<commit_message>
Installer and configuration doc being tested
</commit_message>
<xml_diff>
--- a/Documentation/Avid4 Installation and Configuration.docx
+++ b/Documentation/Avid4 Installation and Configuration.docx
@@ -13,6 +13,9 @@
     <w:p>
       <w:r>
         <w:t xml:space="preserve">The installation and configuration of a fully working Avid4 Media PC contains a number of steps, and is largely manual. This is because it makes use of a number </w:t>
+      </w:r>
+      <w:r>
+        <w:t>of separate Microsoft and third party players, which must be installed and configured.</w:t>
       </w:r>
     </w:p>
     <w:p>
@@ -73,13 +76,8 @@
     </w:p>
     <w:p>
       <w:r>
-        <w:t xml:space="preserve">For terrestrial TV viewed and recorded via Windows Media </w:t>
-      </w:r>
-      <w:proofErr w:type="spellStart"/>
-      <w:r>
-        <w:t>Center</w:t>
-      </w:r>
-      <w:proofErr w:type="spellEnd"/>
+        <w:t>For terrestrial TV viewed and recorded via Windows Media Center</w:t>
+      </w:r>
     </w:p>
     <w:p>
       <w:pPr>
@@ -91,20 +89,12 @@
     </w:p>
     <w:p>
       <w:r>
-        <w:t xml:space="preserve">In order to output the same audio content on both the </w:t>
-      </w:r>
-      <w:proofErr w:type="spellStart"/>
-      <w:r>
-        <w:t>analog</w:t>
-      </w:r>
-      <w:proofErr w:type="spellEnd"/>
-      <w:r>
-        <w:t xml:space="preserve"> and digital inputs into the Yamaha receiver (necessary to provide flexibility in switching outputs within the receiver), an audio device (sound card) with this ability is required. </w:t>
-      </w:r>
-    </w:p>
-    <w:p>
-      <w:pPr>
-        <w:ind w:left="720"/>
+        <w:t xml:space="preserve">In order to output the same audio content on both the analog and digital inputs into the Yamaha receiver (necessary to provide flexibility in switching outputs within the receiver), an audio device (sound card) with this ability is required. </w:t>
+      </w:r>
+    </w:p>
+    <w:p>
+      <w:pPr>
+        <w:ind w:left="1440" w:right="804"/>
       </w:pPr>
       <w:r>
         <w:t>It is possible that the media PC’s built-in audio outputs could do this. But I already owned a high-quality audio card dating from the original Avid1 hardware which gives superb audio quality. This is an M-Audio Audiophile 2496 (</w:t>
@@ -123,6 +113,27 @@
     </w:p>
     <w:p>
       <w:pPr>
+        <w:pStyle w:val="ListParagraph"/>
+        <w:numPr>
+          <w:ilvl w:val="0"/>
+          <w:numId w:val="6"/>
+        </w:numPr>
+      </w:pPr>
+      <w:r>
+        <w:t>Install the M</w:t>
+      </w:r>
+      <w:r>
+        <w:t xml:space="preserve"> Delta Audiophile 2496</w:t>
+      </w:r>
+      <w:r>
+        <w:t xml:space="preserve"> </w:t>
+      </w:r>
+      <w:r>
+        <w:t>drivers, and configure both Digital and Analog outputs to be the same output of the internal mixer.</w:t>
+      </w:r>
+    </w:p>
+    <w:p>
+      <w:pPr>
         <w:pStyle w:val="Heading3"/>
       </w:pPr>
       <w:r>
@@ -147,6 +158,18 @@
     </w:p>
     <w:p>
       <w:pPr>
+        <w:pStyle w:val="ListParagraph"/>
+        <w:numPr>
+          <w:ilvl w:val="0"/>
+          <w:numId w:val="6"/>
+        </w:numPr>
+      </w:pPr>
+      <w:r>
+        <w:t>Install the USB-UIRT drivers.</w:t>
+      </w:r>
+    </w:p>
+    <w:p>
+      <w:pPr>
         <w:pStyle w:val="Heading3"/>
       </w:pPr>
       <w:r>
@@ -155,15 +178,7 @@
     </w:p>
     <w:p>
       <w:r>
-        <w:t xml:space="preserve">To turn the TV screen on and off, the best solution found has been HDMI-CEC. The HDML-CEC codes are generated by an external </w:t>
-      </w:r>
-      <w:proofErr w:type="spellStart"/>
-      <w:r>
-        <w:t>RainShadow</w:t>
-      </w:r>
-      <w:proofErr w:type="spellEnd"/>
-      <w:r>
-        <w:t xml:space="preserve"> USB HDMI-CEC bridge obtained from </w:t>
+        <w:t xml:space="preserve">To turn the TV screen on and off, the best solution found has been HDMI-CEC. The HDML-CEC codes are generated by an external RainShadow USB HDMI-CEC bridge obtained from </w:t>
       </w:r>
       <w:hyperlink r:id="rId7" w:history="1">
         <w:r>
@@ -180,18 +195,68 @@
         <w:t>.</w:t>
       </w:r>
     </w:p>
-    <w:p/>
+    <w:p>
+      <w:pPr>
+        <w:pStyle w:val="ListParagraph"/>
+        <w:numPr>
+          <w:ilvl w:val="0"/>
+          <w:numId w:val="6"/>
+        </w:numPr>
+      </w:pPr>
+      <w:r>
+        <w:t xml:space="preserve">Install the USB HDMI-CEC bridge </w:t>
+      </w:r>
+      <w:r>
+        <w:t>drivers</w:t>
+      </w:r>
+    </w:p>
+    <w:p>
+      <w:pPr>
+        <w:pStyle w:val="ListParagraph"/>
+        <w:numPr>
+          <w:ilvl w:val="0"/>
+          <w:numId w:val="6"/>
+        </w:numPr>
+      </w:pPr>
+      <w:r>
+        <w:t xml:space="preserve">Install the </w:t>
+      </w:r>
+      <w:r>
+        <w:t>ValkyrieTech (</w:t>
+      </w:r>
+      <w:hyperlink r:id="rId8" w:history="1">
+        <w:r>
+          <w:rPr>
+            <w:rStyle w:val="Hyperlink"/>
+          </w:rPr>
+          <w:t>http://valkyrietech.com/</w:t>
+        </w:r>
+      </w:hyperlink>
+      <w:r>
+        <w:t>) HTTP service</w:t>
+      </w:r>
+      <w:r>
+        <w:t xml:space="preserve"> </w:t>
+      </w:r>
+    </w:p>
     <w:p>
       <w:pPr>
         <w:pStyle w:val="Heading1"/>
       </w:pPr>
       <w:r>
+        <w:lastRenderedPageBreak/>
         <w:t>Windows OS Requirements</w:t>
       </w:r>
     </w:p>
     <w:p>
       <w:r>
-        <w:t>There are two non-default requirements for the Windows OS.</w:t>
+        <w:t xml:space="preserve">There are </w:t>
+      </w:r>
+      <w:r>
+        <w:t>some</w:t>
+      </w:r>
+      <w:r>
+        <w:t xml:space="preserve"> non-default requirements for the Windows OS.</w:t>
       </w:r>
     </w:p>
     <w:p>
@@ -203,16 +268,17 @@
         </w:numPr>
       </w:pPr>
       <w:r>
-        <w:t xml:space="preserve">Windows Media </w:t>
-      </w:r>
-      <w:proofErr w:type="spellStart"/>
-      <w:r>
-        <w:t>Center</w:t>
-      </w:r>
-      <w:proofErr w:type="spellEnd"/>
+        <w:t>Windows Media Center</w:t>
+      </w:r>
       <w:r>
         <w:br/>
-        <w:t xml:space="preserve">is required for terrestrial TV viewing and recording. This comes with Windows 7 Home Premium and is a, inexpensive feature that may be added to Windows 8 Professional (not </w:t>
+        <w:t xml:space="preserve">is required for terrestrial TV viewing and recording. This comes with </w:t>
+      </w:r>
+      <w:r>
+        <w:t>Windows 7 Home Premium and is an</w:t>
+      </w:r>
+      <w:r>
+        <w:t xml:space="preserve"> inexpensive feature that may be added to Windows 8 Professional (not </w:t>
       </w:r>
       <w:r>
         <w:t>Home)</w:t>
@@ -227,12 +293,36 @@
         </w:numPr>
       </w:pPr>
       <w:r>
-        <w:lastRenderedPageBreak/>
+        <w:t>.Net Framework 4.5</w:t>
+      </w:r>
+      <w:r>
+        <w:br/>
+        <w:t>can easily be installed from the Internet</w:t>
+      </w:r>
+    </w:p>
+    <w:p>
+      <w:pPr>
+        <w:pStyle w:val="ListParagraph"/>
+        <w:numPr>
+          <w:ilvl w:val="0"/>
+          <w:numId w:val="2"/>
+        </w:numPr>
+      </w:pPr>
+      <w:r>
         <w:t>Internet Information Services (IIS)</w:t>
       </w:r>
       <w:r>
         <w:br/>
-        <w:t>is not installed by default on Windows 7 or Windows 8, but must be added as a feature</w:t>
+        <w:t xml:space="preserve">is not installed by default on Windows 7 or Windows 8, but must be added as a </w:t>
+      </w:r>
+      <w:r>
+        <w:t xml:space="preserve">Windows </w:t>
+      </w:r>
+      <w:r>
+        <w:t>feature</w:t>
+      </w:r>
+      <w:r>
+        <w:t>, together with ASP.Net. In IIS Manager, for the “Server” (the top-level Media PC), in the “ISAPI and CGI Restrictions” page, set the ASP.Net v4.0 to “Allowed”.</w:t>
       </w:r>
     </w:p>
     <w:p>
@@ -248,13 +338,8 @@
         <w:pStyle w:val="Heading2"/>
       </w:pPr>
       <w:r>
-        <w:t xml:space="preserve">Windows Media </w:t>
-      </w:r>
-      <w:proofErr w:type="spellStart"/>
-      <w:r>
-        <w:t>Center</w:t>
-      </w:r>
-      <w:proofErr w:type="spellEnd"/>
+        <w:t>Windows Media Center</w:t>
+      </w:r>
       <w:r>
         <w:t xml:space="preserve"> (WMC)</w:t>
       </w:r>
@@ -264,7 +349,7 @@
         <w:t>WMC</w:t>
       </w:r>
       <w:r>
-        <w:t xml:space="preserve"> should be installed to Windows and configured for the TV tuners to be able to watch and record TV. Once it is working stand-alone, there is no additional configuration required for use within Avid.</w:t>
+        <w:t xml:space="preserve"> should be installed to Windows and configured for the TV tuners to be able to watch and record TV. Once it is working, there is no additional configuration required for use within Avid.</w:t>
       </w:r>
     </w:p>
     <w:p>
@@ -288,7 +373,13 @@
     </w:p>
     <w:p>
       <w:r>
-        <w:t xml:space="preserve">This should be installed and configured to be able to play DVDs, media files and WMC TV recordings. Once it is working stand-alone, there are a few small configuration changes </w:t>
+        <w:t xml:space="preserve">This should be installed and configured to be able to play DVDs, media files and WMC TV recordings. Once it is working </w:t>
+      </w:r>
+      <w:r>
+        <w:t>on its own</w:t>
+      </w:r>
+      <w:r>
+        <w:t xml:space="preserve">, there are a few small configuration changes </w:t>
       </w:r>
       <w:r>
         <w:t>to allow it to work within Avid. On the “System” advanced options panel, two options must be checked:</w:t>
@@ -315,13 +406,90 @@
         </w:numPr>
       </w:pPr>
       <w:r>
-        <w:t>“Enable External TCP Control”</w:t>
+        <w:t>“Enable External TCP Control”, with default port number 4769</w:t>
+      </w:r>
+    </w:p>
+    <w:p>
+      <w:pPr>
+        <w:pStyle w:val="Heading2"/>
+      </w:pPr>
+      <w:r>
+        <w:t>J River Media Center</w:t>
+      </w:r>
+      <w:r>
+        <w:t xml:space="preserve"> (JRMC)</w:t>
+      </w:r>
+    </w:p>
+    <w:p>
+      <w:r>
+        <w:t>J River Media Center is a very flexible and powerful media player and viewer and is used in Avid for playing all stored music and for viewing photos. As the catalogue structure presented in Avid is much more constrained than the extreme flexibility offered by JRMC, there are a number of constraints on how JRMC libraries should be organized.</w:t>
+      </w:r>
+    </w:p>
+    <w:p>
+      <w:r>
+        <w:t>The first constraint is in the on-disk storage of music. Any albums which should primarily found by “Composer” rather than by “Artist” should be stored within a folder named “Classical”. Other music (to be found by Artist) can be stored outside a folder named Classical. All these folders (e.g. “Classical”, “Music” and “Photos”) should normally be set up as configured “Auto-import” paths within JRMC.</w:t>
+      </w:r>
+    </w:p>
+    <w:p>
+      <w:r>
+        <w:t xml:space="preserve">As the Avid views are primarily “album focussed”, all tracks on </w:t>
+      </w:r>
+      <w:r>
+        <w:t xml:space="preserve">any </w:t>
+      </w:r>
+      <w:r>
+        <w:t xml:space="preserve">albums with multiple artists should be tagged with an “Album artist” value, which may be </w:t>
+      </w:r>
+      <w:r>
+        <w:t xml:space="preserve">(e.g.) </w:t>
+      </w:r>
+      <w:r>
+        <w:t>“Various” or may be the name of the main artist(s) on the album as appropriate.</w:t>
+      </w:r>
+    </w:p>
+    <w:p>
+      <w:r>
+        <w:t>There should be JRMC “Artist”, “Album” and “Composer” views. These will not be used</w:t>
+      </w:r>
+      <w:r>
+        <w:t xml:space="preserve"> directly</w:t>
+      </w:r>
+      <w:r>
+        <w:t xml:space="preserve"> by Avid, but should be used to check the quality and “navigability” of the catalogue by those tags, and to (e.g.) add necessary “Album artist” tags and to rationalise different spellings of artists and composers.</w:t>
       </w:r>
       <w:r>
         <w:t xml:space="preserve"> </w:t>
       </w:r>
       <w:r>
-        <w:t>, with default port number 4769</w:t>
+        <w:lastRenderedPageBreak/>
+        <w:t>These views are also useful to present a similar structure if JRMC is used as a DLNA server as well as for Avid.</w:t>
+      </w:r>
+    </w:p>
+    <w:p>
+      <w:r>
+        <w:t xml:space="preserve">Playlists in JRMC are shown in Avid. These can be ordinary lists of tracks or smart lists. However, only those </w:t>
+      </w:r>
+      <w:r>
+        <w:t>play</w:t>
+      </w:r>
+      <w:r>
+        <w:t xml:space="preserve">lists under the </w:t>
+      </w:r>
+      <w:r>
+        <w:t>“Avid” playlist folder will be displayed for playing.</w:t>
+      </w:r>
+    </w:p>
+    <w:p>
+      <w:r>
+        <w:t>For auto-importing folders of photographs, it can be useful to configure the “Photos” auto-import folder to add the setting to “Apply these tags:” with value “Album: FileFolder()”. This assigns the folder name as the album name for grouping of photographs, rather than the default “date taken”.</w:t>
+      </w:r>
+    </w:p>
+    <w:p>
+      <w:r>
+        <w:t>One important JRMC option that must be set is for “Media Network” to – “Use Media Network to share this library and enable DLNA”</w:t>
+      </w:r>
+      <w:r>
+        <w:t>. The port number should be left at the default value of 52199.</w:t>
       </w:r>
     </w:p>
     <w:p>
@@ -329,98 +497,15 @@
         <w:pStyle w:val="Heading2"/>
       </w:pPr>
       <w:r>
-        <w:t xml:space="preserve">J River Media </w:t>
-      </w:r>
-      <w:proofErr w:type="spellStart"/>
-      <w:r>
-        <w:t>Center</w:t>
-      </w:r>
-      <w:proofErr w:type="spellEnd"/>
-      <w:r>
-        <w:t xml:space="preserve"> (JRMC)</w:t>
-      </w:r>
-    </w:p>
-    <w:p>
-      <w:r>
-        <w:t xml:space="preserve">J River Media </w:t>
-      </w:r>
-      <w:proofErr w:type="spellStart"/>
-      <w:r>
-        <w:t>Center</w:t>
-      </w:r>
-      <w:proofErr w:type="spellEnd"/>
-      <w:r>
-        <w:t xml:space="preserve"> is a very flexible and powerful media player and viewer and is used in Avid for playing all stored music and for viewing photos. As the catalogue structure presented in Avid is much more constrained than the extreme flexibility offered by JRMC, there are a number of constraints on how JRMC libraries should be organized.</w:t>
-      </w:r>
-    </w:p>
-    <w:p>
-      <w:r>
-        <w:t>The first constraint is in the on-disk storage of music. Any albums which should primarily found by “Composer” rather than by “Artist” should be stored within a folder named “Classical”. Other music (to be found by Artist) can be stored outside a folder named Classical. All these folders (e.g. “Classical”, “Music” and “Photos”) should normally be set up as configured “Auto-import” paths within JRMC.</w:t>
-      </w:r>
-    </w:p>
-    <w:p>
-      <w:r>
-        <w:t xml:space="preserve">As the Avid views are primarily “album focussed”, all tracks on albums with multiple artists should be tagged with an “Album artist” value, which may be </w:t>
-      </w:r>
-      <w:r>
-        <w:t xml:space="preserve">(e.g.) </w:t>
-      </w:r>
-      <w:r>
-        <w:t>“Various” or may be the name of the main artist(s) on the album as appropriate.</w:t>
-      </w:r>
-    </w:p>
-    <w:p>
-      <w:r>
-        <w:t>There should be JRMC “Artist”, “Album” and “Composer” views. These will not be used</w:t>
-      </w:r>
-      <w:r>
-        <w:t xml:space="preserve"> directly</w:t>
-      </w:r>
-      <w:r>
-        <w:t xml:space="preserve"> by Avid, but should be used to check the quality and “navigability” of the catalogue by those tags, and to (e.g.) add necessary “Album artist” tags and to rationalise different spellings of artists and composers.</w:t>
-      </w:r>
-      <w:r>
-        <w:t xml:space="preserve"> These views are also useful to present a similar structure if JRMC is used as a DLNA server as well as for Avid.</w:t>
-      </w:r>
-    </w:p>
-    <w:p>
-      <w:r>
-        <w:t xml:space="preserve">Playlists in JRMC are shown in Avid. These can be ordinary lists of tracks or smart lists. However, only those </w:t>
-      </w:r>
-      <w:r>
-        <w:t>play</w:t>
-      </w:r>
-      <w:r>
-        <w:t xml:space="preserve">lists under the </w:t>
-      </w:r>
-      <w:r>
-        <w:t>“Avid” playlist folder will be displayed for playing.</w:t>
-      </w:r>
-    </w:p>
-    <w:p>
-      <w:r>
-        <w:t xml:space="preserve">For auto-importing folders of photographs, it can be useful to configure the “Photos” auto-import folder to add the setting to “Apply these tags:” with value “Album: </w:t>
-      </w:r>
-      <w:proofErr w:type="spellStart"/>
-      <w:proofErr w:type="gramStart"/>
-      <w:r>
-        <w:t>FileFolder</w:t>
-      </w:r>
-      <w:proofErr w:type="spellEnd"/>
-      <w:r>
-        <w:t>(</w:t>
-      </w:r>
-      <w:proofErr w:type="gramEnd"/>
-      <w:r>
-        <w:t>)”. This assigns the folder name as the album name for grouping of photographs, rather than the default “date taken”.</w:t>
-      </w:r>
-    </w:p>
-    <w:p>
-      <w:r>
-        <w:t>One important JRMC option that must be set is for “Media Network” to – “Use Media Network to share this library and enable DLNA”</w:t>
-      </w:r>
-      <w:r>
-        <w:t>. The port number should be left at the default value of 52199.</w:t>
+        <w:t>Remote Potato</w:t>
+      </w:r>
+    </w:p>
+    <w:p>
+      <w:r>
+        <w:t>Remote Potato should be installed to Windows and configured for display of the installed WMC. Once it is working, there is no additional configuration required for use within Avid.</w:t>
+      </w:r>
+      <w:r>
+        <w:t xml:space="preserve"> The port number should be left at the default value of 9080.</w:t>
       </w:r>
     </w:p>
     <w:p>
@@ -428,40 +513,63 @@
         <w:pStyle w:val="Heading2"/>
       </w:pPr>
       <w:r>
-        <w:lastRenderedPageBreak/>
-        <w:t>Remote Potato</w:t>
-      </w:r>
-    </w:p>
-    <w:p>
-      <w:r>
-        <w:t>Remote Potato</w:t>
-      </w:r>
-      <w:r>
-        <w:t xml:space="preserve"> should be installed to Windows and configured for </w:t>
-      </w:r>
-      <w:r>
-        <w:t>display of the installed WMC</w:t>
-      </w:r>
-      <w:r>
-        <w:t>. Once it is working stand-alone, there is no additional configuration required for use within Avid.</w:t>
+        <w:t>G</w:t>
+      </w:r>
+      <w:r>
+        <w:t>-</w:t>
+      </w:r>
+      <w:r>
+        <w:t>Force</w:t>
+      </w:r>
+    </w:p>
+    <w:p>
+      <w:r>
+        <w:t>If required, the G-Force music visualization program from SoundSpectrum can be installed and JRMC configured to use it. Installing the Platinum product also allows music visualization of Spotify music</w:t>
+      </w:r>
+      <w:r>
+        <w:t xml:space="preserve"> using its stand-alone application</w:t>
+      </w:r>
+      <w:r>
+        <w:t>. Once it is working, there is no additional configuration required for use within Avid.</w:t>
+      </w:r>
+    </w:p>
+    <w:p>
+      <w:pPr>
+        <w:pStyle w:val="Heading1"/>
+      </w:pPr>
+      <w:r>
+        <w:t>Avid4 Installation</w:t>
+      </w:r>
+    </w:p>
+    <w:p>
+      <w:r>
+        <w:t>The Avid installer copies all required files into the folder C:\Avid.Net. The path cannot be changed.</w:t>
+      </w:r>
+    </w:p>
+    <w:p>
+      <w:r>
+        <w:t>In addition, Windows is configured to run the Avid.Desktop and Avid.Spotify tray applications on startup. As these two tray applications run as Administrator, to avoid warnings on startup (perhaps when unattended following a power failure), it may be appropriate to disable Windows User Account Control (UAC).</w:t>
+      </w:r>
+    </w:p>
+    <w:p>
+      <w:pPr>
+        <w:pStyle w:val="Heading1"/>
+      </w:pPr>
+      <w:r>
+        <w:t>Avid4 Configuration</w:t>
+      </w:r>
+    </w:p>
+    <w:p>
+      <w:r>
+        <w:t>As installed, the configurations of the Avid components are incomplete. It is necessary to edit a number of XML files with a text editor. However, these edits are fairly simple.</w:t>
       </w:r>
       <w:r>
         <w:t xml:space="preserve"> </w:t>
       </w:r>
-      <w:r>
-        <w:t xml:space="preserve">The port </w:t>
-      </w:r>
-      <w:r>
-        <w:t xml:space="preserve">number </w:t>
-      </w:r>
-      <w:r>
-        <w:t xml:space="preserve">should be left at the default value of </w:t>
-      </w:r>
-      <w:r>
-        <w:t>9080</w:t>
-      </w:r>
-      <w:r>
-        <w:t>.</w:t>
+    </w:p>
+    <w:p>
+      <w:r>
+        <w:t>It is also necessary to set the Avid.Desktop and Avid.Spotify applications to “Run as Administrator”. This is set on the “Compatibility” tab of the properties of each application file after it has been installed.</w:t>
       </w:r>
     </w:p>
     <w:p>
@@ -469,106 +577,8 @@
         <w:pStyle w:val="Heading2"/>
       </w:pPr>
       <w:r>
-        <w:t>G</w:t>
-      </w:r>
-      <w:r>
-        <w:t>-</w:t>
-      </w:r>
-      <w:r>
-        <w:t>Force</w:t>
-      </w:r>
-    </w:p>
-    <w:p>
-      <w:r>
-        <w:t xml:space="preserve">If required, the G-Force music visualization program from </w:t>
-      </w:r>
-      <w:proofErr w:type="spellStart"/>
-      <w:r>
-        <w:t>SoundSpectrum</w:t>
-      </w:r>
-      <w:proofErr w:type="spellEnd"/>
-      <w:r>
-        <w:t xml:space="preserve"> can be installed and JRMC configured to use it. Installing the Platinum product also allows music visualization of Spotify music. </w:t>
-      </w:r>
-      <w:r>
-        <w:t>Once it is working stand-alone, there is no additional configuration required for use within Avid.</w:t>
-      </w:r>
-    </w:p>
-    <w:p>
-      <w:pPr>
-        <w:pStyle w:val="Heading1"/>
-      </w:pPr>
-      <w:r>
-        <w:t>Avid4 Installation</w:t>
-      </w:r>
-    </w:p>
-    <w:p>
-      <w:r>
-        <w:t>The Avid installer copies all required files into the folder C:\Avid.Net. The path cannot be changed.</w:t>
-      </w:r>
-    </w:p>
-    <w:p>
-      <w:r>
-        <w:t xml:space="preserve">In addition, Windows is configured to run the </w:t>
-      </w:r>
-      <w:proofErr w:type="spellStart"/>
-      <w:r>
-        <w:t>Avid.Desktop</w:t>
-      </w:r>
-      <w:proofErr w:type="spellEnd"/>
-      <w:r>
-        <w:t xml:space="preserve"> and </w:t>
-      </w:r>
-      <w:proofErr w:type="spellStart"/>
-      <w:r>
-        <w:t>Avid.Spotify</w:t>
-      </w:r>
-      <w:proofErr w:type="spellEnd"/>
-      <w:r>
-        <w:t xml:space="preserve"> tray applications on </w:t>
-      </w:r>
-      <w:proofErr w:type="spellStart"/>
-      <w:r>
-        <w:t>startup</w:t>
-      </w:r>
-      <w:proofErr w:type="spellEnd"/>
-      <w:r>
-        <w:t xml:space="preserve">. As these two tray applications run as Administrator, to avoid warnings on </w:t>
-      </w:r>
-      <w:proofErr w:type="spellStart"/>
-      <w:r>
-        <w:t>startup</w:t>
-      </w:r>
-      <w:proofErr w:type="spellEnd"/>
-      <w:r>
-        <w:t xml:space="preserve"> (perhaps when unattended following a power failure), it may be appropriate to disable Windows User Account Control (UAC).</w:t>
-      </w:r>
-    </w:p>
-    <w:p>
-      <w:pPr>
-        <w:pStyle w:val="Heading1"/>
-      </w:pPr>
-      <w:r>
-        <w:t>Avid4 Configuration</w:t>
-      </w:r>
-    </w:p>
-    <w:p>
-      <w:r>
-        <w:t>As installed, the configurations of the Avid components are incomplete. It is necessary to edit a number of XML files with a text editor. However, these edits are fairly simple.</w:t>
-      </w:r>
-    </w:p>
-    <w:p>
-      <w:pPr>
-        <w:pStyle w:val="Heading2"/>
-      </w:pPr>
-      <w:r>
-        <w:t xml:space="preserve">Desktop </w:t>
-      </w:r>
-      <w:proofErr w:type="spellStart"/>
-      <w:r>
-        <w:t>Config</w:t>
-      </w:r>
-      <w:proofErr w:type="spellEnd"/>
+        <w:t>Desktop Config</w:t>
+      </w:r>
     </w:p>
     <w:p>
       <w:r>
@@ -577,39 +587,27 @@
       <w:r>
         <w:t xml:space="preserve"> </w:t>
       </w:r>
-      <w:proofErr w:type="spellStart"/>
       <w:r>
         <w:rPr>
           <w:b/>
         </w:rPr>
         <w:t>Avid.Desktop.exe.config</w:t>
       </w:r>
-      <w:proofErr w:type="spellEnd"/>
       <w:r>
         <w:t xml:space="preserve"> file has an </w:t>
       </w:r>
       <w:r>
-        <w:t>&lt;</w:t>
-      </w:r>
-      <w:proofErr w:type="spellStart"/>
-      <w:r>
-        <w:t>appSettings</w:t>
-      </w:r>
-      <w:proofErr w:type="spellEnd"/>
-      <w:r>
-        <w:t>&gt;</w:t>
+        <w:t>&lt;appSettings&gt;</w:t>
       </w:r>
       <w:r>
         <w:t xml:space="preserve"> value “</w:t>
       </w:r>
-      <w:proofErr w:type="spellStart"/>
       <w:r>
         <w:rPr>
           <w:b/>
         </w:rPr>
         <w:t>IPAddress</w:t>
       </w:r>
-      <w:proofErr w:type="spellEnd"/>
       <w:r>
         <w:t xml:space="preserve">”, which should be the </w:t>
       </w:r>
@@ -630,18 +628,10 @@
     </w:p>
     <w:p>
       <w:r>
-        <w:t xml:space="preserve">The Spotify API used by the </w:t>
-      </w:r>
-      <w:proofErr w:type="spellStart"/>
-      <w:r>
-        <w:t>Avid.Spot</w:t>
-      </w:r>
-      <w:r>
-        <w:t>ify</w:t>
-      </w:r>
-      <w:proofErr w:type="spellEnd"/>
-      <w:r>
-        <w:t xml:space="preserve"> tray application requires</w:t>
+        <w:t>The Spotify API used by the Avid.Spot</w:t>
+      </w:r>
+      <w:r>
+        <w:t>ify tray application requires</w:t>
       </w:r>
       <w:r>
         <w:t xml:space="preserve"> a </w:t>
@@ -673,29 +663,17 @@
     </w:p>
     <w:p>
       <w:r>
-        <w:t xml:space="preserve">The first time </w:t>
-      </w:r>
-      <w:proofErr w:type="spellStart"/>
-      <w:r>
-        <w:t>Avid.Spotify</w:t>
-      </w:r>
-      <w:proofErr w:type="spellEnd"/>
-      <w:r>
-        <w:t xml:space="preserve"> tray application</w:t>
-      </w:r>
-      <w:r>
-        <w:t xml:space="preserve"> runs, it will prompt for Spotify credentials, which must be for a premium account.</w:t>
+        <w:lastRenderedPageBreak/>
+        <w:t>The first time Avid.Spotify tray application runs, it will prompt for Spotify credentials, which must be for a premium account.</w:t>
       </w:r>
     </w:p>
     <w:p>
       <w:pPr>
         <w:pStyle w:val="Heading2"/>
       </w:pPr>
-      <w:proofErr w:type="spellStart"/>
       <w:r>
         <w:t>AvidConfig.Xml</w:t>
       </w:r>
-      <w:proofErr w:type="spellEnd"/>
     </w:p>
     <w:p>
       <w:r>
@@ -714,19 +692,7 @@
         <w:rPr>
           <w:b/>
         </w:rPr>
-        <w:t>AvidConfig.</w:t>
-      </w:r>
-      <w:r>
-        <w:rPr>
-          <w:b/>
-        </w:rPr>
-        <w:t>x</w:t>
-      </w:r>
-      <w:r>
-        <w:rPr>
-          <w:b/>
-        </w:rPr>
-        <w:t>ml</w:t>
+        <w:t>AvidConfig.xml</w:t>
       </w:r>
       <w:r>
         <w:t>” contains a number of paths, IP addresses and other settings which may be edited as appropriate. Each is commented with its meaning and any required changes should be clear.</w:t>
@@ -741,6 +707,216 @@
       </w:r>
     </w:p>
     <w:p>
+      <w:r>
+        <w:t>In IIS Manager, create a new site:</w:t>
+      </w:r>
+    </w:p>
+    <w:p>
+      <w:pPr>
+        <w:pStyle w:val="ListParagraph"/>
+        <w:numPr>
+          <w:ilvl w:val="0"/>
+          <w:numId w:val="4"/>
+        </w:numPr>
+      </w:pPr>
+      <w:r>
+        <w:t xml:space="preserve">The site name </w:t>
+      </w:r>
+      <w:r>
+        <w:t>should</w:t>
+      </w:r>
+      <w:r>
+        <w:t xml:space="preserve"> be</w:t>
+      </w:r>
+      <w:r>
+        <w:t xml:space="preserve"> </w:t>
+      </w:r>
+      <w:r>
+        <w:t>“Avid4”</w:t>
+      </w:r>
+    </w:p>
+    <w:p>
+      <w:pPr>
+        <w:pStyle w:val="ListParagraph"/>
+        <w:numPr>
+          <w:ilvl w:val="0"/>
+          <w:numId w:val="4"/>
+        </w:numPr>
+      </w:pPr>
+      <w:r>
+        <w:t>The physical path should be C:\</w:t>
+      </w:r>
+      <w:r>
+        <w:t xml:space="preserve"> </w:t>
+      </w:r>
+      <w:r>
+        <w:t>Avid.Net\</w:t>
+      </w:r>
+      <w:r>
+        <w:t xml:space="preserve"> </w:t>
+      </w:r>
+      <w:r>
+        <w:t>Avid4.Net.</w:t>
+      </w:r>
+    </w:p>
+    <w:p>
+      <w:pPr>
+        <w:pStyle w:val="ListParagraph"/>
+        <w:numPr>
+          <w:ilvl w:val="0"/>
+          <w:numId w:val="4"/>
+        </w:numPr>
+      </w:pPr>
+      <w:r>
+        <w:t>The port number can be anything not in use – “83” works well.</w:t>
+      </w:r>
+    </w:p>
+    <w:p>
+      <w:r>
+        <w:t>There will be</w:t>
+      </w:r>
+      <w:r>
+        <w:t xml:space="preserve"> an application</w:t>
+      </w:r>
+      <w:r>
+        <w:t xml:space="preserve"> pool “Avid4”; configure its “Advanced Settings” for:</w:t>
+      </w:r>
+    </w:p>
+    <w:p>
+      <w:pPr>
+        <w:pStyle w:val="ListParagraph"/>
+        <w:numPr>
+          <w:ilvl w:val="0"/>
+          <w:numId w:val="5"/>
+        </w:numPr>
+      </w:pPr>
+      <w:r>
+        <w:t>.Net Framework 4.0 (not the default 2.0)</w:t>
+      </w:r>
+    </w:p>
+    <w:p>
+      <w:pPr>
+        <w:pStyle w:val="ListParagraph"/>
+        <w:numPr>
+          <w:ilvl w:val="0"/>
+          <w:numId w:val="5"/>
+        </w:numPr>
+      </w:pPr>
+      <w:r>
+        <w:t>Managed Pipeline Mode “Classic” (not the default “Integrated”</w:t>
+      </w:r>
+      <w:r>
+        <w:t>)</w:t>
+      </w:r>
+    </w:p>
+    <w:p>
+      <w:pPr>
+        <w:pStyle w:val="ListParagraph"/>
+        <w:numPr>
+          <w:ilvl w:val="0"/>
+          <w:numId w:val="5"/>
+        </w:numPr>
+      </w:pPr>
+      <w:r>
+        <w:t>Set Idle time-out to “0”</w:t>
+      </w:r>
+    </w:p>
+    <w:p>
+      <w:pPr>
+        <w:pStyle w:val="ListParagraph"/>
+        <w:numPr>
+          <w:ilvl w:val="0"/>
+          <w:numId w:val="5"/>
+        </w:numPr>
+      </w:pPr>
+      <w:r>
+        <w:t xml:space="preserve">Set </w:t>
+      </w:r>
+      <w:r>
+        <w:t>Regular Time Interval</w:t>
+      </w:r>
+      <w:r>
+        <w:t xml:space="preserve"> to “0”</w:t>
+      </w:r>
+    </w:p>
+    <w:p>
+      <w:r>
+        <w:t>Configure its “Recycling …” to recycle at a specific time, when the system is unlikely to be in use (e.g. 03:00</w:t>
+      </w:r>
+      <w:r>
+        <w:t>).</w:t>
+      </w:r>
+    </w:p>
+    <w:p>
+      <w:pPr>
+        <w:pStyle w:val="Heading1"/>
+      </w:pPr>
+      <w:r>
+        <w:t>Setting up Controller Clients</w:t>
+      </w:r>
+    </w:p>
+    <w:p>
+      <w:r>
+        <w:t>One or more touch devices can then be set up.</w:t>
+      </w:r>
+    </w:p>
+    <w:p>
+      <w:r>
+        <w:t xml:space="preserve">For each “narrow” device, such as a Smartphone, in the browser open a page to the IP address and port of the IIS site – e.g. </w:t>
+      </w:r>
+      <w:hyperlink r:id="rId9" w:history="1">
+        <w:r>
+          <w:rPr>
+            <w:rStyle w:val="Hyperlink"/>
+          </w:rPr>
+          <w:t>http://192.168.1.64:83</w:t>
+        </w:r>
+      </w:hyperlink>
+      <w:r>
+        <w:t xml:space="preserve">. </w:t>
+      </w:r>
+    </w:p>
+    <w:p>
+      <w:r>
+        <w:t>For each “</w:t>
+      </w:r>
+      <w:r>
+        <w:t>wide</w:t>
+      </w:r>
+      <w:r>
+        <w:t xml:space="preserve">” device, such as a </w:t>
+      </w:r>
+      <w:r>
+        <w:t>Tablet</w:t>
+      </w:r>
+      <w:r>
+        <w:t xml:space="preserve">, in the browser open a page to the IP address and port of the IIS site </w:t>
+      </w:r>
+      <w:r>
+        <w:t xml:space="preserve">with a “Wide” page </w:t>
+      </w:r>
+      <w:r>
+        <w:t xml:space="preserve">– e.g. </w:t>
+      </w:r>
+      <w:hyperlink r:id="rId10" w:history="1">
+        <w:r>
+          <w:rPr>
+            <w:rStyle w:val="Hyperlink"/>
+          </w:rPr>
+          <w:t>http://192.168.1.64:83/Wide</w:t>
+        </w:r>
+      </w:hyperlink>
+      <w:r>
+        <w:t xml:space="preserve">. </w:t>
+      </w:r>
+      <w:r>
+        <w:t xml:space="preserve"> </w:t>
+      </w:r>
+    </w:p>
+    <w:p>
+      <w:r>
+        <w:t>One the page is opened, save it as a desktop shortcut, so that it can then be re-opened as a web application.</w:t>
+      </w:r>
       <w:bookmarkStart w:id="0" w:name="_GoBack"/>
       <w:bookmarkEnd w:id="0"/>
     </w:p>
@@ -870,6 +1046,119 @@
     </w:lvl>
   </w:abstractNum>
   <w:abstractNum w:abstractNumId="1">
+    <w:nsid w:val="1FAA0600"/>
+    <w:multiLevelType w:val="hybridMultilevel"/>
+    <w:tmpl w:val="9A4E148E"/>
+    <w:lvl w:ilvl="0" w:tplc="08090001">
+      <w:start w:val="1"/>
+      <w:numFmt w:val="bullet"/>
+      <w:lvlText w:val=""/>
+      <w:lvlJc w:val="left"/>
+      <w:pPr>
+        <w:ind w:left="720" w:hanging="360"/>
+      </w:pPr>
+      <w:rPr>
+        <w:rFonts w:ascii="Symbol" w:hAnsi="Symbol" w:hint="default"/>
+      </w:rPr>
+    </w:lvl>
+    <w:lvl w:ilvl="1" w:tplc="08090003" w:tentative="1">
+      <w:start w:val="1"/>
+      <w:numFmt w:val="bullet"/>
+      <w:lvlText w:val="o"/>
+      <w:lvlJc w:val="left"/>
+      <w:pPr>
+        <w:ind w:left="1440" w:hanging="360"/>
+      </w:pPr>
+      <w:rPr>
+        <w:rFonts w:ascii="Courier New" w:hAnsi="Courier New" w:cs="Courier New" w:hint="default"/>
+      </w:rPr>
+    </w:lvl>
+    <w:lvl w:ilvl="2" w:tplc="08090005" w:tentative="1">
+      <w:start w:val="1"/>
+      <w:numFmt w:val="bullet"/>
+      <w:lvlText w:val=""/>
+      <w:lvlJc w:val="left"/>
+      <w:pPr>
+        <w:ind w:left="2160" w:hanging="360"/>
+      </w:pPr>
+      <w:rPr>
+        <w:rFonts w:ascii="Wingdings" w:hAnsi="Wingdings" w:hint="default"/>
+      </w:rPr>
+    </w:lvl>
+    <w:lvl w:ilvl="3" w:tplc="08090001" w:tentative="1">
+      <w:start w:val="1"/>
+      <w:numFmt w:val="bullet"/>
+      <w:lvlText w:val=""/>
+      <w:lvlJc w:val="left"/>
+      <w:pPr>
+        <w:ind w:left="2880" w:hanging="360"/>
+      </w:pPr>
+      <w:rPr>
+        <w:rFonts w:ascii="Symbol" w:hAnsi="Symbol" w:hint="default"/>
+      </w:rPr>
+    </w:lvl>
+    <w:lvl w:ilvl="4" w:tplc="08090003" w:tentative="1">
+      <w:start w:val="1"/>
+      <w:numFmt w:val="bullet"/>
+      <w:lvlText w:val="o"/>
+      <w:lvlJc w:val="left"/>
+      <w:pPr>
+        <w:ind w:left="3600" w:hanging="360"/>
+      </w:pPr>
+      <w:rPr>
+        <w:rFonts w:ascii="Courier New" w:hAnsi="Courier New" w:cs="Courier New" w:hint="default"/>
+      </w:rPr>
+    </w:lvl>
+    <w:lvl w:ilvl="5" w:tplc="08090005" w:tentative="1">
+      <w:start w:val="1"/>
+      <w:numFmt w:val="bullet"/>
+      <w:lvlText w:val=""/>
+      <w:lvlJc w:val="left"/>
+      <w:pPr>
+        <w:ind w:left="4320" w:hanging="360"/>
+      </w:pPr>
+      <w:rPr>
+        <w:rFonts w:ascii="Wingdings" w:hAnsi="Wingdings" w:hint="default"/>
+      </w:rPr>
+    </w:lvl>
+    <w:lvl w:ilvl="6" w:tplc="08090001" w:tentative="1">
+      <w:start w:val="1"/>
+      <w:numFmt w:val="bullet"/>
+      <w:lvlText w:val=""/>
+      <w:lvlJc w:val="left"/>
+      <w:pPr>
+        <w:ind w:left="5040" w:hanging="360"/>
+      </w:pPr>
+      <w:rPr>
+        <w:rFonts w:ascii="Symbol" w:hAnsi="Symbol" w:hint="default"/>
+      </w:rPr>
+    </w:lvl>
+    <w:lvl w:ilvl="7" w:tplc="08090003" w:tentative="1">
+      <w:start w:val="1"/>
+      <w:numFmt w:val="bullet"/>
+      <w:lvlText w:val="o"/>
+      <w:lvlJc w:val="left"/>
+      <w:pPr>
+        <w:ind w:left="5760" w:hanging="360"/>
+      </w:pPr>
+      <w:rPr>
+        <w:rFonts w:ascii="Courier New" w:hAnsi="Courier New" w:cs="Courier New" w:hint="default"/>
+      </w:rPr>
+    </w:lvl>
+    <w:lvl w:ilvl="8" w:tplc="08090005" w:tentative="1">
+      <w:start w:val="1"/>
+      <w:numFmt w:val="bullet"/>
+      <w:lvlText w:val=""/>
+      <w:lvlJc w:val="left"/>
+      <w:pPr>
+        <w:ind w:left="6480" w:hanging="360"/>
+      </w:pPr>
+      <w:rPr>
+        <w:rFonts w:ascii="Wingdings" w:hAnsi="Wingdings" w:hint="default"/>
+      </w:rPr>
+    </w:lvl>
+  </w:abstractNum>
+  <w:abstractNum w:abstractNumId="2">
     <w:nsid w:val="2FA876FE"/>
     <w:multiLevelType w:val="hybridMultilevel"/>
     <w:tmpl w:val="94040406"/>
@@ -982,10 +1271,236 @@
       </w:rPr>
     </w:lvl>
   </w:abstractNum>
-  <w:abstractNum w:abstractNumId="2">
+  <w:abstractNum w:abstractNumId="3">
+    <w:nsid w:val="47C80216"/>
+    <w:multiLevelType w:val="hybridMultilevel"/>
+    <w:tmpl w:val="897A89CA"/>
+    <w:lvl w:ilvl="0" w:tplc="08090001">
+      <w:start w:val="1"/>
+      <w:numFmt w:val="bullet"/>
+      <w:lvlText w:val=""/>
+      <w:lvlJc w:val="left"/>
+      <w:pPr>
+        <w:ind w:left="720" w:hanging="360"/>
+      </w:pPr>
+      <w:rPr>
+        <w:rFonts w:ascii="Symbol" w:hAnsi="Symbol" w:hint="default"/>
+      </w:rPr>
+    </w:lvl>
+    <w:lvl w:ilvl="1" w:tplc="08090003" w:tentative="1">
+      <w:start w:val="1"/>
+      <w:numFmt w:val="bullet"/>
+      <w:lvlText w:val="o"/>
+      <w:lvlJc w:val="left"/>
+      <w:pPr>
+        <w:ind w:left="1440" w:hanging="360"/>
+      </w:pPr>
+      <w:rPr>
+        <w:rFonts w:ascii="Courier New" w:hAnsi="Courier New" w:cs="Courier New" w:hint="default"/>
+      </w:rPr>
+    </w:lvl>
+    <w:lvl w:ilvl="2" w:tplc="08090005" w:tentative="1">
+      <w:start w:val="1"/>
+      <w:numFmt w:val="bullet"/>
+      <w:lvlText w:val=""/>
+      <w:lvlJc w:val="left"/>
+      <w:pPr>
+        <w:ind w:left="2160" w:hanging="360"/>
+      </w:pPr>
+      <w:rPr>
+        <w:rFonts w:ascii="Wingdings" w:hAnsi="Wingdings" w:hint="default"/>
+      </w:rPr>
+    </w:lvl>
+    <w:lvl w:ilvl="3" w:tplc="08090001" w:tentative="1">
+      <w:start w:val="1"/>
+      <w:numFmt w:val="bullet"/>
+      <w:lvlText w:val=""/>
+      <w:lvlJc w:val="left"/>
+      <w:pPr>
+        <w:ind w:left="2880" w:hanging="360"/>
+      </w:pPr>
+      <w:rPr>
+        <w:rFonts w:ascii="Symbol" w:hAnsi="Symbol" w:hint="default"/>
+      </w:rPr>
+    </w:lvl>
+    <w:lvl w:ilvl="4" w:tplc="08090003" w:tentative="1">
+      <w:start w:val="1"/>
+      <w:numFmt w:val="bullet"/>
+      <w:lvlText w:val="o"/>
+      <w:lvlJc w:val="left"/>
+      <w:pPr>
+        <w:ind w:left="3600" w:hanging="360"/>
+      </w:pPr>
+      <w:rPr>
+        <w:rFonts w:ascii="Courier New" w:hAnsi="Courier New" w:cs="Courier New" w:hint="default"/>
+      </w:rPr>
+    </w:lvl>
+    <w:lvl w:ilvl="5" w:tplc="08090005" w:tentative="1">
+      <w:start w:val="1"/>
+      <w:numFmt w:val="bullet"/>
+      <w:lvlText w:val=""/>
+      <w:lvlJc w:val="left"/>
+      <w:pPr>
+        <w:ind w:left="4320" w:hanging="360"/>
+      </w:pPr>
+      <w:rPr>
+        <w:rFonts w:ascii="Wingdings" w:hAnsi="Wingdings" w:hint="default"/>
+      </w:rPr>
+    </w:lvl>
+    <w:lvl w:ilvl="6" w:tplc="08090001" w:tentative="1">
+      <w:start w:val="1"/>
+      <w:numFmt w:val="bullet"/>
+      <w:lvlText w:val=""/>
+      <w:lvlJc w:val="left"/>
+      <w:pPr>
+        <w:ind w:left="5040" w:hanging="360"/>
+      </w:pPr>
+      <w:rPr>
+        <w:rFonts w:ascii="Symbol" w:hAnsi="Symbol" w:hint="default"/>
+      </w:rPr>
+    </w:lvl>
+    <w:lvl w:ilvl="7" w:tplc="08090003" w:tentative="1">
+      <w:start w:val="1"/>
+      <w:numFmt w:val="bullet"/>
+      <w:lvlText w:val="o"/>
+      <w:lvlJc w:val="left"/>
+      <w:pPr>
+        <w:ind w:left="5760" w:hanging="360"/>
+      </w:pPr>
+      <w:rPr>
+        <w:rFonts w:ascii="Courier New" w:hAnsi="Courier New" w:cs="Courier New" w:hint="default"/>
+      </w:rPr>
+    </w:lvl>
+    <w:lvl w:ilvl="8" w:tplc="08090005" w:tentative="1">
+      <w:start w:val="1"/>
+      <w:numFmt w:val="bullet"/>
+      <w:lvlText w:val=""/>
+      <w:lvlJc w:val="left"/>
+      <w:pPr>
+        <w:ind w:left="6480" w:hanging="360"/>
+      </w:pPr>
+      <w:rPr>
+        <w:rFonts w:ascii="Wingdings" w:hAnsi="Wingdings" w:hint="default"/>
+      </w:rPr>
+    </w:lvl>
+  </w:abstractNum>
+  <w:abstractNum w:abstractNumId="4">
     <w:nsid w:val="542F4DDC"/>
     <w:multiLevelType w:val="hybridMultilevel"/>
     <w:tmpl w:val="90745B10"/>
+    <w:lvl w:ilvl="0" w:tplc="08090001">
+      <w:start w:val="1"/>
+      <w:numFmt w:val="bullet"/>
+      <w:lvlText w:val=""/>
+      <w:lvlJc w:val="left"/>
+      <w:pPr>
+        <w:ind w:left="720" w:hanging="360"/>
+      </w:pPr>
+      <w:rPr>
+        <w:rFonts w:ascii="Symbol" w:hAnsi="Symbol" w:hint="default"/>
+      </w:rPr>
+    </w:lvl>
+    <w:lvl w:ilvl="1" w:tplc="08090003" w:tentative="1">
+      <w:start w:val="1"/>
+      <w:numFmt w:val="bullet"/>
+      <w:lvlText w:val="o"/>
+      <w:lvlJc w:val="left"/>
+      <w:pPr>
+        <w:ind w:left="1440" w:hanging="360"/>
+      </w:pPr>
+      <w:rPr>
+        <w:rFonts w:ascii="Courier New" w:hAnsi="Courier New" w:cs="Courier New" w:hint="default"/>
+      </w:rPr>
+    </w:lvl>
+    <w:lvl w:ilvl="2" w:tplc="08090005" w:tentative="1">
+      <w:start w:val="1"/>
+      <w:numFmt w:val="bullet"/>
+      <w:lvlText w:val=""/>
+      <w:lvlJc w:val="left"/>
+      <w:pPr>
+        <w:ind w:left="2160" w:hanging="360"/>
+      </w:pPr>
+      <w:rPr>
+        <w:rFonts w:ascii="Wingdings" w:hAnsi="Wingdings" w:hint="default"/>
+      </w:rPr>
+    </w:lvl>
+    <w:lvl w:ilvl="3" w:tplc="08090001" w:tentative="1">
+      <w:start w:val="1"/>
+      <w:numFmt w:val="bullet"/>
+      <w:lvlText w:val=""/>
+      <w:lvlJc w:val="left"/>
+      <w:pPr>
+        <w:ind w:left="2880" w:hanging="360"/>
+      </w:pPr>
+      <w:rPr>
+        <w:rFonts w:ascii="Symbol" w:hAnsi="Symbol" w:hint="default"/>
+      </w:rPr>
+    </w:lvl>
+    <w:lvl w:ilvl="4" w:tplc="08090003" w:tentative="1">
+      <w:start w:val="1"/>
+      <w:numFmt w:val="bullet"/>
+      <w:lvlText w:val="o"/>
+      <w:lvlJc w:val="left"/>
+      <w:pPr>
+        <w:ind w:left="3600" w:hanging="360"/>
+      </w:pPr>
+      <w:rPr>
+        <w:rFonts w:ascii="Courier New" w:hAnsi="Courier New" w:cs="Courier New" w:hint="default"/>
+      </w:rPr>
+    </w:lvl>
+    <w:lvl w:ilvl="5" w:tplc="08090005" w:tentative="1">
+      <w:start w:val="1"/>
+      <w:numFmt w:val="bullet"/>
+      <w:lvlText w:val=""/>
+      <w:lvlJc w:val="left"/>
+      <w:pPr>
+        <w:ind w:left="4320" w:hanging="360"/>
+      </w:pPr>
+      <w:rPr>
+        <w:rFonts w:ascii="Wingdings" w:hAnsi="Wingdings" w:hint="default"/>
+      </w:rPr>
+    </w:lvl>
+    <w:lvl w:ilvl="6" w:tplc="08090001" w:tentative="1">
+      <w:start w:val="1"/>
+      <w:numFmt w:val="bullet"/>
+      <w:lvlText w:val=""/>
+      <w:lvlJc w:val="left"/>
+      <w:pPr>
+        <w:ind w:left="5040" w:hanging="360"/>
+      </w:pPr>
+      <w:rPr>
+        <w:rFonts w:ascii="Symbol" w:hAnsi="Symbol" w:hint="default"/>
+      </w:rPr>
+    </w:lvl>
+    <w:lvl w:ilvl="7" w:tplc="08090003" w:tentative="1">
+      <w:start w:val="1"/>
+      <w:numFmt w:val="bullet"/>
+      <w:lvlText w:val="o"/>
+      <w:lvlJc w:val="left"/>
+      <w:pPr>
+        <w:ind w:left="5760" w:hanging="360"/>
+      </w:pPr>
+      <w:rPr>
+        <w:rFonts w:ascii="Courier New" w:hAnsi="Courier New" w:cs="Courier New" w:hint="default"/>
+      </w:rPr>
+    </w:lvl>
+    <w:lvl w:ilvl="8" w:tplc="08090005" w:tentative="1">
+      <w:start w:val="1"/>
+      <w:numFmt w:val="bullet"/>
+      <w:lvlText w:val=""/>
+      <w:lvlJc w:val="left"/>
+      <w:pPr>
+        <w:ind w:left="6480" w:hanging="360"/>
+      </w:pPr>
+      <w:rPr>
+        <w:rFonts w:ascii="Wingdings" w:hAnsi="Wingdings" w:hint="default"/>
+      </w:rPr>
+    </w:lvl>
+  </w:abstractNum>
+  <w:abstractNum w:abstractNumId="5">
+    <w:nsid w:val="72C54FE2"/>
+    <w:multiLevelType w:val="hybridMultilevel"/>
+    <w:tmpl w:val="951E245C"/>
     <w:lvl w:ilvl="0" w:tplc="08090001">
       <w:start w:val="1"/>
       <w:numFmt w:val="bullet"/>
@@ -1099,10 +1614,19 @@
     <w:abstractNumId w:val="0"/>
   </w:num>
   <w:num w:numId="2">
+    <w:abstractNumId w:val="4"/>
+  </w:num>
+  <w:num w:numId="3">
     <w:abstractNumId w:val="2"/>
   </w:num>
-  <w:num w:numId="3">
+  <w:num w:numId="4">
     <w:abstractNumId w:val="1"/>
+  </w:num>
+  <w:num w:numId="5">
+    <w:abstractNumId w:val="5"/>
+  </w:num>
+  <w:num w:numId="6">
+    <w:abstractNumId w:val="3"/>
   </w:num>
 </w:numbering>
 </file>
@@ -1570,6 +2094,7 @@
   <w:style w:type="character" w:default="1" w:styleId="DefaultParagraphFont">
     <w:name w:val="Default Paragraph Font"/>
     <w:uiPriority w:val="1"/>
+    <w:semiHidden/>
     <w:unhideWhenUsed/>
   </w:style>
   <w:style w:type="table" w:default="1" w:styleId="TableNormal">
@@ -1688,6 +2213,36 @@
       <w:ind w:left="720"/>
       <w:contextualSpacing/>
     </w:pPr>
+  </w:style>
+  <w:style w:type="paragraph" w:styleId="BalloonText">
+    <w:name w:val="Balloon Text"/>
+    <w:basedOn w:val="Normal"/>
+    <w:link w:val="BalloonTextChar"/>
+    <w:uiPriority w:val="99"/>
+    <w:semiHidden/>
+    <w:unhideWhenUsed/>
+    <w:rsid w:val="00F85D28"/>
+    <w:pPr>
+      <w:spacing w:after="0" w:line="240" w:lineRule="auto"/>
+    </w:pPr>
+    <w:rPr>
+      <w:rFonts w:ascii="Segoe UI" w:hAnsi="Segoe UI" w:cs="Segoe UI"/>
+      <w:sz w:val="18"/>
+      <w:szCs w:val="18"/>
+    </w:rPr>
+  </w:style>
+  <w:style w:type="character" w:customStyle="1" w:styleId="BalloonTextChar">
+    <w:name w:val="Balloon Text Char"/>
+    <w:basedOn w:val="DefaultParagraphFont"/>
+    <w:link w:val="BalloonText"/>
+    <w:uiPriority w:val="99"/>
+    <w:semiHidden/>
+    <w:rsid w:val="00F85D28"/>
+    <w:rPr>
+      <w:rFonts w:ascii="Segoe UI" w:hAnsi="Segoe UI" w:cs="Segoe UI"/>
+      <w:sz w:val="18"/>
+      <w:szCs w:val="18"/>
+    </w:rPr>
   </w:style>
 </w:styles>
 </file>

</xml_diff>

<commit_message>
Use discrete IR in place of HDMI-CEC to turn screen on/off
</commit_message>
<xml_diff>
--- a/Documentation/Avid4 Installation and Configuration.docx
+++ b/Documentation/Avid4 Installation and Configuration.docx
@@ -100,13 +100,8 @@
         <w:t xml:space="preserve">to be </w:t>
       </w:r>
       <w:r>
-        <w:t xml:space="preserve">viewed and recorded via Windows Media </w:t>
-      </w:r>
-      <w:proofErr w:type="spellStart"/>
-      <w:r>
-        <w:t>Center</w:t>
-      </w:r>
-      <w:proofErr w:type="spellEnd"/>
+        <w:t>viewed and recorded via Windows Media Center</w:t>
+      </w:r>
     </w:p>
     <w:p>
       <w:pPr>
@@ -118,15 +113,7 @@
     </w:p>
     <w:p>
       <w:r>
-        <w:t xml:space="preserve">In order to output the same audio content on both the </w:t>
-      </w:r>
-      <w:proofErr w:type="spellStart"/>
-      <w:r>
-        <w:t>analog</w:t>
-      </w:r>
-      <w:proofErr w:type="spellEnd"/>
-      <w:r>
-        <w:t xml:space="preserve"> and digital inputs into the Yamaha receiver (necessary to provide flexibility in switching outputs within the receiver), an audio device (sound card) with this ability is required. </w:t>
+        <w:t xml:space="preserve">In order to output the same audio content on both the analog and digital inputs into the Yamaha receiver (necessary to provide flexibility in switching outputs within the receiver), an audio device (sound card) with this ability is required. </w:t>
       </w:r>
     </w:p>
     <w:p>
@@ -166,15 +153,7 @@
         <w:t xml:space="preserve"> </w:t>
       </w:r>
       <w:r>
-        <w:t xml:space="preserve">drivers, and configure both Digital and </w:t>
-      </w:r>
-      <w:proofErr w:type="spellStart"/>
-      <w:r>
-        <w:t>Analog</w:t>
-      </w:r>
-      <w:proofErr w:type="spellEnd"/>
-      <w:r>
-        <w:t xml:space="preserve"> outputs to be the same output of the internal mixer.</w:t>
+        <w:t>drivers, and configure both Digital and Analog outputs to be the same output of the internal mixer.</w:t>
       </w:r>
     </w:p>
     <w:p>
@@ -187,7 +166,13 @@
     </w:p>
     <w:p>
       <w:r>
-        <w:t xml:space="preserve">To control the Sky box, for those aspects not supported by the Sky web services, the only mechanism is Infra-red. This is particularly necessary for turning the Sky box on and off. This is achieved using a USB-UIRT device, which is an infra-red transmitter, connected via USB, obtained from </w:t>
+        <w:t xml:space="preserve">To control the Sky box, for those aspects not supported by the Sky web services, the only mechanism is Infra-red. This is particularly necessary for turning the Sky box on and off. </w:t>
+      </w:r>
+      <w:r>
+        <w:t xml:space="preserve">Similarly, infra-red control has proven the most reliable to turn on and off the Samsung TV screen. </w:t>
+      </w:r>
+      <w:r>
+        <w:t xml:space="preserve">This is achieved using a USB-UIRT device, which is an infra-red transmitter, connected via USB, obtained from </w:t>
       </w:r>
       <w:hyperlink r:id="rId6" w:history="1">
         <w:r>
@@ -215,88 +200,9 @@
     </w:p>
     <w:p>
       <w:pPr>
-        <w:pStyle w:val="Heading3"/>
-      </w:pPr>
-      <w:r>
-        <w:t>USB HDMI-CEC</w:t>
-      </w:r>
-    </w:p>
-    <w:p>
-      <w:r>
-        <w:t xml:space="preserve">To turn the TV screen on and off, the best solution found has been HDMI-CEC. The HDML-CEC codes are generated by an external </w:t>
-      </w:r>
-      <w:proofErr w:type="spellStart"/>
-      <w:r>
-        <w:t>RainShadow</w:t>
-      </w:r>
-      <w:proofErr w:type="spellEnd"/>
-      <w:r>
-        <w:t xml:space="preserve"> USB HDMI-CEC bridge obtained from </w:t>
-      </w:r>
-      <w:hyperlink r:id="rId7" w:history="1">
-        <w:r>
-          <w:rPr>
-            <w:rStyle w:val="Hyperlink"/>
-          </w:rPr>
-          <w:t>http://rainshadowtech.com/HdmiCecUsb.html</w:t>
-        </w:r>
-      </w:hyperlink>
-      <w:r>
-        <w:rPr>
-          <w:rStyle w:val="Hyperlink"/>
-        </w:rPr>
-        <w:t>.</w:t>
-      </w:r>
-    </w:p>
-    <w:p>
-      <w:pPr>
-        <w:pStyle w:val="ListParagraph"/>
-        <w:numPr>
-          <w:ilvl w:val="0"/>
-          <w:numId w:val="6"/>
-        </w:numPr>
-      </w:pPr>
-      <w:r>
-        <w:t>Install the USB HDMI-CEC bridge drivers</w:t>
-      </w:r>
-    </w:p>
-    <w:p>
-      <w:pPr>
-        <w:pStyle w:val="ListParagraph"/>
-        <w:numPr>
-          <w:ilvl w:val="0"/>
-          <w:numId w:val="6"/>
-        </w:numPr>
-      </w:pPr>
-      <w:r>
-        <w:t xml:space="preserve">Install the </w:t>
-      </w:r>
-      <w:proofErr w:type="spellStart"/>
-      <w:r>
-        <w:t>ValkyrieTech</w:t>
-      </w:r>
-      <w:proofErr w:type="spellEnd"/>
-      <w:r>
-        <w:t xml:space="preserve"> (</w:t>
-      </w:r>
-      <w:hyperlink r:id="rId8" w:history="1">
-        <w:r>
-          <w:rPr>
-            <w:rStyle w:val="Hyperlink"/>
-          </w:rPr>
-          <w:t>http://valkyrietech.com/</w:t>
-        </w:r>
-      </w:hyperlink>
-      <w:r>
-        <w:t xml:space="preserve">) HTTP service </w:t>
-      </w:r>
-    </w:p>
-    <w:p>
-      <w:pPr>
         <w:pStyle w:val="Heading1"/>
       </w:pPr>
       <w:r>
-        <w:lastRenderedPageBreak/>
         <w:t>Windows OS Requirements</w:t>
       </w:r>
     </w:p>
@@ -320,13 +226,8 @@
         </w:numPr>
       </w:pPr>
       <w:r>
-        <w:t xml:space="preserve">Windows Media </w:t>
-      </w:r>
-      <w:proofErr w:type="spellStart"/>
-      <w:r>
-        <w:t>Center</w:t>
-      </w:r>
-      <w:proofErr w:type="spellEnd"/>
+        <w:t>Windows Media Center</w:t>
+      </w:r>
       <w:r>
         <w:br/>
         <w:t xml:space="preserve">is required for terrestrial TV viewing and recording. This </w:t>
@@ -356,6 +257,7 @@
         </w:numPr>
       </w:pPr>
       <w:r>
+        <w:lastRenderedPageBreak/>
         <w:t>.Net Framework 4.5</w:t>
       </w:r>
       <w:r>
@@ -372,13 +274,8 @@
         </w:numPr>
       </w:pPr>
       <w:r>
-        <w:t>Internet Information Services (IIS</w:t>
-      </w:r>
-      <w:proofErr w:type="gramStart"/>
-      <w:r>
-        <w:t>)</w:t>
-      </w:r>
-      <w:proofErr w:type="gramEnd"/>
+        <w:t>Internet Information Services (IIS)</w:t>
+      </w:r>
       <w:r>
         <w:br/>
         <w:t xml:space="preserve">is not installed by default on Windows 7 or Windows 8, but must be added as a </w:t>
@@ -406,13 +303,8 @@
         <w:pStyle w:val="Heading2"/>
       </w:pPr>
       <w:r>
-        <w:t xml:space="preserve">Windows Media </w:t>
-      </w:r>
-      <w:proofErr w:type="spellStart"/>
-      <w:r>
-        <w:t>Center</w:t>
-      </w:r>
-      <w:proofErr w:type="spellEnd"/>
+        <w:t>Windows Media Center</w:t>
+      </w:r>
       <w:r>
         <w:t xml:space="preserve"> (WMC)</w:t>
       </w:r>
@@ -487,28 +379,15 @@
         <w:pStyle w:val="Heading2"/>
       </w:pPr>
       <w:r>
-        <w:t xml:space="preserve">J River Media </w:t>
-      </w:r>
-      <w:proofErr w:type="spellStart"/>
-      <w:r>
-        <w:t>Center</w:t>
-      </w:r>
-      <w:proofErr w:type="spellEnd"/>
+        <w:t>J River Media Center</w:t>
+      </w:r>
       <w:r>
         <w:t xml:space="preserve"> (JRMC)</w:t>
       </w:r>
     </w:p>
     <w:p>
       <w:r>
-        <w:t xml:space="preserve">J River Media </w:t>
-      </w:r>
-      <w:proofErr w:type="spellStart"/>
-      <w:r>
-        <w:t>Center</w:t>
-      </w:r>
-      <w:proofErr w:type="spellEnd"/>
-      <w:r>
-        <w:t xml:space="preserve"> is a very flexible and powerful media player and viewer and is used in Avid for playing all stored music and for viewing photos. As the catalogue structure presented in Avid is much more constrained than the extreme flexibility offered by JRMC, there are a number of constraints on how JRMC libraries should be organized.</w:t>
+        <w:t>J River Media Center is a very flexible and powerful media player and viewer and is used in Avid for playing all stored music and for viewing photos. As the catalogue structure presented in Avid is much more constrained than the extreme flexibility offered by JRMC, there are a number of constraints on how JRMC libraries should be organized.</w:t>
       </w:r>
     </w:p>
     <w:p>
@@ -544,47 +423,31 @@
         <w:t xml:space="preserve"> by Avid, but should be used to check the quality and “navigability” of the catalogue by those tags, and to (e.g.) add necessary “Album artist” tags and to rationalise different spellings of artists and composers.</w:t>
       </w:r>
       <w:r>
-        <w:t xml:space="preserve"> </w:t>
-      </w:r>
+        <w:t xml:space="preserve"> These views are also useful to present a similar structure if JRMC is used as a DLNA server as well as for Avid.</w:t>
+      </w:r>
+    </w:p>
+    <w:p>
+      <w:r>
+        <w:t xml:space="preserve">Playlists in JRMC are shown in Avid. These can be ordinary lists of tracks or smart lists. However, only those </w:t>
+      </w:r>
+      <w:r>
+        <w:t>play</w:t>
+      </w:r>
+      <w:r>
+        <w:t xml:space="preserve">lists under the </w:t>
+      </w:r>
+      <w:r>
+        <w:t>“Avid” playlist folder will be displayed for playing.</w:t>
+      </w:r>
+    </w:p>
+    <w:p>
+      <w:r>
+        <w:t>For auto-importing folders of photographs, it can be useful to configure the “Photos” auto-import folder to add the setting to “Apply these tags:” with value “Album: FileFolder()”. This assigns the folder name as the album name for grouping of photographs, rather than the default “date taken”.</w:t>
+      </w:r>
+    </w:p>
+    <w:p>
       <w:r>
         <w:lastRenderedPageBreak/>
-        <w:t>These views are also useful to present a similar structure if JRMC is used as a DLNA server as well as for Avid.</w:t>
-      </w:r>
-    </w:p>
-    <w:p>
-      <w:r>
-        <w:t xml:space="preserve">Playlists in JRMC are shown in Avid. These can be ordinary lists of tracks or smart lists. However, only those </w:t>
-      </w:r>
-      <w:r>
-        <w:t>play</w:t>
-      </w:r>
-      <w:r>
-        <w:t xml:space="preserve">lists under the </w:t>
-      </w:r>
-      <w:r>
-        <w:t>“Avid” playlist folder will be displayed for playing.</w:t>
-      </w:r>
-    </w:p>
-    <w:p>
-      <w:r>
-        <w:t xml:space="preserve">For auto-importing folders of photographs, it can be useful to configure the “Photos” auto-import folder to add the setting to “Apply these tags:” with value “Album: </w:t>
-      </w:r>
-      <w:proofErr w:type="spellStart"/>
-      <w:proofErr w:type="gramStart"/>
-      <w:r>
-        <w:t>FileFolder</w:t>
-      </w:r>
-      <w:proofErr w:type="spellEnd"/>
-      <w:r>
-        <w:t>(</w:t>
-      </w:r>
-      <w:proofErr w:type="gramEnd"/>
-      <w:r>
-        <w:t>)”. This assigns the folder name as the album name for grouping of photographs, rather than the default “date taken”.</w:t>
-      </w:r>
-    </w:p>
-    <w:p>
-      <w:r>
         <w:t>Two</w:t>
       </w:r>
       <w:r>
@@ -609,26 +472,8 @@
         </w:numPr>
       </w:pPr>
       <w:r>
-        <w:t>On “</w:t>
-      </w:r>
-      <w:proofErr w:type="spellStart"/>
-      <w:r>
-        <w:t>Startup</w:t>
-      </w:r>
-      <w:proofErr w:type="spellEnd"/>
-      <w:r>
-        <w:t xml:space="preserve">”, to select “Run on Windows </w:t>
-      </w:r>
-      <w:proofErr w:type="spellStart"/>
-      <w:r>
-        <w:t>startup</w:t>
-      </w:r>
-      <w:proofErr w:type="spellEnd"/>
-      <w:r>
-        <w:t>: Media Server”.</w:t>
-      </w:r>
-      <w:bookmarkStart w:id="0" w:name="_GoBack"/>
-      <w:bookmarkEnd w:id="0"/>
+        <w:t>On “Startup”, to select “Run on Windows startup: Media Server”.</w:t>
+      </w:r>
     </w:p>
     <w:p>
       <w:pPr>
@@ -686,15 +531,7 @@
     </w:p>
     <w:p>
       <w:r>
-        <w:t xml:space="preserve">If required, the G-Force music visualization program from </w:t>
-      </w:r>
-      <w:proofErr w:type="spellStart"/>
-      <w:r>
-        <w:t>SoundSpectrum</w:t>
-      </w:r>
-      <w:proofErr w:type="spellEnd"/>
-      <w:r>
-        <w:t xml:space="preserve"> can be installed and JRMC configured to use it. Installing the Platinum product also allows music visualization of Spotify music</w:t>
+        <w:t>If required, the G-Force music visualization program from SoundSpectrum can be installed and JRMC configured to use it. Installing the Platinum product also allows music visualization of Spotify music</w:t>
       </w:r>
       <w:r>
         <w:t xml:space="preserve"> using its stand-alone application</w:t>
@@ -718,39 +555,7 @@
     </w:p>
     <w:p>
       <w:r>
-        <w:t xml:space="preserve">In addition, Windows is configured to run the </w:t>
-      </w:r>
-      <w:proofErr w:type="spellStart"/>
-      <w:r>
-        <w:t>Avid.Desktop</w:t>
-      </w:r>
-      <w:proofErr w:type="spellEnd"/>
-      <w:r>
-        <w:t xml:space="preserve"> and </w:t>
-      </w:r>
-      <w:proofErr w:type="spellStart"/>
-      <w:r>
-        <w:t>Avid.Spotify</w:t>
-      </w:r>
-      <w:proofErr w:type="spellEnd"/>
-      <w:r>
-        <w:t xml:space="preserve"> tray applications on </w:t>
-      </w:r>
-      <w:proofErr w:type="spellStart"/>
-      <w:r>
-        <w:t>startup</w:t>
-      </w:r>
-      <w:proofErr w:type="spellEnd"/>
-      <w:r>
-        <w:t xml:space="preserve">. As these two tray applications run as Administrator, to avoid warnings on </w:t>
-      </w:r>
-      <w:proofErr w:type="spellStart"/>
-      <w:r>
-        <w:t>startup</w:t>
-      </w:r>
-      <w:proofErr w:type="spellEnd"/>
-      <w:r>
-        <w:t xml:space="preserve"> (perhaps when unattended following a power failure), it may be appropriate to disable Windows User Account Control (UAC).</w:t>
+        <w:t>In addition, Windows is configured to run the Avid.Desktop and Avid.Spotify tray applications on startup. As these two tray applications run as Administrator, to avoid warnings on startup (perhaps when unattended following a power failure), it may be appropriate to disable Windows User Account Control (UAC).</w:t>
       </w:r>
     </w:p>
     <w:p>
@@ -771,23 +576,7 @@
     </w:p>
     <w:p>
       <w:r>
-        <w:t xml:space="preserve">It is also necessary to set the </w:t>
-      </w:r>
-      <w:proofErr w:type="spellStart"/>
-      <w:r>
-        <w:t>Avid.Desktop</w:t>
-      </w:r>
-      <w:proofErr w:type="spellEnd"/>
-      <w:r>
-        <w:t xml:space="preserve"> and </w:t>
-      </w:r>
-      <w:proofErr w:type="spellStart"/>
-      <w:r>
-        <w:t>Avid.Spotify</w:t>
-      </w:r>
-      <w:proofErr w:type="spellEnd"/>
-      <w:r>
-        <w:t xml:space="preserve"> applications to “Run as Administrator”. This is set on the “Compatibility” tab of the properties of each application file after it has been installed.</w:t>
+        <w:t>It is also necessary to set the Avid.Desktop and Avid.Spotify applications to “Run as Administrator”. This is set on the “Compatibility” tab of the properties of each application file after it has been installed.</w:t>
       </w:r>
     </w:p>
     <w:p>
@@ -795,13 +584,8 @@
         <w:pStyle w:val="Heading2"/>
       </w:pPr>
       <w:r>
-        <w:t xml:space="preserve">Desktop </w:t>
-      </w:r>
-      <w:proofErr w:type="spellStart"/>
-      <w:r>
-        <w:t>Config</w:t>
-      </w:r>
-      <w:proofErr w:type="spellEnd"/>
+        <w:t>Desktop Config</w:t>
+      </w:r>
     </w:p>
     <w:p>
       <w:r>
@@ -810,39 +594,27 @@
       <w:r>
         <w:t xml:space="preserve"> </w:t>
       </w:r>
-      <w:proofErr w:type="spellStart"/>
       <w:r>
         <w:rPr>
           <w:b/>
         </w:rPr>
         <w:t>Avid.Desktop.exe.config</w:t>
       </w:r>
-      <w:proofErr w:type="spellEnd"/>
       <w:r>
         <w:t xml:space="preserve"> file has an </w:t>
       </w:r>
       <w:r>
-        <w:t>&lt;</w:t>
-      </w:r>
-      <w:proofErr w:type="spellStart"/>
-      <w:r>
-        <w:t>appSettings</w:t>
-      </w:r>
-      <w:proofErr w:type="spellEnd"/>
-      <w:r>
-        <w:t>&gt;</w:t>
+        <w:t>&lt;appSettings&gt;</w:t>
       </w:r>
       <w:r>
         <w:t xml:space="preserve"> value “</w:t>
       </w:r>
-      <w:proofErr w:type="spellStart"/>
       <w:r>
         <w:rPr>
           <w:b/>
         </w:rPr>
         <w:t>IPAddress</w:t>
       </w:r>
-      <w:proofErr w:type="spellEnd"/>
       <w:r>
         <w:t xml:space="preserve">”, which should be the </w:t>
       </w:r>
@@ -863,18 +635,10 @@
     </w:p>
     <w:p>
       <w:r>
-        <w:t xml:space="preserve">The Spotify API used by the </w:t>
-      </w:r>
-      <w:proofErr w:type="spellStart"/>
-      <w:r>
-        <w:t>Avid.Spot</w:t>
-      </w:r>
-      <w:r>
-        <w:t>ify</w:t>
-      </w:r>
-      <w:proofErr w:type="spellEnd"/>
-      <w:r>
-        <w:t xml:space="preserve"> tray application requires</w:t>
+        <w:t>The Spotify API used by the Avid.Spot</w:t>
+      </w:r>
+      <w:r>
+        <w:t>ify tray application requires</w:t>
       </w:r>
       <w:r>
         <w:t xml:space="preserve"> a </w:t>
@@ -901,35 +665,21 @@
         <w:t>”</w:t>
       </w:r>
       <w:r>
-        <w:t xml:space="preserve"> which the installer does not provide. As this installation comes with </w:t>
-      </w:r>
-      <w:r>
-        <w:lastRenderedPageBreak/>
-        <w:t>source and is intended for developers, you will need to obtain your own developer’s key from Spotify to store in that path.</w:t>
-      </w:r>
-    </w:p>
-    <w:p>
-      <w:r>
-        <w:t xml:space="preserve">The first time </w:t>
-      </w:r>
-      <w:proofErr w:type="spellStart"/>
-      <w:r>
-        <w:t>Avid.Spotify</w:t>
-      </w:r>
-      <w:proofErr w:type="spellEnd"/>
-      <w:r>
-        <w:t xml:space="preserve"> tray application runs, it will prompt for Spotify credentials, which must be for a premium account.</w:t>
+        <w:t xml:space="preserve"> which the installer does not provide. As this installation comes with source and is intended for developers, you will need to obtain your own developer’s key from Spotify to store in that path.</w:t>
+      </w:r>
+    </w:p>
+    <w:p>
+      <w:r>
+        <w:t>The first time Avid.Spotify tray application runs, it will prompt for Spotify credentials, which must be for a premium account.</w:t>
       </w:r>
     </w:p>
     <w:p>
       <w:pPr>
         <w:pStyle w:val="Heading2"/>
       </w:pPr>
-      <w:proofErr w:type="spellStart"/>
       <w:r>
         <w:t>AvidConfig.Xml</w:t>
       </w:r>
-      <w:proofErr w:type="spellEnd"/>
     </w:p>
     <w:p>
       <w:r>
@@ -959,6 +709,7 @@
         <w:pStyle w:val="Heading1"/>
       </w:pPr>
       <w:r>
+        <w:lastRenderedPageBreak/>
         <w:t>Adding the Web Site to IIS</w:t>
       </w:r>
     </w:p>
@@ -1114,7 +865,7 @@
       <w:r>
         <w:t xml:space="preserve">For each “narrow” device, such as a Smartphone, in the browser open a page to the IP address and port of the IIS site – e.g. </w:t>
       </w:r>
-      <w:hyperlink r:id="rId9" w:history="1">
+      <w:hyperlink r:id="rId7" w:history="1">
         <w:r>
           <w:rPr>
             <w:rStyle w:val="Hyperlink"/>
@@ -1130,7 +881,7 @@
       <w:r>
         <w:t xml:space="preserve">For each “wide” device, such as a Tablet, in the browser open a page to the IP address and port of the IIS site with a “Wide” page – e.g. </w:t>
       </w:r>
-      <w:hyperlink r:id="rId10" w:history="1">
+      <w:hyperlink r:id="rId8" w:history="1">
         <w:r>
           <w:rPr>
             <w:rStyle w:val="Hyperlink"/>
@@ -1144,7 +895,15 @@
     </w:p>
     <w:p>
       <w:r>
-        <w:t>One the page is opened, save it as a desktop shortcut, so that it can then be re-opened as a web application.</w:t>
+        <w:t>On</w:t>
+      </w:r>
+      <w:r>
+        <w:t>c</w:t>
+      </w:r>
+      <w:bookmarkStart w:id="0" w:name="_GoBack"/>
+      <w:bookmarkEnd w:id="0"/>
+      <w:r>
+        <w:t>e the page is opened, save it as a desktop shortcut, so that it can then be re-opened as a web application.</w:t>
       </w:r>
     </w:p>
     <w:sectPr>

</xml_diff>

<commit_message>
Re-work sound handling to better suppoort digital surround sound; Remove M-Audio Delta 2496 hardware use
</commit_message>
<xml_diff>
--- a/Documentation/Avid4 Installation and Configuration.docx
+++ b/Documentation/Avid4 Installation and Configuration.docx
@@ -100,81 +100,33 @@
         <w:t xml:space="preserve">to be </w:t>
       </w:r>
       <w:r>
-        <w:t>viewed and recorded via Windows Media Center</w:t>
-      </w:r>
+        <w:t xml:space="preserve">viewed and recorded via Windows Media </w:t>
+      </w:r>
+      <w:proofErr w:type="spellStart"/>
+      <w:r>
+        <w:t>Center</w:t>
+      </w:r>
+      <w:proofErr w:type="spellEnd"/>
     </w:p>
     <w:p>
       <w:pPr>
         <w:pStyle w:val="Heading3"/>
       </w:pPr>
       <w:r>
-        <w:t>M-Audio 2496</w:t>
-      </w:r>
-    </w:p>
-    <w:p>
-      <w:r>
-        <w:t xml:space="preserve">In order to output the same audio content on both the analog and digital inputs into the Yamaha receiver (necessary to provide flexibility in switching outputs within the receiver), an audio device (sound card) with this ability is required. </w:t>
-      </w:r>
-    </w:p>
-    <w:p>
-      <w:pPr>
-        <w:ind w:left="1440" w:right="804"/>
-      </w:pPr>
-      <w:r>
-        <w:t>It is possible that the media PC’s built-in audio outputs could do this. But I already owned a high-quality audio card dating from the original Avid1 hardware which gives superb audio quality. This is an M-Audio Audiophile 2496 (</w:t>
+        <w:t>USB UIRT</w:t>
+      </w:r>
+    </w:p>
+    <w:p>
+      <w:r>
+        <w:t xml:space="preserve">To control the Sky box, for those aspects not supported by the Sky web services, the only mechanism is Infra-red. This is particularly necessary for turning the Sky box on and off. </w:t>
+      </w:r>
+      <w:r>
+        <w:t xml:space="preserve">Similarly, infra-red control has proven the most reliable to turn on and off the Samsung TV screen. </w:t>
+      </w:r>
+      <w:r>
+        <w:t xml:space="preserve">This is achieved using a USB-UIRT device, which is an infra-red transmitter, connected via USB, obtained from </w:t>
       </w:r>
       <w:hyperlink r:id="rId5" w:history="1">
-        <w:r>
-          <w:rPr>
-            <w:rStyle w:val="Hyperlink"/>
-          </w:rPr>
-          <w:t>http://www.m-audio.com/products/en_us/Audiophile2496.html</w:t>
-        </w:r>
-      </w:hyperlink>
-      <w:r>
-        <w:t>). So Avid4 still uses this card in a PCI slot, complete with its PC software. A different media PC without PCI slots would need another solution – possibly the on-board audio or USB-connected audio.</w:t>
-      </w:r>
-    </w:p>
-    <w:p>
-      <w:pPr>
-        <w:pStyle w:val="ListParagraph"/>
-        <w:numPr>
-          <w:ilvl w:val="0"/>
-          <w:numId w:val="6"/>
-        </w:numPr>
-      </w:pPr>
-      <w:r>
-        <w:t>Install the M</w:t>
-      </w:r>
-      <w:r>
-        <w:t xml:space="preserve"> Delta Audiophile 2496</w:t>
-      </w:r>
-      <w:r>
-        <w:t xml:space="preserve"> </w:t>
-      </w:r>
-      <w:r>
-        <w:t>drivers, and configure both Digital and Analog outputs to be the same output of the internal mixer.</w:t>
-      </w:r>
-    </w:p>
-    <w:p>
-      <w:pPr>
-        <w:pStyle w:val="Heading3"/>
-      </w:pPr>
-      <w:r>
-        <w:t>USB UIRT</w:t>
-      </w:r>
-    </w:p>
-    <w:p>
-      <w:r>
-        <w:t xml:space="preserve">To control the Sky box, for those aspects not supported by the Sky web services, the only mechanism is Infra-red. This is particularly necessary for turning the Sky box on and off. </w:t>
-      </w:r>
-      <w:r>
-        <w:t xml:space="preserve">Similarly, infra-red control has proven the most reliable to turn on and off the Samsung TV screen. </w:t>
-      </w:r>
-      <w:r>
-        <w:t xml:space="preserve">This is achieved using a USB-UIRT device, which is an infra-red transmitter, connected via USB, obtained from </w:t>
-      </w:r>
-      <w:hyperlink r:id="rId6" w:history="1">
         <w:r>
           <w:rPr>
             <w:rStyle w:val="Hyperlink"/>
@@ -226,8 +178,13 @@
         </w:numPr>
       </w:pPr>
       <w:r>
-        <w:t>Windows Media Center</w:t>
-      </w:r>
+        <w:t xml:space="preserve">Windows Media </w:t>
+      </w:r>
+      <w:proofErr w:type="spellStart"/>
+      <w:r>
+        <w:t>Center</w:t>
+      </w:r>
+      <w:proofErr w:type="spellEnd"/>
       <w:r>
         <w:br/>
         <w:t xml:space="preserve">is required for terrestrial TV viewing and recording. This </w:t>
@@ -257,7 +214,6 @@
         </w:numPr>
       </w:pPr>
       <w:r>
-        <w:lastRenderedPageBreak/>
         <w:t>.Net Framework 4.5</w:t>
       </w:r>
       <w:r>
@@ -274,8 +230,13 @@
         </w:numPr>
       </w:pPr>
       <w:r>
-        <w:t>Internet Information Services (IIS)</w:t>
-      </w:r>
+        <w:t>Internet Information Services (IIS</w:t>
+      </w:r>
+      <w:proofErr w:type="gramStart"/>
+      <w:r>
+        <w:t>)</w:t>
+      </w:r>
+      <w:proofErr w:type="gramEnd"/>
       <w:r>
         <w:br/>
         <w:t xml:space="preserve">is not installed by default on Windows 7 or Windows 8, but must be added as a </w:t>
@@ -292,6 +253,149 @@
     </w:p>
     <w:p>
       <w:pPr>
+        <w:pStyle w:val="Heading3"/>
+      </w:pPr>
+      <w:r>
+        <w:t>Audio</w:t>
+      </w:r>
+    </w:p>
+    <w:p>
+      <w:r>
+        <w:t xml:space="preserve">In order to output the same audio content on both the </w:t>
+      </w:r>
+      <w:proofErr w:type="spellStart"/>
+      <w:r>
+        <w:t>analog</w:t>
+      </w:r>
+      <w:proofErr w:type="spellEnd"/>
+      <w:r>
+        <w:t xml:space="preserve"> and digital inputs into the Yamaha receiver (necessary to provide flexibility in switching outputs within the receiver), an audio device (sound card) with this ability is required. </w:t>
+      </w:r>
+    </w:p>
+    <w:p>
+      <w:r>
+        <w:t xml:space="preserve">This can be done with the ubiquitous </w:t>
+      </w:r>
+      <w:proofErr w:type="spellStart"/>
+      <w:r>
+        <w:t>Realtek</w:t>
+      </w:r>
+      <w:proofErr w:type="spellEnd"/>
+      <w:r>
+        <w:t xml:space="preserve"> on-board sound in a convoluted manner:</w:t>
+      </w:r>
+    </w:p>
+    <w:p>
+      <w:pPr>
+        <w:pStyle w:val="ListParagraph"/>
+        <w:numPr>
+          <w:ilvl w:val="0"/>
+          <w:numId w:val="8"/>
+        </w:numPr>
+      </w:pPr>
+      <w:r>
+        <w:t xml:space="preserve">Install the latest </w:t>
+      </w:r>
+      <w:proofErr w:type="spellStart"/>
+      <w:r>
+        <w:t>Realtek</w:t>
+      </w:r>
+      <w:proofErr w:type="spellEnd"/>
+      <w:r>
+        <w:t xml:space="preserve"> sound drivers</w:t>
+      </w:r>
+    </w:p>
+    <w:p>
+      <w:pPr>
+        <w:pStyle w:val="ListParagraph"/>
+        <w:numPr>
+          <w:ilvl w:val="0"/>
+          <w:numId w:val="8"/>
+        </w:numPr>
+      </w:pPr>
+      <w:r>
+        <w:t>Open the Sound control panel</w:t>
+      </w:r>
+    </w:p>
+    <w:p>
+      <w:pPr>
+        <w:pStyle w:val="ListParagraph"/>
+        <w:numPr>
+          <w:ilvl w:val="0"/>
+          <w:numId w:val="8"/>
+        </w:numPr>
+      </w:pPr>
+      <w:r>
+        <w:lastRenderedPageBreak/>
+        <w:t>Choose Recording Devices</w:t>
+      </w:r>
+    </w:p>
+    <w:p>
+      <w:pPr>
+        <w:pStyle w:val="ListParagraph"/>
+        <w:numPr>
+          <w:ilvl w:val="0"/>
+          <w:numId w:val="8"/>
+        </w:numPr>
+      </w:pPr>
+      <w:r>
+        <w:t xml:space="preserve">If you do not see Stereo Mix, right-click in the white space at right, inside the dialog box, choose to Show Disabled Devices. Stereo Mix should show up now, but as disabled (it has a </w:t>
+      </w:r>
+      <w:proofErr w:type="spellStart"/>
+      <w:r>
+        <w:t>gray</w:t>
+      </w:r>
+      <w:proofErr w:type="spellEnd"/>
+      <w:r>
+        <w:t xml:space="preserve"> / black downward arrow)</w:t>
+      </w:r>
+    </w:p>
+    <w:p>
+      <w:pPr>
+        <w:pStyle w:val="ListParagraph"/>
+        <w:numPr>
+          <w:ilvl w:val="0"/>
+          <w:numId w:val="8"/>
+        </w:numPr>
+      </w:pPr>
+      <w:r>
+        <w:t>Click the top choice, Enable. The downward arrow should turn green.</w:t>
+      </w:r>
+    </w:p>
+    <w:p>
+      <w:pPr>
+        <w:pStyle w:val="ListParagraph"/>
+        <w:numPr>
+          <w:ilvl w:val="0"/>
+          <w:numId w:val="8"/>
+        </w:numPr>
+      </w:pPr>
+      <w:r>
+        <w:t>In the Properties for Stereo Mix, in the Listen tab, enable listening and select the digital output as the playback device.</w:t>
+      </w:r>
+    </w:p>
+    <w:p>
+      <w:pPr>
+        <w:pStyle w:val="ListParagraph"/>
+        <w:numPr>
+          <w:ilvl w:val="0"/>
+          <w:numId w:val="8"/>
+        </w:numPr>
+      </w:pPr>
+      <w:r>
+        <w:t xml:space="preserve">In Playback, select the </w:t>
+      </w:r>
+      <w:proofErr w:type="spellStart"/>
+      <w:r>
+        <w:t>analog</w:t>
+      </w:r>
+      <w:proofErr w:type="spellEnd"/>
+      <w:r>
+        <w:t xml:space="preserve"> (Speakers) to be the default output device</w:t>
+      </w:r>
+    </w:p>
+    <w:p>
+      <w:pPr>
         <w:pStyle w:val="Heading1"/>
       </w:pPr>
       <w:r>
@@ -303,8 +407,13 @@
         <w:pStyle w:val="Heading2"/>
       </w:pPr>
       <w:r>
-        <w:t>Windows Media Center</w:t>
-      </w:r>
+        <w:t xml:space="preserve">Windows Media </w:t>
+      </w:r>
+      <w:proofErr w:type="spellStart"/>
+      <w:r>
+        <w:t>Center</w:t>
+      </w:r>
+      <w:proofErr w:type="spellEnd"/>
       <w:r>
         <w:t xml:space="preserve"> (WMC)</w:t>
       </w:r>
@@ -379,15 +488,28 @@
         <w:pStyle w:val="Heading2"/>
       </w:pPr>
       <w:r>
-        <w:t>J River Media Center</w:t>
-      </w:r>
+        <w:t xml:space="preserve">J River Media </w:t>
+      </w:r>
+      <w:proofErr w:type="spellStart"/>
+      <w:r>
+        <w:t>Center</w:t>
+      </w:r>
+      <w:proofErr w:type="spellEnd"/>
       <w:r>
         <w:t xml:space="preserve"> (JRMC)</w:t>
       </w:r>
     </w:p>
     <w:p>
       <w:r>
-        <w:t>J River Media Center is a very flexible and powerful media player and viewer and is used in Avid for playing all stored music and for viewing photos. As the catalogue structure presented in Avid is much more constrained than the extreme flexibility offered by JRMC, there are a number of constraints on how JRMC libraries should be organized.</w:t>
+        <w:t xml:space="preserve">J River Media </w:t>
+      </w:r>
+      <w:proofErr w:type="spellStart"/>
+      <w:r>
+        <w:t>Center</w:t>
+      </w:r>
+      <w:proofErr w:type="spellEnd"/>
+      <w:r>
+        <w:t xml:space="preserve"> is a very flexible and powerful media player and viewer and is used in Avid for playing all stored music and for viewing photos. As the catalogue structure presented in Avid is much more constrained than the extreme flexibility offered by JRMC, there are a number of constraints on how JRMC libraries should be organized.</w:t>
       </w:r>
     </w:p>
     <w:p>
@@ -442,12 +564,25 @@
     </w:p>
     <w:p>
       <w:r>
-        <w:t>For auto-importing folders of photographs, it can be useful to configure the “Photos” auto-import folder to add the setting to “Apply these tags:” with value “Album: FileFolder()”. This assigns the folder name as the album name for grouping of photographs, rather than the default “date taken”.</w:t>
-      </w:r>
-    </w:p>
-    <w:p>
-      <w:r>
         <w:lastRenderedPageBreak/>
+        <w:t xml:space="preserve">For auto-importing folders of photographs, it can be useful to configure the “Photos” auto-import folder to add the setting to “Apply these tags:” with value “Album: </w:t>
+      </w:r>
+      <w:proofErr w:type="spellStart"/>
+      <w:proofErr w:type="gramStart"/>
+      <w:r>
+        <w:t>FileFolder</w:t>
+      </w:r>
+      <w:proofErr w:type="spellEnd"/>
+      <w:r>
+        <w:t>(</w:t>
+      </w:r>
+      <w:proofErr w:type="gramEnd"/>
+      <w:r>
+        <w:t>)”. This assigns the folder name as the album name for grouping of photographs, rather than the default “date taken”.</w:t>
+      </w:r>
+    </w:p>
+    <w:p>
+      <w:r>
         <w:t>Two</w:t>
       </w:r>
       <w:r>
@@ -471,10 +606,28 @@
           <w:numId w:val="7"/>
         </w:numPr>
       </w:pPr>
-      <w:r>
-        <w:t>On “Startup”, to select “Run on Windows startup: Media Server”.</w:t>
-      </w:r>
-    </w:p>
+      <w:bookmarkStart w:id="0" w:name="_GoBack"/>
+      <w:r>
+        <w:t>On “</w:t>
+      </w:r>
+      <w:proofErr w:type="spellStart"/>
+      <w:r>
+        <w:t>Startup</w:t>
+      </w:r>
+      <w:proofErr w:type="spellEnd"/>
+      <w:r>
+        <w:t xml:space="preserve">”, to select “Run on Windows </w:t>
+      </w:r>
+      <w:proofErr w:type="spellStart"/>
+      <w:r>
+        <w:t>startup</w:t>
+      </w:r>
+      <w:proofErr w:type="spellEnd"/>
+      <w:r>
+        <w:t>: Media Server”.</w:t>
+      </w:r>
+    </w:p>
+    <w:bookmarkEnd w:id="0"/>
     <w:p>
       <w:pPr>
         <w:pStyle w:val="ListParagraph"/>
@@ -531,7 +684,15 @@
     </w:p>
     <w:p>
       <w:r>
-        <w:t>If required, the G-Force music visualization program from SoundSpectrum can be installed and JRMC configured to use it. Installing the Platinum product also allows music visualization of Spotify music</w:t>
+        <w:t xml:space="preserve">If required, the G-Force music visualization program from </w:t>
+      </w:r>
+      <w:proofErr w:type="spellStart"/>
+      <w:r>
+        <w:t>SoundSpectrum</w:t>
+      </w:r>
+      <w:proofErr w:type="spellEnd"/>
+      <w:r>
+        <w:t xml:space="preserve"> can be installed and JRMC configured to use it. Installing the Platinum product also allows music visualization of Spotify music</w:t>
       </w:r>
       <w:r>
         <w:t xml:space="preserve"> using its stand-alone application</w:t>
@@ -555,7 +716,39 @@
     </w:p>
     <w:p>
       <w:r>
-        <w:t>In addition, Windows is configured to run the Avid.Desktop and Avid.Spotify tray applications on startup. As these two tray applications run as Administrator, to avoid warnings on startup (perhaps when unattended following a power failure), it may be appropriate to disable Windows User Account Control (UAC).</w:t>
+        <w:t xml:space="preserve">In addition, Windows is configured to run the </w:t>
+      </w:r>
+      <w:proofErr w:type="spellStart"/>
+      <w:r>
+        <w:t>Avid.Desktop</w:t>
+      </w:r>
+      <w:proofErr w:type="spellEnd"/>
+      <w:r>
+        <w:t xml:space="preserve"> and </w:t>
+      </w:r>
+      <w:proofErr w:type="spellStart"/>
+      <w:r>
+        <w:t>Avid.Spotify</w:t>
+      </w:r>
+      <w:proofErr w:type="spellEnd"/>
+      <w:r>
+        <w:t xml:space="preserve"> tray applications on </w:t>
+      </w:r>
+      <w:proofErr w:type="spellStart"/>
+      <w:r>
+        <w:t>startup</w:t>
+      </w:r>
+      <w:proofErr w:type="spellEnd"/>
+      <w:r>
+        <w:t xml:space="preserve">. As these two tray applications run as Administrator, to avoid warnings on </w:t>
+      </w:r>
+      <w:proofErr w:type="spellStart"/>
+      <w:r>
+        <w:t>startup</w:t>
+      </w:r>
+      <w:proofErr w:type="spellEnd"/>
+      <w:r>
+        <w:t xml:space="preserve"> (perhaps when unattended following a power failure), it may be appropriate to disable Windows User Account Control (UAC).</w:t>
       </w:r>
     </w:p>
     <w:p>
@@ -576,7 +769,23 @@
     </w:p>
     <w:p>
       <w:r>
-        <w:t>It is also necessary to set the Avid.Desktop and Avid.Spotify applications to “Run as Administrator”. This is set on the “Compatibility” tab of the properties of each application file after it has been installed.</w:t>
+        <w:t xml:space="preserve">It is also necessary to set the </w:t>
+      </w:r>
+      <w:proofErr w:type="spellStart"/>
+      <w:r>
+        <w:t>Avid.Desktop</w:t>
+      </w:r>
+      <w:proofErr w:type="spellEnd"/>
+      <w:r>
+        <w:t xml:space="preserve"> and </w:t>
+      </w:r>
+      <w:proofErr w:type="spellStart"/>
+      <w:r>
+        <w:t>Avid.Spotify</w:t>
+      </w:r>
+      <w:proofErr w:type="spellEnd"/>
+      <w:r>
+        <w:t xml:space="preserve"> applications to “Run as Administrator”. This is set on the “Compatibility” tab of the properties of each application file after it has been installed.</w:t>
       </w:r>
     </w:p>
     <w:p>
@@ -584,8 +793,13 @@
         <w:pStyle w:val="Heading2"/>
       </w:pPr>
       <w:r>
-        <w:t>Desktop Config</w:t>
-      </w:r>
+        <w:t xml:space="preserve">Desktop </w:t>
+      </w:r>
+      <w:proofErr w:type="spellStart"/>
+      <w:r>
+        <w:t>Config</w:t>
+      </w:r>
+      <w:proofErr w:type="spellEnd"/>
     </w:p>
     <w:p>
       <w:r>
@@ -594,27 +808,39 @@
       <w:r>
         <w:t xml:space="preserve"> </w:t>
       </w:r>
+      <w:proofErr w:type="spellStart"/>
       <w:r>
         <w:rPr>
           <w:b/>
         </w:rPr>
         <w:t>Avid.Desktop.exe.config</w:t>
       </w:r>
+      <w:proofErr w:type="spellEnd"/>
       <w:r>
         <w:t xml:space="preserve"> file has an </w:t>
       </w:r>
       <w:r>
-        <w:t>&lt;appSettings&gt;</w:t>
+        <w:t>&lt;</w:t>
+      </w:r>
+      <w:proofErr w:type="spellStart"/>
+      <w:r>
+        <w:t>appSettings</w:t>
+      </w:r>
+      <w:proofErr w:type="spellEnd"/>
+      <w:r>
+        <w:t>&gt;</w:t>
       </w:r>
       <w:r>
         <w:t xml:space="preserve"> value “</w:t>
       </w:r>
+      <w:proofErr w:type="spellStart"/>
       <w:r>
         <w:rPr>
           <w:b/>
         </w:rPr>
         <w:t>IPAddress</w:t>
       </w:r>
+      <w:proofErr w:type="spellEnd"/>
       <w:r>
         <w:t xml:space="preserve">”, which should be the </w:t>
       </w:r>
@@ -635,10 +861,18 @@
     </w:p>
     <w:p>
       <w:r>
-        <w:t>The Spotify API used by the Avid.Spot</w:t>
-      </w:r>
-      <w:r>
-        <w:t>ify tray application requires</w:t>
+        <w:t xml:space="preserve">The Spotify API used by the </w:t>
+      </w:r>
+      <w:proofErr w:type="spellStart"/>
+      <w:r>
+        <w:t>Avid.Spot</w:t>
+      </w:r>
+      <w:r>
+        <w:t>ify</w:t>
+      </w:r>
+      <w:proofErr w:type="spellEnd"/>
+      <w:r>
+        <w:t xml:space="preserve"> tray application requires</w:t>
       </w:r>
       <w:r>
         <w:t xml:space="preserve"> a </w:t>
@@ -670,16 +904,27 @@
     </w:p>
     <w:p>
       <w:r>
-        <w:t>The first time Avid.Spotify tray application runs, it will prompt for Spotify credentials, which must be for a premium account.</w:t>
+        <w:t xml:space="preserve">The first time </w:t>
+      </w:r>
+      <w:proofErr w:type="spellStart"/>
+      <w:r>
+        <w:t>Avid.Spotify</w:t>
+      </w:r>
+      <w:proofErr w:type="spellEnd"/>
+      <w:r>
+        <w:t xml:space="preserve"> tray application runs, it will prompt for Spotify credentials, which must be for a premium account.</w:t>
       </w:r>
     </w:p>
     <w:p>
       <w:pPr>
         <w:pStyle w:val="Heading2"/>
       </w:pPr>
-      <w:r>
+      <w:proofErr w:type="spellStart"/>
+      <w:r>
+        <w:lastRenderedPageBreak/>
         <w:t>AvidConfig.Xml</w:t>
       </w:r>
+      <w:proofErr w:type="spellEnd"/>
     </w:p>
     <w:p>
       <w:r>
@@ -709,7 +954,6 @@
         <w:pStyle w:val="Heading1"/>
       </w:pPr>
       <w:r>
-        <w:lastRenderedPageBreak/>
         <w:t>Adding the Web Site to IIS</w:t>
       </w:r>
     </w:p>
@@ -865,7 +1109,7 @@
       <w:r>
         <w:t xml:space="preserve">For each “narrow” device, such as a Smartphone, in the browser open a page to the IP address and port of the IIS site – e.g. </w:t>
       </w:r>
-      <w:hyperlink r:id="rId7" w:history="1">
+      <w:hyperlink r:id="rId6" w:history="1">
         <w:r>
           <w:rPr>
             <w:rStyle w:val="Hyperlink"/>
@@ -881,7 +1125,7 @@
       <w:r>
         <w:t xml:space="preserve">For each “wide” device, such as a Tablet, in the browser open a page to the IP address and port of the IIS site with a “Wide” page – e.g. </w:t>
       </w:r>
-      <w:hyperlink r:id="rId8" w:history="1">
+      <w:hyperlink r:id="rId7" w:history="1">
         <w:r>
           <w:rPr>
             <w:rStyle w:val="Hyperlink"/>
@@ -900,8 +1144,6 @@
       <w:r>
         <w:t>c</w:t>
       </w:r>
-      <w:bookmarkStart w:id="0" w:name="_GoBack"/>
-      <w:bookmarkEnd w:id="0"/>
       <w:r>
         <w:t>e the page is opened, save it as a desktop shortcut, so that it can then be re-opened as a web application.</w:t>
       </w:r>
@@ -1597,6 +1839,119 @@
     </w:lvl>
   </w:abstractNum>
   <w:abstractNum w:abstractNumId="6">
+    <w:nsid w:val="69802A73"/>
+    <w:multiLevelType w:val="hybridMultilevel"/>
+    <w:tmpl w:val="4CF4BFAE"/>
+    <w:lvl w:ilvl="0" w:tplc="08090001">
+      <w:start w:val="1"/>
+      <w:numFmt w:val="bullet"/>
+      <w:lvlText w:val=""/>
+      <w:lvlJc w:val="left"/>
+      <w:pPr>
+        <w:ind w:left="720" w:hanging="360"/>
+      </w:pPr>
+      <w:rPr>
+        <w:rFonts w:ascii="Symbol" w:hAnsi="Symbol" w:hint="default"/>
+      </w:rPr>
+    </w:lvl>
+    <w:lvl w:ilvl="1" w:tplc="08090003" w:tentative="1">
+      <w:start w:val="1"/>
+      <w:numFmt w:val="bullet"/>
+      <w:lvlText w:val="o"/>
+      <w:lvlJc w:val="left"/>
+      <w:pPr>
+        <w:ind w:left="1440" w:hanging="360"/>
+      </w:pPr>
+      <w:rPr>
+        <w:rFonts w:ascii="Courier New" w:hAnsi="Courier New" w:cs="Courier New" w:hint="default"/>
+      </w:rPr>
+    </w:lvl>
+    <w:lvl w:ilvl="2" w:tplc="08090005" w:tentative="1">
+      <w:start w:val="1"/>
+      <w:numFmt w:val="bullet"/>
+      <w:lvlText w:val=""/>
+      <w:lvlJc w:val="left"/>
+      <w:pPr>
+        <w:ind w:left="2160" w:hanging="360"/>
+      </w:pPr>
+      <w:rPr>
+        <w:rFonts w:ascii="Wingdings" w:hAnsi="Wingdings" w:hint="default"/>
+      </w:rPr>
+    </w:lvl>
+    <w:lvl w:ilvl="3" w:tplc="08090001" w:tentative="1">
+      <w:start w:val="1"/>
+      <w:numFmt w:val="bullet"/>
+      <w:lvlText w:val=""/>
+      <w:lvlJc w:val="left"/>
+      <w:pPr>
+        <w:ind w:left="2880" w:hanging="360"/>
+      </w:pPr>
+      <w:rPr>
+        <w:rFonts w:ascii="Symbol" w:hAnsi="Symbol" w:hint="default"/>
+      </w:rPr>
+    </w:lvl>
+    <w:lvl w:ilvl="4" w:tplc="08090003" w:tentative="1">
+      <w:start w:val="1"/>
+      <w:numFmt w:val="bullet"/>
+      <w:lvlText w:val="o"/>
+      <w:lvlJc w:val="left"/>
+      <w:pPr>
+        <w:ind w:left="3600" w:hanging="360"/>
+      </w:pPr>
+      <w:rPr>
+        <w:rFonts w:ascii="Courier New" w:hAnsi="Courier New" w:cs="Courier New" w:hint="default"/>
+      </w:rPr>
+    </w:lvl>
+    <w:lvl w:ilvl="5" w:tplc="08090005" w:tentative="1">
+      <w:start w:val="1"/>
+      <w:numFmt w:val="bullet"/>
+      <w:lvlText w:val=""/>
+      <w:lvlJc w:val="left"/>
+      <w:pPr>
+        <w:ind w:left="4320" w:hanging="360"/>
+      </w:pPr>
+      <w:rPr>
+        <w:rFonts w:ascii="Wingdings" w:hAnsi="Wingdings" w:hint="default"/>
+      </w:rPr>
+    </w:lvl>
+    <w:lvl w:ilvl="6" w:tplc="08090001" w:tentative="1">
+      <w:start w:val="1"/>
+      <w:numFmt w:val="bullet"/>
+      <w:lvlText w:val=""/>
+      <w:lvlJc w:val="left"/>
+      <w:pPr>
+        <w:ind w:left="5040" w:hanging="360"/>
+      </w:pPr>
+      <w:rPr>
+        <w:rFonts w:ascii="Symbol" w:hAnsi="Symbol" w:hint="default"/>
+      </w:rPr>
+    </w:lvl>
+    <w:lvl w:ilvl="7" w:tplc="08090003" w:tentative="1">
+      <w:start w:val="1"/>
+      <w:numFmt w:val="bullet"/>
+      <w:lvlText w:val="o"/>
+      <w:lvlJc w:val="left"/>
+      <w:pPr>
+        <w:ind w:left="5760" w:hanging="360"/>
+      </w:pPr>
+      <w:rPr>
+        <w:rFonts w:ascii="Courier New" w:hAnsi="Courier New" w:cs="Courier New" w:hint="default"/>
+      </w:rPr>
+    </w:lvl>
+    <w:lvl w:ilvl="8" w:tplc="08090005" w:tentative="1">
+      <w:start w:val="1"/>
+      <w:numFmt w:val="bullet"/>
+      <w:lvlText w:val=""/>
+      <w:lvlJc w:val="left"/>
+      <w:pPr>
+        <w:ind w:left="6480" w:hanging="360"/>
+      </w:pPr>
+      <w:rPr>
+        <w:rFonts w:ascii="Wingdings" w:hAnsi="Wingdings" w:hint="default"/>
+      </w:rPr>
+    </w:lvl>
+  </w:abstractNum>
+  <w:abstractNum w:abstractNumId="7">
     <w:nsid w:val="72C54FE2"/>
     <w:multiLevelType w:val="hybridMultilevel"/>
     <w:tmpl w:val="951E245C"/>
@@ -1722,13 +2077,16 @@
     <w:abstractNumId w:val="2"/>
   </w:num>
   <w:num w:numId="5">
-    <w:abstractNumId w:val="6"/>
+    <w:abstractNumId w:val="7"/>
   </w:num>
   <w:num w:numId="6">
     <w:abstractNumId w:val="4"/>
   </w:num>
   <w:num w:numId="7">
     <w:abstractNumId w:val="1"/>
+  </w:num>
+  <w:num w:numId="8">
+    <w:abstractNumId w:val="6"/>
   </w:num>
 </w:numbering>
 </file>

</xml_diff>

<commit_message>
Yet another re-work of receiver handling of audio to use Neet HDMI audio extractor
</commit_message>
<xml_diff>
--- a/Documentation/Avid4 Installation and Configuration.docx
+++ b/Documentation/Avid4 Installation and Configuration.docx
@@ -52,7 +52,13 @@
         </w:numPr>
       </w:pPr>
       <w:r>
-        <w:t>A Yamaha AV Receiver.</w:t>
+        <w:t xml:space="preserve">A Yamaha AV </w:t>
+      </w:r>
+      <w:r>
+        <w:t xml:space="preserve">dual-zone </w:t>
+      </w:r>
+      <w:r>
+        <w:t>Receiver.</w:t>
       </w:r>
     </w:p>
     <w:p>
@@ -152,9 +158,125 @@
     </w:p>
     <w:p>
       <w:pPr>
+        <w:pStyle w:val="Heading3"/>
+      </w:pPr>
+      <w:r>
+        <w:t>Audio</w:t>
+      </w:r>
+    </w:p>
+    <w:p>
+      <w:r>
+        <w:t xml:space="preserve">It is necessary to have the same audio content on both the </w:t>
+      </w:r>
+      <w:proofErr w:type="spellStart"/>
+      <w:r>
+        <w:t>analog</w:t>
+      </w:r>
+      <w:proofErr w:type="spellEnd"/>
+      <w:r>
+        <w:t xml:space="preserve"> and digital inputs into the Yamaha receiver. This is required to provide flexibility in switching outputs within the receiver, which cannot produce output on its Zone 2 sourced from any digital inputs. </w:t>
+      </w:r>
+    </w:p>
+    <w:p>
+      <w:r>
+        <w:t xml:space="preserve">One option is to use an audio device (sound card) with the ability to output the same content in digital and </w:t>
+      </w:r>
+      <w:proofErr w:type="spellStart"/>
+      <w:r>
+        <w:t>analog</w:t>
+      </w:r>
+      <w:proofErr w:type="spellEnd"/>
+      <w:r>
+        <w:t xml:space="preserve"> formats. This can be done with the ubiquitous </w:t>
+      </w:r>
+      <w:proofErr w:type="spellStart"/>
+      <w:r>
+        <w:t>Realtek</w:t>
+      </w:r>
+      <w:proofErr w:type="spellEnd"/>
+      <w:r>
+        <w:t xml:space="preserve"> on-board sound in a convoluted manner involving listening on the digital output to the </w:t>
+      </w:r>
+      <w:proofErr w:type="spellStart"/>
+      <w:r>
+        <w:t>analog</w:t>
+      </w:r>
+      <w:proofErr w:type="spellEnd"/>
+      <w:r>
+        <w:t xml:space="preserve"> stereo mix. However, doing this within Windows results in the digital signal being mixed down to stereo, losing any encoded 5.1 (e.g. Dolby) capability.</w:t>
+      </w:r>
+    </w:p>
+    <w:p>
+      <w:r>
+        <w:t xml:space="preserve">The preferred solution is to output to Digital only. This can be via HDMI for convenience or via a separate digital audio cable. This then allows the receiver to fully process any encoded signal to the 5.1 speakers. </w:t>
+      </w:r>
+    </w:p>
+    <w:p>
+      <w:r>
+        <w:t xml:space="preserve">The way in which this then reaches the </w:t>
+      </w:r>
+      <w:proofErr w:type="spellStart"/>
+      <w:r>
+        <w:t>analog</w:t>
+      </w:r>
+      <w:proofErr w:type="spellEnd"/>
+      <w:r>
+        <w:t xml:space="preserve"> inputs (is to also send the audio signal to the TV over its HDMI) and then to extract that (stereo) audio signal to </w:t>
+      </w:r>
+      <w:proofErr w:type="spellStart"/>
+      <w:r>
+        <w:t>analog</w:t>
+      </w:r>
+      <w:proofErr w:type="spellEnd"/>
+      <w:r>
+        <w:t xml:space="preserve"> connections using a </w:t>
+      </w:r>
+      <w:proofErr w:type="spellStart"/>
+      <w:r>
+        <w:t>Neet</w:t>
+      </w:r>
+      <w:proofErr w:type="spellEnd"/>
+      <w:r>
+        <w:rPr>
+          <w:rFonts w:hint="cs"/>
+        </w:rPr>
+        <w:t>®</w:t>
+      </w:r>
+      <w:r>
+        <w:t xml:space="preserve"> - HDMI Audio Converter / Extractor</w:t>
+      </w:r>
+      <w:r>
+        <w:t xml:space="preserve">. This passes through a soundless HDMI video signal to the TV, but extracts the audio in both digital and </w:t>
+      </w:r>
+      <w:proofErr w:type="spellStart"/>
+      <w:r>
+        <w:t>analog</w:t>
+      </w:r>
+      <w:proofErr w:type="spellEnd"/>
+      <w:r>
+        <w:t xml:space="preserve"> form, which can be used as the </w:t>
+      </w:r>
+      <w:proofErr w:type="spellStart"/>
+      <w:r>
+        <w:t>analog</w:t>
+      </w:r>
+      <w:proofErr w:type="spellEnd"/>
+      <w:r>
+        <w:t xml:space="preserve"> input of the same audio as the digital inputs to the Yamaha receiver. As this extraction happens on the output of the receiver, </w:t>
+      </w:r>
+      <w:r>
+        <w:t>both zones</w:t>
+      </w:r>
+      <w:r>
+        <w:t xml:space="preserve"> of the receiver can be used for any digital source.</w:t>
+      </w:r>
+    </w:p>
+    <w:p>
+      <w:pPr>
         <w:pStyle w:val="Heading1"/>
       </w:pPr>
       <w:r>
+        <w:lastRenderedPageBreak/>
         <w:t>Windows OS Requirements</w:t>
       </w:r>
     </w:p>
@@ -253,149 +375,6 @@
     </w:p>
     <w:p>
       <w:pPr>
-        <w:pStyle w:val="Heading3"/>
-      </w:pPr>
-      <w:r>
-        <w:t>Audio</w:t>
-      </w:r>
-    </w:p>
-    <w:p>
-      <w:r>
-        <w:t xml:space="preserve">In order to output the same audio content on both the </w:t>
-      </w:r>
-      <w:proofErr w:type="spellStart"/>
-      <w:r>
-        <w:t>analog</w:t>
-      </w:r>
-      <w:proofErr w:type="spellEnd"/>
-      <w:r>
-        <w:t xml:space="preserve"> and digital inputs into the Yamaha receiver (necessary to provide flexibility in switching outputs within the receiver), an audio device (sound card) with this ability is required. </w:t>
-      </w:r>
-    </w:p>
-    <w:p>
-      <w:r>
-        <w:t xml:space="preserve">This can be done with the ubiquitous </w:t>
-      </w:r>
-      <w:proofErr w:type="spellStart"/>
-      <w:r>
-        <w:t>Realtek</w:t>
-      </w:r>
-      <w:proofErr w:type="spellEnd"/>
-      <w:r>
-        <w:t xml:space="preserve"> on-board sound in a convoluted manner:</w:t>
-      </w:r>
-    </w:p>
-    <w:p>
-      <w:pPr>
-        <w:pStyle w:val="ListParagraph"/>
-        <w:numPr>
-          <w:ilvl w:val="0"/>
-          <w:numId w:val="8"/>
-        </w:numPr>
-      </w:pPr>
-      <w:r>
-        <w:t xml:space="preserve">Install the latest </w:t>
-      </w:r>
-      <w:proofErr w:type="spellStart"/>
-      <w:r>
-        <w:t>Realtek</w:t>
-      </w:r>
-      <w:proofErr w:type="spellEnd"/>
-      <w:r>
-        <w:t xml:space="preserve"> sound drivers</w:t>
-      </w:r>
-    </w:p>
-    <w:p>
-      <w:pPr>
-        <w:pStyle w:val="ListParagraph"/>
-        <w:numPr>
-          <w:ilvl w:val="0"/>
-          <w:numId w:val="8"/>
-        </w:numPr>
-      </w:pPr>
-      <w:r>
-        <w:t>Open the Sound control panel</w:t>
-      </w:r>
-    </w:p>
-    <w:p>
-      <w:pPr>
-        <w:pStyle w:val="ListParagraph"/>
-        <w:numPr>
-          <w:ilvl w:val="0"/>
-          <w:numId w:val="8"/>
-        </w:numPr>
-      </w:pPr>
-      <w:r>
-        <w:lastRenderedPageBreak/>
-        <w:t>Choose Recording Devices</w:t>
-      </w:r>
-    </w:p>
-    <w:p>
-      <w:pPr>
-        <w:pStyle w:val="ListParagraph"/>
-        <w:numPr>
-          <w:ilvl w:val="0"/>
-          <w:numId w:val="8"/>
-        </w:numPr>
-      </w:pPr>
-      <w:r>
-        <w:t xml:space="preserve">If you do not see Stereo Mix, right-click in the white space at right, inside the dialog box, choose to Show Disabled Devices. Stereo Mix should show up now, but as disabled (it has a </w:t>
-      </w:r>
-      <w:proofErr w:type="spellStart"/>
-      <w:r>
-        <w:t>gray</w:t>
-      </w:r>
-      <w:proofErr w:type="spellEnd"/>
-      <w:r>
-        <w:t xml:space="preserve"> / black downward arrow)</w:t>
-      </w:r>
-    </w:p>
-    <w:p>
-      <w:pPr>
-        <w:pStyle w:val="ListParagraph"/>
-        <w:numPr>
-          <w:ilvl w:val="0"/>
-          <w:numId w:val="8"/>
-        </w:numPr>
-      </w:pPr>
-      <w:r>
-        <w:t>Click the top choice, Enable. The downward arrow should turn green.</w:t>
-      </w:r>
-    </w:p>
-    <w:p>
-      <w:pPr>
-        <w:pStyle w:val="ListParagraph"/>
-        <w:numPr>
-          <w:ilvl w:val="0"/>
-          <w:numId w:val="8"/>
-        </w:numPr>
-      </w:pPr>
-      <w:r>
-        <w:t>In the Properties for Stereo Mix, in the Listen tab, enable listening and select the digital output as the playback device.</w:t>
-      </w:r>
-    </w:p>
-    <w:p>
-      <w:pPr>
-        <w:pStyle w:val="ListParagraph"/>
-        <w:numPr>
-          <w:ilvl w:val="0"/>
-          <w:numId w:val="8"/>
-        </w:numPr>
-      </w:pPr>
-      <w:r>
-        <w:t xml:space="preserve">In Playback, select the </w:t>
-      </w:r>
-      <w:proofErr w:type="spellStart"/>
-      <w:r>
-        <w:t>analog</w:t>
-      </w:r>
-      <w:proofErr w:type="spellEnd"/>
-      <w:r>
-        <w:t xml:space="preserve"> (Speakers) to be the default output device</w:t>
-      </w:r>
-    </w:p>
-    <w:p>
-      <w:pPr>
         <w:pStyle w:val="Heading1"/>
       </w:pPr>
       <w:r>
@@ -545,7 +524,11 @@
         <w:t xml:space="preserve"> by Avid, but should be used to check the quality and “navigability” of the catalogue by those tags, and to (e.g.) add necessary “Album artist” tags and to rationalise different spellings of artists and composers.</w:t>
       </w:r>
       <w:r>
-        <w:t xml:space="preserve"> These views are also useful to present a similar structure if JRMC is used as a DLNA server as well as for Avid.</w:t>
+        <w:t xml:space="preserve"> </w:t>
+      </w:r>
+      <w:r>
+        <w:lastRenderedPageBreak/>
+        <w:t>These views are also useful to present a similar structure if JRMC is used as a DLNA server as well as for Avid.</w:t>
       </w:r>
     </w:p>
     <w:p>
@@ -561,10 +544,11 @@
       <w:r>
         <w:t>“Avid” playlist folder will be displayed for playing.</w:t>
       </w:r>
-    </w:p>
-    <w:p>
-      <w:r>
-        <w:lastRenderedPageBreak/>
+      <w:bookmarkStart w:id="0" w:name="_GoBack"/>
+      <w:bookmarkEnd w:id="0"/>
+    </w:p>
+    <w:p>
+      <w:r>
         <w:t xml:space="preserve">For auto-importing folders of photographs, it can be useful to configure the “Photos” auto-import folder to add the setting to “Apply these tags:” with value “Album: </w:t>
       </w:r>
       <w:proofErr w:type="spellStart"/>
@@ -606,7 +590,6 @@
           <w:numId w:val="7"/>
         </w:numPr>
       </w:pPr>
-      <w:bookmarkStart w:id="0" w:name="_GoBack"/>
       <w:r>
         <w:t>On “</w:t>
       </w:r>
@@ -627,7 +610,6 @@
         <w:t>: Media Server”.</w:t>
       </w:r>
     </w:p>
-    <w:bookmarkEnd w:id="0"/>
     <w:p>
       <w:pPr>
         <w:pStyle w:val="ListParagraph"/>
@@ -899,7 +881,11 @@
         <w:t>”</w:t>
       </w:r>
       <w:r>
-        <w:t xml:space="preserve"> which the installer does not provide. As this installation comes with source and is intended for developers, you will need to obtain your own developer’s key from Spotify to store in that path.</w:t>
+        <w:t xml:space="preserve"> which the installer does not provide. As this installation comes with </w:t>
+      </w:r>
+      <w:r>
+        <w:lastRenderedPageBreak/>
+        <w:t>source and is intended for developers, you will need to obtain your own developer’s key from Spotify to store in that path.</w:t>
       </w:r>
     </w:p>
     <w:p>
@@ -921,7 +907,6 @@
       </w:pPr>
       <w:proofErr w:type="spellStart"/>
       <w:r>
-        <w:lastRenderedPageBreak/>
         <w:t>AvidConfig.Xml</w:t>
       </w:r>
       <w:proofErr w:type="spellEnd"/>

</xml_diff>

<commit_message>
Document receent design changes
</commit_message>
<xml_diff>
--- a/Documentation/Avid4 Installation and Configuration.docx
+++ b/Documentation/Avid4 Installation and Configuration.docx
@@ -246,7 +246,13 @@
         <w:t xml:space="preserve"> - HDMI Audio Converter / Extractor</w:t>
       </w:r>
       <w:r>
-        <w:t xml:space="preserve">. This passes through a soundless HDMI video signal to the TV, but extracts the audio in both digital and </w:t>
+        <w:t xml:space="preserve">. This passes </w:t>
+      </w:r>
+      <w:r>
+        <w:t>on</w:t>
+      </w:r>
+      <w:r>
+        <w:t xml:space="preserve"> a soundless HDMI video signal to the TV, but extracts the audio in both digital and </w:t>
       </w:r>
       <w:proofErr w:type="spellStart"/>
       <w:r>
@@ -262,13 +268,7 @@
       </w:r>
       <w:proofErr w:type="spellEnd"/>
       <w:r>
-        <w:t xml:space="preserve"> input of the same audio as the digital inputs to the Yamaha receiver. As this extraction happens on the output of the receiver, </w:t>
-      </w:r>
-      <w:r>
-        <w:t>both zones</w:t>
-      </w:r>
-      <w:r>
-        <w:t xml:space="preserve"> of the receiver can be used for any digital source.</w:t>
+        <w:t xml:space="preserve"> input of the same audio as the digital inputs to the Yamaha receiver. As this extraction happens on the output of the receiver, both zones of the receiver can be used for any digital source.</w:t>
       </w:r>
     </w:p>
     <w:p>
@@ -300,31 +300,11 @@
         </w:numPr>
       </w:pPr>
       <w:r>
-        <w:t xml:space="preserve">Windows Media </w:t>
-      </w:r>
-      <w:proofErr w:type="spellStart"/>
-      <w:r>
-        <w:t>Center</w:t>
-      </w:r>
-      <w:proofErr w:type="spellEnd"/>
+        <w:t>.Net Framework 4.5</w:t>
+      </w:r>
       <w:r>
         <w:br/>
-        <w:t xml:space="preserve">is required for terrestrial TV viewing and recording. This </w:t>
-      </w:r>
-      <w:r>
-        <w:t>is included</w:t>
-      </w:r>
-      <w:r>
-        <w:t xml:space="preserve"> with </w:t>
-      </w:r>
-      <w:r>
-        <w:t>Windows 7 Home Premium and is an</w:t>
-      </w:r>
-      <w:r>
-        <w:t xml:space="preserve"> inexpensive feature that may be added to Windows 8 Pro </w:t>
-      </w:r>
-      <w:r>
-        <w:t>or the more expensive “Pro Pack” upgrade.</w:t>
+        <w:t>can easily be installed from the Internet</w:t>
       </w:r>
     </w:p>
     <w:p>
@@ -336,22 +316,6 @@
         </w:numPr>
       </w:pPr>
       <w:r>
-        <w:t>.Net Framework 4.5</w:t>
-      </w:r>
-      <w:r>
-        <w:br/>
-        <w:t>can easily be installed from the Internet</w:t>
-      </w:r>
-    </w:p>
-    <w:p>
-      <w:pPr>
-        <w:pStyle w:val="ListParagraph"/>
-        <w:numPr>
-          <w:ilvl w:val="0"/>
-          <w:numId w:val="2"/>
-        </w:numPr>
-      </w:pPr>
-      <w:r>
         <w:t>Internet Information Services (IIS</w:t>
       </w:r>
       <w:proofErr w:type="gramStart"/>
@@ -385,24 +349,41 @@
       <w:pPr>
         <w:pStyle w:val="Heading2"/>
       </w:pPr>
-      <w:r>
-        <w:t xml:space="preserve">Windows Media </w:t>
-      </w:r>
-      <w:proofErr w:type="spellStart"/>
-      <w:r>
-        <w:t>Center</w:t>
-      </w:r>
-      <w:proofErr w:type="spellEnd"/>
-      <w:r>
-        <w:t xml:space="preserve"> (WMC)</w:t>
-      </w:r>
-    </w:p>
-    <w:p>
-      <w:r>
-        <w:t>WMC</w:t>
-      </w:r>
-      <w:r>
-        <w:t xml:space="preserve"> should be installed to Windows and configured for the TV tuners to be able to watch and record TV. Once it is working, there is no additional configuration required for use within Avid.</w:t>
+      <w:proofErr w:type="spellStart"/>
+      <w:r>
+        <w:t>DvbViewer</w:t>
+      </w:r>
+      <w:proofErr w:type="spellEnd"/>
+      <w:r>
+        <w:t xml:space="preserve"> and its Recording Service</w:t>
+      </w:r>
+    </w:p>
+    <w:p>
+      <w:proofErr w:type="spellStart"/>
+      <w:r>
+        <w:t>DvbViewer</w:t>
+      </w:r>
+      <w:proofErr w:type="spellEnd"/>
+      <w:r>
+        <w:t xml:space="preserve"> and its Recording Service</w:t>
+      </w:r>
+      <w:r>
+        <w:t xml:space="preserve"> </w:t>
+      </w:r>
+      <w:r>
+        <w:t xml:space="preserve">should </w:t>
+      </w:r>
+      <w:r>
+        <w:t xml:space="preserve">both </w:t>
+      </w:r>
+      <w:r>
+        <w:t xml:space="preserve">be installed to Windows and configured for the TV tuners to be able to watch and record TV. </w:t>
+      </w:r>
+      <w:r>
+        <w:t xml:space="preserve">Ideally the installation should include the channel logos. </w:t>
+      </w:r>
+      <w:r>
+        <w:t>Once it is working, there is no additional configuration required for use within Avid.</w:t>
       </w:r>
     </w:p>
     <w:p>
@@ -524,15 +505,12 @@
         <w:t xml:space="preserve"> by Avid, but should be used to check the quality and “navigability” of the catalogue by those tags, and to (e.g.) add necessary “Album artist” tags and to rationalise different spellings of artists and composers.</w:t>
       </w:r>
       <w:r>
-        <w:t xml:space="preserve"> </w:t>
-      </w:r>
+        <w:t xml:space="preserve"> These views are also useful to present a similar structure if JRMC is used as a DLNA server as well as for Avid.</w:t>
+      </w:r>
+    </w:p>
+    <w:p>
       <w:r>
         <w:lastRenderedPageBreak/>
-        <w:t>These views are also useful to present a similar structure if JRMC is used as a DLNA server as well as for Avid.</w:t>
-      </w:r>
-    </w:p>
-    <w:p>
-      <w:r>
         <w:t xml:space="preserve">Playlists in JRMC are shown in Avid. These can be ordinary lists of tracks or smart lists. However, only those </w:t>
       </w:r>
       <w:r>
@@ -544,8 +522,6 @@
       <w:r>
         <w:t>“Avid” playlist folder will be displayed for playing.</w:t>
       </w:r>
-      <w:bookmarkStart w:id="0" w:name="_GoBack"/>
-      <w:bookmarkEnd w:id="0"/>
     </w:p>
     <w:p>
       <w:r>
@@ -639,22 +615,6 @@
         <w:pStyle w:val="Heading2"/>
       </w:pPr>
       <w:r>
-        <w:t>Remote Potato</w:t>
-      </w:r>
-    </w:p>
-    <w:p>
-      <w:r>
-        <w:t>Remote Potato should be installed to Windows and configured for display of the installed WMC. Once it is working, there is no additional configuration required for use within Avid.</w:t>
-      </w:r>
-      <w:r>
-        <w:t xml:space="preserve"> The port number should be left at the default value of 9080.</w:t>
-      </w:r>
-    </w:p>
-    <w:p>
-      <w:pPr>
-        <w:pStyle w:val="Heading2"/>
-      </w:pPr>
-      <w:r>
         <w:t>G</w:t>
       </w:r>
       <w:r>
@@ -706,7 +666,24 @@
       </w:r>
       <w:proofErr w:type="spellEnd"/>
       <w:r>
-        <w:t xml:space="preserve"> and </w:t>
+        <w:t xml:space="preserve"> </w:t>
+      </w:r>
+      <w:r>
+        <w:t>tray application</w:t>
+      </w:r>
+      <w:r>
+        <w:t xml:space="preserve"> on </w:t>
+      </w:r>
+      <w:proofErr w:type="spellStart"/>
+      <w:r>
+        <w:t>startup</w:t>
+      </w:r>
+      <w:proofErr w:type="spellEnd"/>
+      <w:r>
+        <w:t xml:space="preserve">. </w:t>
+      </w:r>
+      <w:r>
+        <w:t xml:space="preserve">This in turn will start (and keep alive) the </w:t>
       </w:r>
       <w:proofErr w:type="spellStart"/>
       <w:r>
@@ -714,15 +691,12 @@
       </w:r>
       <w:proofErr w:type="spellEnd"/>
       <w:r>
-        <w:t xml:space="preserve"> tray applications on </w:t>
-      </w:r>
-      <w:proofErr w:type="spellStart"/>
-      <w:r>
-        <w:t>startup</w:t>
-      </w:r>
-      <w:proofErr w:type="spellEnd"/>
-      <w:r>
-        <w:t xml:space="preserve">. As these two tray applications run as Administrator, to avoid warnings on </w:t>
+        <w:t xml:space="preserve"> tray application. </w:t>
+      </w:r>
+      <w:bookmarkStart w:id="0" w:name="_GoBack"/>
+      <w:bookmarkEnd w:id="0"/>
+      <w:r>
+        <w:t xml:space="preserve">As these two tray applications run as Administrator, to avoid warnings on </w:t>
       </w:r>
       <w:proofErr w:type="spellStart"/>
       <w:r>
@@ -881,32 +855,29 @@
         <w:t>”</w:t>
       </w:r>
       <w:r>
-        <w:t xml:space="preserve"> which the installer does not provide. As this installation comes with </w:t>
-      </w:r>
+        <w:t xml:space="preserve"> which the installer does not provide. As this installation comes with source and is intended for developers, you will need to obtain your own developer’s key from Spotify to store in that path.</w:t>
+      </w:r>
+    </w:p>
+    <w:p>
+      <w:r>
+        <w:t xml:space="preserve">The first time </w:t>
+      </w:r>
+      <w:proofErr w:type="spellStart"/>
+      <w:r>
+        <w:t>Avid.Spotify</w:t>
+      </w:r>
+      <w:proofErr w:type="spellEnd"/>
+      <w:r>
+        <w:t xml:space="preserve"> tray application runs, it will prompt for Spotify credentials, which must be for a premium account.</w:t>
+      </w:r>
+    </w:p>
+    <w:p>
+      <w:pPr>
+        <w:pStyle w:val="Heading2"/>
+      </w:pPr>
+      <w:proofErr w:type="spellStart"/>
       <w:r>
         <w:lastRenderedPageBreak/>
-        <w:t>source and is intended for developers, you will need to obtain your own developer’s key from Spotify to store in that path.</w:t>
-      </w:r>
-    </w:p>
-    <w:p>
-      <w:r>
-        <w:t xml:space="preserve">The first time </w:t>
-      </w:r>
-      <w:proofErr w:type="spellStart"/>
-      <w:r>
-        <w:t>Avid.Spotify</w:t>
-      </w:r>
-      <w:proofErr w:type="spellEnd"/>
-      <w:r>
-        <w:t xml:space="preserve"> tray application runs, it will prompt for Spotify credentials, which must be for a premium account.</w:t>
-      </w:r>
-    </w:p>
-    <w:p>
-      <w:pPr>
-        <w:pStyle w:val="Heading2"/>
-      </w:pPr>
-      <w:proofErr w:type="spellStart"/>
-      <w:r>
         <w:t>AvidConfig.Xml</w:t>
       </w:r>
       <w:proofErr w:type="spellEnd"/>
@@ -1145,7 +1116,7 @@
 
 <file path=word/numbering.xml><?xml version="1.0" encoding="utf-8"?>
 <w:numbering xmlns:wpc="http://schemas.microsoft.com/office/word/2010/wordprocessingCanvas" xmlns:mc="http://schemas.openxmlformats.org/markup-compatibility/2006" xmlns:o="urn:schemas-microsoft-com:office:office" xmlns:r="http://schemas.openxmlformats.org/officeDocument/2006/relationships" xmlns:m="http://schemas.openxmlformats.org/officeDocument/2006/math" xmlns:v="urn:schemas-microsoft-com:vml" xmlns:wp14="http://schemas.microsoft.com/office/word/2010/wordprocessingDrawing" xmlns:wp="http://schemas.openxmlformats.org/drawingml/2006/wordprocessingDrawing" xmlns:w10="urn:schemas-microsoft-com:office:word" xmlns:w="http://schemas.openxmlformats.org/wordprocessingml/2006/main" xmlns:w14="http://schemas.microsoft.com/office/word/2010/wordml" xmlns:w15="http://schemas.microsoft.com/office/word/2012/wordml" xmlns:wpg="http://schemas.microsoft.com/office/word/2010/wordprocessingGroup" xmlns:wpi="http://schemas.microsoft.com/office/word/2010/wordprocessingInk" xmlns:wne="http://schemas.microsoft.com/office/word/2006/wordml" xmlns:wps="http://schemas.microsoft.com/office/word/2010/wordprocessingShape" mc:Ignorable="w14 w15 wp14">
-  <w:abstractNum w:abstractNumId="0">
+  <w:abstractNum w:abstractNumId="0" w15:restartNumberingAfterBreak="0">
     <w:nsid w:val="098D1302"/>
     <w:multiLevelType w:val="hybridMultilevel"/>
     <w:tmpl w:val="F184D456"/>
@@ -1258,7 +1229,7 @@
       </w:rPr>
     </w:lvl>
   </w:abstractNum>
-  <w:abstractNum w:abstractNumId="1">
+  <w:abstractNum w:abstractNumId="1" w15:restartNumberingAfterBreak="0">
     <w:nsid w:val="1549452A"/>
     <w:multiLevelType w:val="hybridMultilevel"/>
     <w:tmpl w:val="599E65B4"/>
@@ -1371,7 +1342,7 @@
       </w:rPr>
     </w:lvl>
   </w:abstractNum>
-  <w:abstractNum w:abstractNumId="2">
+  <w:abstractNum w:abstractNumId="2" w15:restartNumberingAfterBreak="0">
     <w:nsid w:val="1FAA0600"/>
     <w:multiLevelType w:val="hybridMultilevel"/>
     <w:tmpl w:val="9A4E148E"/>
@@ -1484,7 +1455,7 @@
       </w:rPr>
     </w:lvl>
   </w:abstractNum>
-  <w:abstractNum w:abstractNumId="3">
+  <w:abstractNum w:abstractNumId="3" w15:restartNumberingAfterBreak="0">
     <w:nsid w:val="2FA876FE"/>
     <w:multiLevelType w:val="hybridMultilevel"/>
     <w:tmpl w:val="94040406"/>
@@ -1597,7 +1568,7 @@
       </w:rPr>
     </w:lvl>
   </w:abstractNum>
-  <w:abstractNum w:abstractNumId="4">
+  <w:abstractNum w:abstractNumId="4" w15:restartNumberingAfterBreak="0">
     <w:nsid w:val="47C80216"/>
     <w:multiLevelType w:val="hybridMultilevel"/>
     <w:tmpl w:val="897A89CA"/>
@@ -1710,7 +1681,7 @@
       </w:rPr>
     </w:lvl>
   </w:abstractNum>
-  <w:abstractNum w:abstractNumId="5">
+  <w:abstractNum w:abstractNumId="5" w15:restartNumberingAfterBreak="0">
     <w:nsid w:val="542F4DDC"/>
     <w:multiLevelType w:val="hybridMultilevel"/>
     <w:tmpl w:val="90745B10"/>
@@ -1823,7 +1794,7 @@
       </w:rPr>
     </w:lvl>
   </w:abstractNum>
-  <w:abstractNum w:abstractNumId="6">
+  <w:abstractNum w:abstractNumId="6" w15:restartNumberingAfterBreak="0">
     <w:nsid w:val="69802A73"/>
     <w:multiLevelType w:val="hybridMultilevel"/>
     <w:tmpl w:val="4CF4BFAE"/>
@@ -1936,7 +1907,7 @@
       </w:rPr>
     </w:lvl>
   </w:abstractNum>
-  <w:abstractNum w:abstractNumId="7">
+  <w:abstractNum w:abstractNumId="7" w15:restartNumberingAfterBreak="0">
     <w:nsid w:val="72C54FE2"/>
     <w:multiLevelType w:val="hybridMultilevel"/>
     <w:tmpl w:val="951E245C"/>

</xml_diff>

<commit_message>
Bring design documentation up-to-date
</commit_message>
<xml_diff>
--- a/Documentation/Avid4 Installation and Configuration.docx
+++ b/Documentation/Avid4 Installation and Configuration.docx
@@ -106,11 +106,11 @@
         <w:t xml:space="preserve">to be </w:t>
       </w:r>
       <w:r>
-        <w:t xml:space="preserve">viewed and recorded via Windows Media </w:t>
-      </w:r>
-      <w:proofErr w:type="spellStart"/>
-      <w:r>
-        <w:t>Center</w:t>
+        <w:t xml:space="preserve">viewed and recorded via </w:t>
+      </w:r>
+      <w:proofErr w:type="spellStart"/>
+      <w:r>
+        <w:t>DvbViewer</w:t>
       </w:r>
       <w:proofErr w:type="spellEnd"/>
     </w:p>
@@ -124,13 +124,7 @@
     </w:p>
     <w:p>
       <w:r>
-        <w:t xml:space="preserve">To control the Sky box, for those aspects not supported by the Sky web services, the only mechanism is Infra-red. This is particularly necessary for turning the Sky box on and off. </w:t>
-      </w:r>
-      <w:r>
-        <w:t xml:space="preserve">Similarly, infra-red control has proven the most reliable to turn on and off the Samsung TV screen. </w:t>
-      </w:r>
-      <w:r>
-        <w:t xml:space="preserve">This is achieved using a USB-UIRT device, which is an infra-red transmitter, connected via USB, obtained from </w:t>
+        <w:t xml:space="preserve">To control the Sky box, for those aspects not supported by the Sky web services, the only mechanism is Infra-red. This is particularly necessary for turning the Sky box on and off. This is achieved using a USB-UIRT device, which is an infra-red transmitter, connected via USB, obtained from </w:t>
       </w:r>
       <w:hyperlink r:id="rId5" w:history="1">
         <w:r>
@@ -161,6 +155,121 @@
         <w:pStyle w:val="Heading3"/>
       </w:pPr>
       <w:r>
+        <w:t>USB HDMI-CEC</w:t>
+      </w:r>
+    </w:p>
+    <w:p>
+      <w:r>
+        <w:t xml:space="preserve">To turn the TV screen on and off, the best solution found has been HDMI-CEC. The HDML-CEC codes are generated by an external </w:t>
+      </w:r>
+      <w:proofErr w:type="spellStart"/>
+      <w:r>
+        <w:t>RainShadow</w:t>
+      </w:r>
+      <w:proofErr w:type="spellEnd"/>
+      <w:r>
+        <w:t xml:space="preserve"> USB HDMI-CEC bridge obtained from </w:t>
+      </w:r>
+      <w:hyperlink r:id="rId6" w:history="1">
+        <w:r>
+          <w:rPr>
+            <w:rStyle w:val="Hyperlink"/>
+          </w:rPr>
+          <w:t>http://rainshadowtech.com/HdmiCecUsb.html</w:t>
+        </w:r>
+      </w:hyperlink>
+      <w:r>
+        <w:rPr>
+          <w:rStyle w:val="Hyperlink"/>
+        </w:rPr>
+        <w:t>.</w:t>
+      </w:r>
+    </w:p>
+    <w:p>
+      <w:pPr>
+        <w:pStyle w:val="ListParagraph"/>
+        <w:numPr>
+          <w:ilvl w:val="0"/>
+          <w:numId w:val="9"/>
+        </w:numPr>
+        <w:spacing w:line="256" w:lineRule="auto"/>
+      </w:pPr>
+      <w:r>
+        <w:t>Install the USB HDMI-CEC bridge drivers</w:t>
+      </w:r>
+    </w:p>
+    <w:p>
+      <w:pPr>
+        <w:pStyle w:val="ListParagraph"/>
+        <w:numPr>
+          <w:ilvl w:val="0"/>
+          <w:numId w:val="9"/>
+        </w:numPr>
+        <w:spacing w:line="256" w:lineRule="auto"/>
+      </w:pPr>
+      <w:r>
+        <w:t xml:space="preserve">Install the </w:t>
+      </w:r>
+      <w:proofErr w:type="spellStart"/>
+      <w:r>
+        <w:t>ValkyrieTech</w:t>
+      </w:r>
+      <w:proofErr w:type="spellEnd"/>
+      <w:r>
+        <w:t xml:space="preserve"> (</w:t>
+      </w:r>
+      <w:hyperlink r:id="rId7" w:history="1">
+        <w:r>
+          <w:rPr>
+            <w:rStyle w:val="Hyperlink"/>
+          </w:rPr>
+          <w:t>http://valkyrietech.com/</w:t>
+        </w:r>
+      </w:hyperlink>
+      <w:r>
+        <w:t xml:space="preserve">) HTTP service </w:t>
+      </w:r>
+    </w:p>
+    <w:p>
+      <w:pPr>
+        <w:spacing w:line="256" w:lineRule="auto"/>
+      </w:pPr>
+      <w:r>
+        <w:t>Note that the HDMI cable from the</w:t>
+      </w:r>
+      <w:r>
+        <w:t xml:space="preserve"> </w:t>
+      </w:r>
+      <w:proofErr w:type="spellStart"/>
+      <w:r>
+        <w:t>RainShadow</w:t>
+      </w:r>
+      <w:proofErr w:type="spellEnd"/>
+      <w:r>
+        <w:t xml:space="preserve"> USB HDMI-CEC </w:t>
+      </w:r>
+      <w:proofErr w:type="gramStart"/>
+      <w:r>
+        <w:t>bridge</w:t>
+      </w:r>
+      <w:proofErr w:type="gramEnd"/>
+      <w:r>
+        <w:t xml:space="preserve"> is plugged directly into the TV and not via the AV receiver, to avoid conflicting handling of </w:t>
+      </w:r>
+      <w:r>
+        <w:t>HDMI-CEC</w:t>
+      </w:r>
+      <w:r>
+        <w:t xml:space="preserve"> messages.</w:t>
+      </w:r>
+      <w:bookmarkStart w:id="0" w:name="_GoBack"/>
+      <w:bookmarkEnd w:id="0"/>
+    </w:p>
+    <w:p>
+      <w:pPr>
+        <w:pStyle w:val="Heading3"/>
+      </w:pPr>
+      <w:r>
         <w:t>Audio</w:t>
       </w:r>
     </w:p>
@@ -213,6 +322,7 @@
     </w:p>
     <w:p>
       <w:r>
+        <w:lastRenderedPageBreak/>
         <w:t xml:space="preserve">The way in which this then reaches the </w:t>
       </w:r>
       <w:proofErr w:type="spellStart"/>
@@ -276,7 +386,6 @@
         <w:pStyle w:val="Heading1"/>
       </w:pPr>
       <w:r>
-        <w:lastRenderedPageBreak/>
         <w:t>Windows OS Requirements</w:t>
       </w:r>
     </w:p>
@@ -365,10 +474,7 @@
       </w:r>
       <w:proofErr w:type="spellEnd"/>
       <w:r>
-        <w:t xml:space="preserve"> and its Recording Service</w:t>
-      </w:r>
-      <w:r>
-        <w:t xml:space="preserve"> </w:t>
+        <w:t xml:space="preserve"> and its Recording Service </w:t>
       </w:r>
       <w:r>
         <w:t xml:space="preserve">should </w:t>
@@ -407,7 +513,7 @@
     </w:p>
     <w:p>
       <w:r>
-        <w:t xml:space="preserve">This should be installed and configured to be able to play DVDs, media files and WMC TV recordings. Once it is working </w:t>
+        <w:t xml:space="preserve">This should be installed and configured to be able to play DVDs, media files and TV recordings. Once it is working </w:t>
       </w:r>
       <w:r>
         <w:t>on its own</w:t>
@@ -496,6 +602,7 @@
     </w:p>
     <w:p>
       <w:r>
+        <w:lastRenderedPageBreak/>
         <w:t>There should be JRMC “Artist”, “Album” and “Composer” views. These will not be used</w:t>
       </w:r>
       <w:r>
@@ -510,7 +617,6 @@
     </w:p>
     <w:p>
       <w:r>
-        <w:lastRenderedPageBreak/>
         <w:t xml:space="preserve">Playlists in JRMC are shown in Avid. These can be ordinary lists of tracks or smart lists. However, only those </w:t>
       </w:r>
       <w:r>
@@ -693,8 +799,6 @@
       <w:r>
         <w:t xml:space="preserve"> tray application. </w:t>
       </w:r>
-      <w:bookmarkStart w:id="0" w:name="_GoBack"/>
-      <w:bookmarkEnd w:id="0"/>
       <w:r>
         <w:t xml:space="preserve">As these two tray applications run as Administrator, to avoid warnings on </w:t>
       </w:r>
@@ -860,6 +964,7 @@
     </w:p>
     <w:p>
       <w:r>
+        <w:lastRenderedPageBreak/>
         <w:t xml:space="preserve">The first time </w:t>
       </w:r>
       <w:proofErr w:type="spellStart"/>
@@ -877,7 +982,6 @@
       </w:pPr>
       <w:proofErr w:type="spellStart"/>
       <w:r>
-        <w:lastRenderedPageBreak/>
         <w:t>AvidConfig.Xml</w:t>
       </w:r>
       <w:proofErr w:type="spellEnd"/>
@@ -1065,7 +1169,7 @@
       <w:r>
         <w:t xml:space="preserve">For each “narrow” device, such as a Smartphone, in the browser open a page to the IP address and port of the IIS site – e.g. </w:t>
       </w:r>
-      <w:hyperlink r:id="rId6" w:history="1">
+      <w:hyperlink r:id="rId8" w:history="1">
         <w:r>
           <w:rPr>
             <w:rStyle w:val="Hyperlink"/>
@@ -1081,7 +1185,7 @@
       <w:r>
         <w:t xml:space="preserve">For each “wide” device, such as a Tablet, in the browser open a page to the IP address and port of the IIS site with a “Wide” page – e.g. </w:t>
       </w:r>
-      <w:hyperlink r:id="rId7" w:history="1">
+      <w:hyperlink r:id="rId9" w:history="1">
         <w:r>
           <w:rPr>
             <w:rStyle w:val="Hyperlink"/>
@@ -2043,6 +2147,18 @@
   </w:num>
   <w:num w:numId="8">
     <w:abstractNumId w:val="6"/>
+  </w:num>
+  <w:num w:numId="9">
+    <w:abstractNumId w:val="4"/>
+    <w:lvlOverride w:ilvl="0"/>
+    <w:lvlOverride w:ilvl="1"/>
+    <w:lvlOverride w:ilvl="2"/>
+    <w:lvlOverride w:ilvl="3"/>
+    <w:lvlOverride w:ilvl="4"/>
+    <w:lvlOverride w:ilvl="5"/>
+    <w:lvlOverride w:ilvl="6"/>
+    <w:lvlOverride w:ilvl="7"/>
+    <w:lvlOverride w:ilvl="8"/>
   </w:num>
 </w:numbering>
 </file>

</xml_diff>

<commit_message>
Document use of Pulse-Eight CEC adapter for TV switching
</commit_message>
<xml_diff>
--- a/Documentation/Avid4 Installation and Configuration.docx
+++ b/Documentation/Avid4 Installation and Configuration.docx
@@ -155,27 +155,46 @@
         <w:pStyle w:val="Heading3"/>
       </w:pPr>
       <w:r>
-        <w:t>USB HDMI-CEC</w:t>
-      </w:r>
-    </w:p>
-    <w:p>
-      <w:r>
-        <w:t xml:space="preserve">To turn the TV screen on and off, the best solution found has been HDMI-CEC. The HDML-CEC codes are generated by an external </w:t>
-      </w:r>
-      <w:proofErr w:type="spellStart"/>
-      <w:r>
-        <w:t>RainShadow</w:t>
-      </w:r>
-      <w:proofErr w:type="spellEnd"/>
-      <w:r>
-        <w:t xml:space="preserve"> USB HDMI-CEC bridge obtained from </w:t>
+        <w:t>USB CEC</w:t>
+      </w:r>
+      <w:r>
+        <w:t xml:space="preserve"> Adapter</w:t>
+      </w:r>
+    </w:p>
+    <w:p>
+      <w:r>
+        <w:t xml:space="preserve">To turn the TV screen on and off, the best solution found has been HDMI-CEC. The HDML-CEC codes are </w:t>
+      </w:r>
+      <w:r>
+        <w:t>sent</w:t>
+      </w:r>
+      <w:r>
+        <w:t xml:space="preserve"> by an external </w:t>
       </w:r>
       <w:hyperlink r:id="rId6" w:history="1">
         <w:r>
           <w:rPr>
             <w:rStyle w:val="Hyperlink"/>
           </w:rPr>
-          <w:t>http://rainshadowtech.com/HdmiCecUsb.html</w:t>
+          <w:t>Pulse-</w:t>
+        </w:r>
+        <w:r>
+          <w:rPr>
+            <w:rStyle w:val="Hyperlink"/>
+          </w:rPr>
+          <w:t>Eight USB</w:t>
+        </w:r>
+        <w:r>
+          <w:rPr>
+            <w:rStyle w:val="Hyperlink"/>
+          </w:rPr>
+          <w:t>-CEC</w:t>
+        </w:r>
+        <w:r>
+          <w:rPr>
+            <w:rStyle w:val="Hyperlink"/>
+          </w:rPr>
+          <w:t xml:space="preserve"> adapter</w:t>
         </w:r>
       </w:hyperlink>
       <w:r>
@@ -195,64 +214,42 @@
         <w:spacing w:line="256" w:lineRule="auto"/>
       </w:pPr>
       <w:r>
-        <w:t>Install the USB HDMI-CEC bridge drivers</w:t>
-      </w:r>
-    </w:p>
-    <w:p>
-      <w:pPr>
-        <w:pStyle w:val="ListParagraph"/>
-        <w:numPr>
-          <w:ilvl w:val="0"/>
-          <w:numId w:val="9"/>
-        </w:numPr>
+        <w:t xml:space="preserve">Install the </w:t>
+      </w:r>
+      <w:r>
+        <w:t xml:space="preserve">Pulse-Eight </w:t>
+      </w:r>
+      <w:proofErr w:type="spellStart"/>
+      <w:r>
+        <w:t>libCEC</w:t>
+      </w:r>
+      <w:proofErr w:type="spellEnd"/>
+      <w:r>
+        <w:t xml:space="preserve"> software version 3.0.1 or later</w:t>
+      </w:r>
+    </w:p>
+    <w:p>
+      <w:pPr>
         <w:spacing w:line="256" w:lineRule="auto"/>
       </w:pPr>
       <w:r>
-        <w:t xml:space="preserve">Install the </w:t>
-      </w:r>
-      <w:proofErr w:type="spellStart"/>
-      <w:r>
-        <w:t>ValkyrieTech</w:t>
-      </w:r>
-      <w:proofErr w:type="spellEnd"/>
-      <w:r>
-        <w:t xml:space="preserve"> (</w:t>
-      </w:r>
-      <w:hyperlink r:id="rId7" w:history="1">
-        <w:r>
-          <w:rPr>
-            <w:rStyle w:val="Hyperlink"/>
-          </w:rPr>
-          <w:t>http://valkyrietech.com/</w:t>
-        </w:r>
-      </w:hyperlink>
-      <w:r>
-        <w:t xml:space="preserve">) HTTP service </w:t>
-      </w:r>
-    </w:p>
-    <w:p>
-      <w:pPr>
-        <w:spacing w:line="256" w:lineRule="auto"/>
-      </w:pPr>
-      <w:r>
         <w:t>Note that the HDMI cable from the</w:t>
       </w:r>
       <w:r>
         <w:t xml:space="preserve"> </w:t>
       </w:r>
-      <w:proofErr w:type="spellStart"/>
-      <w:r>
-        <w:t>RainShadow</w:t>
-      </w:r>
-      <w:proofErr w:type="spellEnd"/>
-      <w:r>
-        <w:t xml:space="preserve"> USB HDMI-CEC </w:t>
-      </w:r>
-      <w:proofErr w:type="gramStart"/>
-      <w:r>
-        <w:t>bridge</w:t>
-      </w:r>
-      <w:proofErr w:type="gramEnd"/>
+      <w:r>
+        <w:t xml:space="preserve">Pulse-Eight </w:t>
+      </w:r>
+      <w:r>
+        <w:t>USB</w:t>
+      </w:r>
+      <w:r>
+        <w:t xml:space="preserve">-CEC </w:t>
+      </w:r>
+      <w:r>
+        <w:t>adapter</w:t>
+      </w:r>
       <w:r>
         <w:t xml:space="preserve"> is plugged directly into the TV and not via the AV receiver, to avoid conflicting handling of HDMI-CEC messages.</w:t>
       </w:r>
@@ -314,7 +311,6 @@
     </w:p>
     <w:p>
       <w:r>
-        <w:lastRenderedPageBreak/>
         <w:t xml:space="preserve">The way in which this then reaches the </w:t>
       </w:r>
       <w:proofErr w:type="spellStart"/>
@@ -345,7 +341,11 @@
         <w:t>®</w:t>
       </w:r>
       <w:r>
-        <w:t xml:space="preserve"> - HDMI Audio Converter / Extractor</w:t>
+        <w:t xml:space="preserve"> - HDMI </w:t>
+      </w:r>
+      <w:r>
+        <w:lastRenderedPageBreak/>
+        <w:t>Audio Converter / Extractor</w:t>
       </w:r>
       <w:r>
         <w:t xml:space="preserve">. This passes </w:t>
@@ -494,13 +494,21 @@
     </w:p>
     <w:p>
       <w:r>
-        <w:t>It is possible that the free version of Zoom Player may be sufficient for its use within Avid, though it has only been tested on the “</w:t>
-      </w:r>
-      <w:r>
-        <w:t>MAX</w:t>
-      </w:r>
-      <w:r>
-        <w:t>” version.</w:t>
+        <w:t xml:space="preserve">The MAX </w:t>
+      </w:r>
+      <w:r>
+        <w:t xml:space="preserve">version of Zoom Player </w:t>
+      </w:r>
+      <w:r>
+        <w:t xml:space="preserve">is required for </w:t>
+      </w:r>
+      <w:r>
+        <w:t>use within Avid</w:t>
+      </w:r>
+      <w:bookmarkStart w:id="0" w:name="_GoBack"/>
+      <w:bookmarkEnd w:id="0"/>
+      <w:r>
+        <w:t>.</w:t>
       </w:r>
     </w:p>
     <w:p>
@@ -594,14 +602,17 @@
     </w:p>
     <w:p>
       <w:r>
+        <w:t>There should be JRMC “Artist”, “Album” and “Composer” views. These will not be used</w:t>
+      </w:r>
+      <w:r>
+        <w:t xml:space="preserve"> directly</w:t>
+      </w:r>
+      <w:r>
+        <w:t xml:space="preserve"> by Avid, but should be used to check the quality and “navigability” of the catalogue by those tags, and to (e.g.) add necessary “Album artist” tags and to rationalise different spellings of artists and </w:t>
+      </w:r>
+      <w:r>
         <w:lastRenderedPageBreak/>
-        <w:t>There should be JRMC “Artist”, “Album” and “Composer” views. These will not be used</w:t>
-      </w:r>
-      <w:r>
-        <w:t xml:space="preserve"> directly</w:t>
-      </w:r>
-      <w:r>
-        <w:t xml:space="preserve"> by Avid, but should be used to check the quality and “navigability” of the catalogue by those tags, and to (e.g.) add necessary “Album artist” tags and to rationalise different spellings of artists and composers.</w:t>
+        <w:t>composers.</w:t>
       </w:r>
       <w:r>
         <w:t xml:space="preserve"> These views are also useful to present a similar structure if JRMC is used as a DLNA server as well as for Avid.</w:t>
@@ -956,24 +967,24 @@
     </w:p>
     <w:p>
       <w:r>
+        <w:t xml:space="preserve">The first time </w:t>
+      </w:r>
+      <w:proofErr w:type="spellStart"/>
+      <w:r>
+        <w:t>Avid.Spotify</w:t>
+      </w:r>
+      <w:proofErr w:type="spellEnd"/>
+      <w:r>
+        <w:t xml:space="preserve"> tray application runs, it will prompt for Spotify credentials, which must be for a premium account.</w:t>
+      </w:r>
+    </w:p>
+    <w:p>
+      <w:pPr>
+        <w:pStyle w:val="Heading2"/>
+      </w:pPr>
+      <w:proofErr w:type="spellStart"/>
+      <w:r>
         <w:lastRenderedPageBreak/>
-        <w:t xml:space="preserve">The first time </w:t>
-      </w:r>
-      <w:proofErr w:type="spellStart"/>
-      <w:r>
-        <w:t>Avid.Spotify</w:t>
-      </w:r>
-      <w:proofErr w:type="spellEnd"/>
-      <w:r>
-        <w:t xml:space="preserve"> tray application runs, it will prompt for Spotify credentials, which must be for a premium account.</w:t>
-      </w:r>
-    </w:p>
-    <w:p>
-      <w:pPr>
-        <w:pStyle w:val="Heading2"/>
-      </w:pPr>
-      <w:proofErr w:type="spellStart"/>
-      <w:r>
         <w:t>AvidConfig.Xml</w:t>
       </w:r>
       <w:proofErr w:type="spellEnd"/>
@@ -1028,8 +1039,6 @@
       <w:r>
         <w:t xml:space="preserve"> added by the installer</w:t>
       </w:r>
-      <w:bookmarkStart w:id="0" w:name="_GoBack"/>
-      <w:bookmarkEnd w:id="0"/>
       <w:r>
         <w:t>:</w:t>
       </w:r>
@@ -1181,7 +1190,7 @@
       <w:r>
         <w:t xml:space="preserve">For each “narrow” device, such as a Smartphone, in the browser open a page to the IP address and port of the IIS site – e.g. </w:t>
       </w:r>
-      <w:hyperlink r:id="rId8" w:history="1">
+      <w:hyperlink r:id="rId7" w:history="1">
         <w:r>
           <w:rPr>
             <w:rStyle w:val="Hyperlink"/>
@@ -1197,7 +1206,7 @@
       <w:r>
         <w:t xml:space="preserve">For each “wide” device, such as a Tablet, in the browser open a page to the IP address and port of the IIS site with a “Wide” page – e.g. </w:t>
       </w:r>
-      <w:hyperlink r:id="rId9" w:history="1">
+      <w:hyperlink r:id="rId8" w:history="1">
         <w:r>
           <w:rPr>
             <w:rStyle w:val="Hyperlink"/>

</xml_diff>

<commit_message>
Document need for netsh urlacl reservation on install
</commit_message>
<xml_diff>
--- a/Documentation/Avid4 Installation and Configuration.docx
+++ b/Documentation/Avid4 Installation and Configuration.docx
@@ -1,6 +1,6 @@
 
 <file path=word/document.xml><?xml version="1.0" encoding="utf-8"?>
-<w:document xmlns:wpc="http://schemas.microsoft.com/office/word/2010/wordprocessingCanvas" xmlns:mc="http://schemas.openxmlformats.org/markup-compatibility/2006" xmlns:o="urn:schemas-microsoft-com:office:office" xmlns:r="http://schemas.openxmlformats.org/officeDocument/2006/relationships" xmlns:m="http://schemas.openxmlformats.org/officeDocument/2006/math" xmlns:v="urn:schemas-microsoft-com:vml" xmlns:wp14="http://schemas.microsoft.com/office/word/2010/wordprocessingDrawing" xmlns:wp="http://schemas.openxmlformats.org/drawingml/2006/wordprocessingDrawing" xmlns:w10="urn:schemas-microsoft-com:office:word" xmlns:w="http://schemas.openxmlformats.org/wordprocessingml/2006/main" xmlns:w14="http://schemas.microsoft.com/office/word/2010/wordml" xmlns:w15="http://schemas.microsoft.com/office/word/2012/wordml" xmlns:wpg="http://schemas.microsoft.com/office/word/2010/wordprocessingGroup" xmlns:wpi="http://schemas.microsoft.com/office/word/2010/wordprocessingInk" xmlns:wne="http://schemas.microsoft.com/office/word/2006/wordml" xmlns:wps="http://schemas.microsoft.com/office/word/2010/wordprocessingShape" mc:Ignorable="w14 w15 wp14">
+<w:document xmlns:wpc="http://schemas.microsoft.com/office/word/2010/wordprocessingCanvas" xmlns:cx="http://schemas.microsoft.com/office/drawing/2014/chartex" xmlns:cx1="http://schemas.microsoft.com/office/drawing/2015/9/8/chartex" xmlns:cx2="http://schemas.microsoft.com/office/drawing/2015/10/21/chartex" xmlns:mc="http://schemas.openxmlformats.org/markup-compatibility/2006" xmlns:o="urn:schemas-microsoft-com:office:office" xmlns:r="http://schemas.openxmlformats.org/officeDocument/2006/relationships" xmlns:m="http://schemas.openxmlformats.org/officeDocument/2006/math" xmlns:v="urn:schemas-microsoft-com:vml" xmlns:wp14="http://schemas.microsoft.com/office/word/2010/wordprocessingDrawing" xmlns:wp="http://schemas.openxmlformats.org/drawingml/2006/wordprocessingDrawing" xmlns:w10="urn:schemas-microsoft-com:office:word" xmlns:w="http://schemas.openxmlformats.org/wordprocessingml/2006/main" xmlns:w14="http://schemas.microsoft.com/office/word/2010/wordml" xmlns:w15="http://schemas.microsoft.com/office/word/2012/wordml" xmlns:w16se="http://schemas.microsoft.com/office/word/2015/wordml/symex" xmlns:wpg="http://schemas.microsoft.com/office/word/2010/wordprocessingGroup" xmlns:wpi="http://schemas.microsoft.com/office/word/2010/wordprocessingInk" xmlns:wne="http://schemas.microsoft.com/office/word/2006/wordml" xmlns:wps="http://schemas.microsoft.com/office/word/2010/wordprocessingShape" mc:Ignorable="w14 w15 w16se wp14">
   <w:body>
     <w:p>
       <w:pPr>
@@ -108,11 +108,9 @@
       <w:r>
         <w:t xml:space="preserve">viewed and recorded via </w:t>
       </w:r>
-      <w:proofErr w:type="spellStart"/>
       <w:r>
         <w:t>DvbViewer</w:t>
       </w:r>
-      <w:proofErr w:type="spellEnd"/>
     </w:p>
     <w:p>
       <w:pPr>
@@ -217,15 +215,7 @@
         <w:t xml:space="preserve">Install the </w:t>
       </w:r>
       <w:r>
-        <w:t xml:space="preserve">Pulse-Eight </w:t>
-      </w:r>
-      <w:proofErr w:type="spellStart"/>
-      <w:r>
-        <w:t>libCEC</w:t>
-      </w:r>
-      <w:proofErr w:type="spellEnd"/>
-      <w:r>
-        <w:t xml:space="preserve"> software version 3.0.1 or later</w:t>
+        <w:t>Pulse-Eight libCEC software version 3.0.1 or later</w:t>
       </w:r>
     </w:p>
     <w:p>
@@ -239,10 +229,7 @@
         <w:t xml:space="preserve"> </w:t>
       </w:r>
       <w:r>
-        <w:t xml:space="preserve">Pulse-Eight </w:t>
-      </w:r>
-      <w:r>
-        <w:t>USB</w:t>
+        <w:t>Pulse-Eight USB</w:t>
       </w:r>
       <w:r>
         <w:t xml:space="preserve">-CEC </w:t>
@@ -264,44 +251,12 @@
     </w:p>
     <w:p>
       <w:r>
-        <w:t xml:space="preserve">It is necessary to have the same audio content on both the </w:t>
-      </w:r>
-      <w:proofErr w:type="spellStart"/>
-      <w:r>
-        <w:t>analog</w:t>
-      </w:r>
-      <w:proofErr w:type="spellEnd"/>
-      <w:r>
-        <w:t xml:space="preserve"> and digital inputs into the Yamaha receiver. This is required to provide flexibility in switching outputs within the receiver, which cannot produce output on its Zone 2 sourced from any digital inputs. </w:t>
-      </w:r>
-    </w:p>
-    <w:p>
-      <w:r>
-        <w:t xml:space="preserve">One option is to use an audio device (sound card) with the ability to output the same content in digital and </w:t>
-      </w:r>
-      <w:proofErr w:type="spellStart"/>
-      <w:r>
-        <w:t>analog</w:t>
-      </w:r>
-      <w:proofErr w:type="spellEnd"/>
-      <w:r>
-        <w:t xml:space="preserve"> formats. This can be done with the ubiquitous </w:t>
-      </w:r>
-      <w:proofErr w:type="spellStart"/>
-      <w:r>
-        <w:t>Realtek</w:t>
-      </w:r>
-      <w:proofErr w:type="spellEnd"/>
-      <w:r>
-        <w:t xml:space="preserve"> on-board sound in a convoluted manner involving listening on the digital output to the </w:t>
-      </w:r>
-      <w:proofErr w:type="spellStart"/>
-      <w:r>
-        <w:t>analog</w:t>
-      </w:r>
-      <w:proofErr w:type="spellEnd"/>
-      <w:r>
-        <w:t xml:space="preserve"> stereo mix. However, doing this within Windows results in the digital signal being mixed down to stereo, losing any encoded 5.1 (e.g. Dolby) capability.</w:t>
+        <w:t xml:space="preserve">It is necessary to have the same audio content on both the analog and digital inputs into the Yamaha receiver. This is required to provide flexibility in switching outputs within the receiver, which cannot produce output on its Zone 2 sourced from any digital inputs. </w:t>
+      </w:r>
+    </w:p>
+    <w:p>
+      <w:r>
+        <w:t>One option is to use an audio device (sound card) with the ability to output the same content in digital and analog formats. This can be done with the ubiquitous Realtek on-board sound in a convoluted manner involving listening on the digital output to the analog stereo mix. However, doing this within Windows results in the digital signal being mixed down to stereo, losing any encoded 5.1 (e.g. Dolby) capability.</w:t>
       </w:r>
     </w:p>
     <w:p>
@@ -311,29 +266,11 @@
     </w:p>
     <w:p>
       <w:r>
-        <w:t xml:space="preserve">The way in which this then reaches the </w:t>
-      </w:r>
-      <w:proofErr w:type="spellStart"/>
-      <w:r>
-        <w:t>analog</w:t>
-      </w:r>
-      <w:proofErr w:type="spellEnd"/>
-      <w:r>
-        <w:t xml:space="preserve"> inputs (is to also send the audio signal to the TV over its HDMI) and then to extract that (stereo) audio signal to </w:t>
-      </w:r>
-      <w:proofErr w:type="spellStart"/>
-      <w:r>
-        <w:t>analog</w:t>
-      </w:r>
-      <w:proofErr w:type="spellEnd"/>
-      <w:r>
-        <w:t xml:space="preserve"> connections using a </w:t>
-      </w:r>
-      <w:proofErr w:type="spellStart"/>
+        <w:t xml:space="preserve">The way in which this then reaches the analog inputs (is to also send the audio signal to the TV over its HDMI) and then to extract that (stereo) audio signal to analog connections using a </w:t>
+      </w:r>
       <w:r>
         <w:t>Neet</w:t>
       </w:r>
-      <w:proofErr w:type="spellEnd"/>
       <w:r>
         <w:rPr>
           <w:rFonts w:hint="cs"/>
@@ -354,23 +291,7 @@
         <w:t>on</w:t>
       </w:r>
       <w:r>
-        <w:t xml:space="preserve"> a soundless HDMI video signal to the TV, but extracts the audio in both digital and </w:t>
-      </w:r>
-      <w:proofErr w:type="spellStart"/>
-      <w:r>
-        <w:t>analog</w:t>
-      </w:r>
-      <w:proofErr w:type="spellEnd"/>
-      <w:r>
-        <w:t xml:space="preserve"> form, which can be used as the </w:t>
-      </w:r>
-      <w:proofErr w:type="spellStart"/>
-      <w:r>
-        <w:t>analog</w:t>
-      </w:r>
-      <w:proofErr w:type="spellEnd"/>
-      <w:r>
-        <w:t xml:space="preserve"> input of the same audio as the digital inputs to the Yamaha receiver. As this extraction happens on the output of the receiver, both zones of the receiver can be used for any digital source.</w:t>
+        <w:t xml:space="preserve"> a soundless HDMI video signal to the TV, but extracts the audio in both digital and analog form, which can be used as the analog input of the same audio as the digital inputs to the Yamaha receiver. As this extraction happens on the output of the receiver, both zones of the receiver can be used for any digital source.</w:t>
       </w:r>
     </w:p>
     <w:p>
@@ -417,13 +338,8 @@
         </w:numPr>
       </w:pPr>
       <w:r>
-        <w:t>Internet Information Services (IIS</w:t>
-      </w:r>
-      <w:proofErr w:type="gramStart"/>
-      <w:r>
-        <w:t>)</w:t>
-      </w:r>
-      <w:proofErr w:type="gramEnd"/>
+        <w:t>Internet Information Services (IIS)</w:t>
+      </w:r>
       <w:r>
         <w:br/>
         <w:t xml:space="preserve">is not installed by default on Windows 7 or Windows 8, but must be added as a </w:t>
@@ -450,23 +366,13 @@
       <w:pPr>
         <w:pStyle w:val="Heading2"/>
       </w:pPr>
-      <w:proofErr w:type="spellStart"/>
-      <w:r>
-        <w:t>DvbViewer</w:t>
-      </w:r>
-      <w:proofErr w:type="spellEnd"/>
-      <w:r>
-        <w:t xml:space="preserve"> and its Recording Service</w:t>
-      </w:r>
-    </w:p>
-    <w:p>
-      <w:proofErr w:type="spellStart"/>
-      <w:r>
-        <w:t>DvbViewer</w:t>
-      </w:r>
-      <w:proofErr w:type="spellEnd"/>
-      <w:r>
-        <w:t xml:space="preserve"> and its Recording Service </w:t>
+      <w:r>
+        <w:t>DvbViewer and its Recording Service</w:t>
+      </w:r>
+    </w:p>
+    <w:p>
+      <w:r>
+        <w:t xml:space="preserve">DvbViewer and its Recording Service </w:t>
       </w:r>
       <w:r>
         <w:t xml:space="preserve">should </w:t>
@@ -503,12 +409,7 @@
         <w:t xml:space="preserve">is required for </w:t>
       </w:r>
       <w:r>
-        <w:t>use within Avid</w:t>
-      </w:r>
-      <w:bookmarkStart w:id="0" w:name="_GoBack"/>
-      <w:bookmarkEnd w:id="0"/>
-      <w:r>
-        <w:t>.</w:t>
+        <w:t>use within Avid.</w:t>
       </w:r>
     </w:p>
     <w:p>
@@ -554,28 +455,15 @@
         <w:pStyle w:val="Heading2"/>
       </w:pPr>
       <w:r>
-        <w:t xml:space="preserve">J River Media </w:t>
-      </w:r>
-      <w:proofErr w:type="spellStart"/>
-      <w:r>
-        <w:t>Center</w:t>
-      </w:r>
-      <w:proofErr w:type="spellEnd"/>
+        <w:t>J River Media Center</w:t>
+      </w:r>
       <w:r>
         <w:t xml:space="preserve"> (JRMC)</w:t>
       </w:r>
     </w:p>
     <w:p>
       <w:r>
-        <w:t xml:space="preserve">J River Media </w:t>
-      </w:r>
-      <w:proofErr w:type="spellStart"/>
-      <w:r>
-        <w:t>Center</w:t>
-      </w:r>
-      <w:proofErr w:type="spellEnd"/>
-      <w:r>
-        <w:t xml:space="preserve"> is a very flexible and powerful media player and viewer and is used in Avid for playing all stored music and for viewing photos. As the catalogue structure presented in Avid is much more constrained than the extreme flexibility offered by JRMC, there are a number of constraints on how JRMC libraries should be organized.</w:t>
+        <w:t>J River Media Center is a very flexible and powerful media player and viewer and is used in Avid for playing all stored music and for viewing photos. As the catalogue structure presented in Avid is much more constrained than the extreme flexibility offered by JRMC, there are a number of constraints on how JRMC libraries should be organized.</w:t>
       </w:r>
     </w:p>
     <w:p>
@@ -634,20 +522,7 @@
     </w:p>
     <w:p>
       <w:r>
-        <w:t xml:space="preserve">For auto-importing folders of photographs, it can be useful to configure the “Photos” auto-import folder to add the setting to “Apply these tags:” with value “Album: </w:t>
-      </w:r>
-      <w:proofErr w:type="spellStart"/>
-      <w:proofErr w:type="gramStart"/>
-      <w:r>
-        <w:t>FileFolder</w:t>
-      </w:r>
-      <w:proofErr w:type="spellEnd"/>
-      <w:r>
-        <w:t>(</w:t>
-      </w:r>
-      <w:proofErr w:type="gramEnd"/>
-      <w:r>
-        <w:t>)”. This assigns the folder name as the album name for grouping of photographs, rather than the default “date taken”.</w:t>
+        <w:t>For auto-importing folders of photographs, it can be useful to configure the “Photos” auto-import folder to add the setting to “Apply these tags:” with value “Album: FileFolder()”. This assigns the folder name as the album name for grouping of photographs, rather than the default “date taken”.</w:t>
       </w:r>
     </w:p>
     <w:p>
@@ -676,23 +551,7 @@
         </w:numPr>
       </w:pPr>
       <w:r>
-        <w:t>On “</w:t>
-      </w:r>
-      <w:proofErr w:type="spellStart"/>
-      <w:r>
-        <w:t>Startup</w:t>
-      </w:r>
-      <w:proofErr w:type="spellEnd"/>
-      <w:r>
-        <w:t xml:space="preserve">”, to select “Run on Windows </w:t>
-      </w:r>
-      <w:proofErr w:type="spellStart"/>
-      <w:r>
-        <w:t>startup</w:t>
-      </w:r>
-      <w:proofErr w:type="spellEnd"/>
-      <w:r>
-        <w:t>: Media Server”.</w:t>
+        <w:t>On “Startup”, to select “Run on Windows startup: Media Server”.</w:t>
       </w:r>
     </w:p>
     <w:p>
@@ -735,15 +594,7 @@
     </w:p>
     <w:p>
       <w:r>
-        <w:t xml:space="preserve">If required, the G-Force music visualization program from </w:t>
-      </w:r>
-      <w:proofErr w:type="spellStart"/>
-      <w:r>
-        <w:t>SoundSpectrum</w:t>
-      </w:r>
-      <w:proofErr w:type="spellEnd"/>
-      <w:r>
-        <w:t xml:space="preserve"> can be installed and JRMC configured to use it. Installing the Platinum product also allows music visualization of Spotify music</w:t>
+        <w:t>If required, the G-Force music visualization program from SoundSpectrum can be installed and JRMC configured to use it. Installing the Platinum product also allows music visualization of Spotify music</w:t>
       </w:r>
       <w:r>
         <w:t xml:space="preserve"> using its stand-alone application</w:t>
@@ -767,143 +618,140 @@
     </w:p>
     <w:p>
       <w:r>
-        <w:t xml:space="preserve">In addition, Windows is configured to run the </w:t>
-      </w:r>
-      <w:proofErr w:type="spellStart"/>
-      <w:r>
-        <w:t>Avid.Desktop</w:t>
-      </w:r>
-      <w:proofErr w:type="spellEnd"/>
+        <w:t xml:space="preserve">In addition, Windows is configured to run the Avid.Desktop </w:t>
+      </w:r>
+      <w:r>
+        <w:t>tray application</w:t>
+      </w:r>
+      <w:r>
+        <w:t xml:space="preserve"> on startup. </w:t>
+      </w:r>
+      <w:r>
+        <w:t xml:space="preserve">This in turn will start (and keep alive) the Avid.Spotify tray application. </w:t>
+      </w:r>
+    </w:p>
+    <w:p>
+      <w:pPr>
+        <w:pStyle w:val="Heading1"/>
+      </w:pPr>
+      <w:r>
+        <w:t>Avid4 Configuration</w:t>
+      </w:r>
+    </w:p>
+    <w:p>
+      <w:r>
+        <w:t>As installed, the configurations of the Avid components are incomplete. It is necessary to edit a number of XML files with a text editor. However, these edits are fairly simple.</w:t>
+      </w:r>
       <w:r>
         <w:t xml:space="preserve"> </w:t>
       </w:r>
-      <w:r>
-        <w:t>tray application</w:t>
-      </w:r>
-      <w:r>
-        <w:t xml:space="preserve"> on </w:t>
-      </w:r>
-      <w:proofErr w:type="spellStart"/>
-      <w:r>
-        <w:t>startup</w:t>
-      </w:r>
-      <w:proofErr w:type="spellEnd"/>
-      <w:r>
-        <w:t xml:space="preserve">. </w:t>
-      </w:r>
-      <w:r>
-        <w:t xml:space="preserve">This in turn will start (and keep alive) the </w:t>
-      </w:r>
-      <w:proofErr w:type="spellStart"/>
-      <w:r>
-        <w:t>Avid.Spotify</w:t>
-      </w:r>
-      <w:proofErr w:type="spellEnd"/>
-      <w:r>
-        <w:t xml:space="preserve"> tray application. </w:t>
-      </w:r>
-      <w:r>
-        <w:t xml:space="preserve">As these two tray applications run as Administrator, to avoid warnings on </w:t>
-      </w:r>
-      <w:proofErr w:type="spellStart"/>
-      <w:r>
-        <w:t>startup</w:t>
-      </w:r>
-      <w:proofErr w:type="spellEnd"/>
-      <w:r>
-        <w:t xml:space="preserve"> (perhaps when unattended following a power failure), it may be appropriate to disable Windows User Account Control (UAC).</w:t>
-      </w:r>
-    </w:p>
-    <w:p>
-      <w:pPr>
-        <w:pStyle w:val="Heading1"/>
-      </w:pPr>
-      <w:r>
-        <w:t>Avid4 Configuration</w:t>
-      </w:r>
-    </w:p>
-    <w:p>
-      <w:r>
-        <w:t>As installed, the configurations of the Avid components are incomplete. It is necessary to edit a number of XML files with a text editor. However, these edits are fairly simple.</w:t>
+    </w:p>
+    <w:p>
+      <w:r>
+        <w:t xml:space="preserve">It is necessary to reserve the two URLs used for Web APIs by the </w:t>
+      </w:r>
+      <w:r>
+        <w:t xml:space="preserve">Avid.Desktop </w:t>
+      </w:r>
+      <w:r>
+        <w:t xml:space="preserve">and </w:t>
+      </w:r>
+      <w:r>
+        <w:t xml:space="preserve"> Avid.Spotify tray application</w:t>
+      </w:r>
+      <w:r>
+        <w:t>s. As an administrator, these two commands will add the reservations</w:t>
+      </w:r>
+      <w:bookmarkStart w:id="0" w:name="_GoBack"/>
+      <w:bookmarkEnd w:id="0"/>
+      <w:r>
+        <w:t>:</w:t>
+      </w:r>
+    </w:p>
+    <w:p>
+      <w:pPr>
+        <w:pStyle w:val="ListParagraph"/>
+        <w:numPr>
+          <w:ilvl w:val="0"/>
+          <w:numId w:val="12"/>
+        </w:numPr>
+        <w:rPr>
+          <w:lang w:eastAsia="en-GB"/>
+        </w:rPr>
+      </w:pPr>
+      <w:r>
+        <w:rPr>
+          <w:lang w:eastAsia="en-GB"/>
+        </w:rPr>
+        <w:t>netsh http add urlacl url=http://+:89/ user=Everyone</w:t>
+      </w:r>
+    </w:p>
+    <w:p>
+      <w:pPr>
+        <w:pStyle w:val="ListParagraph"/>
+        <w:numPr>
+          <w:ilvl w:val="0"/>
+          <w:numId w:val="12"/>
+        </w:numPr>
+        <w:rPr>
+          <w:lang w:eastAsia="en-GB"/>
+        </w:rPr>
+      </w:pPr>
+      <w:r>
+        <w:rPr>
+          <w:lang w:eastAsia="en-GB"/>
+        </w:rPr>
+        <w:t>netsh http add urlacl url=http://+:8</w:t>
+      </w:r>
+      <w:r>
+        <w:rPr>
+          <w:lang w:eastAsia="en-GB"/>
+        </w:rPr>
+        <w:t>383</w:t>
+      </w:r>
+      <w:r>
+        <w:rPr>
+          <w:lang w:eastAsia="en-GB"/>
+        </w:rPr>
+        <w:t>/ user=Everyone</w:t>
+      </w:r>
+    </w:p>
+    <w:p>
+      <w:pPr>
+        <w:pStyle w:val="Heading2"/>
+      </w:pPr>
+      <w:r>
+        <w:t>Desktop Config</w:t>
+      </w:r>
+    </w:p>
+    <w:p>
+      <w:r>
+        <w:t>The</w:t>
       </w:r>
       <w:r>
         <w:t xml:space="preserve"> </w:t>
       </w:r>
-    </w:p>
-    <w:p>
-      <w:r>
-        <w:t xml:space="preserve">It is also necessary to set the </w:t>
-      </w:r>
-      <w:proofErr w:type="spellStart"/>
-      <w:r>
-        <w:t>Avid.Desktop</w:t>
-      </w:r>
-      <w:proofErr w:type="spellEnd"/>
-      <w:r>
-        <w:t xml:space="preserve"> and </w:t>
-      </w:r>
-      <w:proofErr w:type="spellStart"/>
-      <w:r>
-        <w:t>Avid.Spotify</w:t>
-      </w:r>
-      <w:proofErr w:type="spellEnd"/>
-      <w:r>
-        <w:t xml:space="preserve"> applications to “Run as Administrator”. This is set on the “Compatibility” tab of the properties of each application file after it has been installed.</w:t>
-      </w:r>
-    </w:p>
-    <w:p>
-      <w:pPr>
-        <w:pStyle w:val="Heading2"/>
-      </w:pPr>
-      <w:r>
-        <w:t xml:space="preserve">Desktop </w:t>
-      </w:r>
-      <w:proofErr w:type="spellStart"/>
-      <w:r>
-        <w:t>Config</w:t>
-      </w:r>
-      <w:proofErr w:type="spellEnd"/>
-    </w:p>
-    <w:p>
-      <w:r>
-        <w:t>The</w:t>
-      </w:r>
-      <w:r>
-        <w:t xml:space="preserve"> </w:t>
-      </w:r>
-      <w:proofErr w:type="spellStart"/>
       <w:r>
         <w:rPr>
           <w:b/>
         </w:rPr>
         <w:t>Avid.Desktop.exe.config</w:t>
       </w:r>
-      <w:proofErr w:type="spellEnd"/>
       <w:r>
         <w:t xml:space="preserve"> file has an </w:t>
       </w:r>
       <w:r>
-        <w:t>&lt;</w:t>
-      </w:r>
-      <w:proofErr w:type="spellStart"/>
-      <w:r>
-        <w:t>appSettings</w:t>
-      </w:r>
-      <w:proofErr w:type="spellEnd"/>
-      <w:r>
-        <w:t>&gt;</w:t>
+        <w:t>&lt;appSettings&gt;</w:t>
       </w:r>
       <w:r>
         <w:t xml:space="preserve"> value “</w:t>
       </w:r>
-      <w:proofErr w:type="spellStart"/>
       <w:r>
         <w:rPr>
           <w:b/>
         </w:rPr>
         <w:t>IPAddress</w:t>
       </w:r>
-      <w:proofErr w:type="spellEnd"/>
       <w:r>
         <w:t xml:space="preserve">”, which should be the </w:t>
       </w:r>
@@ -924,18 +772,10 @@
     </w:p>
     <w:p>
       <w:r>
-        <w:t xml:space="preserve">The Spotify API used by the </w:t>
-      </w:r>
-      <w:proofErr w:type="spellStart"/>
-      <w:r>
-        <w:t>Avid.Spot</w:t>
-      </w:r>
-      <w:r>
-        <w:t>ify</w:t>
-      </w:r>
-      <w:proofErr w:type="spellEnd"/>
-      <w:r>
-        <w:t xml:space="preserve"> tray application requires</w:t>
+        <w:t>The Spotify API used by the Avid.Spot</w:t>
+      </w:r>
+      <w:r>
+        <w:t>ify tray application requires</w:t>
       </w:r>
       <w:r>
         <w:t xml:space="preserve"> a </w:t>
@@ -967,27 +807,17 @@
     </w:p>
     <w:p>
       <w:r>
-        <w:t xml:space="preserve">The first time </w:t>
-      </w:r>
-      <w:proofErr w:type="spellStart"/>
-      <w:r>
-        <w:t>Avid.Spotify</w:t>
-      </w:r>
-      <w:proofErr w:type="spellEnd"/>
-      <w:r>
-        <w:t xml:space="preserve"> tray application runs, it will prompt for Spotify credentials, which must be for a premium account.</w:t>
+        <w:t>The first time Avid.Spotify tray application runs, it will prompt for Spotify credentials, which must be for a premium account.</w:t>
       </w:r>
     </w:p>
     <w:p>
       <w:pPr>
         <w:pStyle w:val="Heading2"/>
       </w:pPr>
-      <w:proofErr w:type="spellStart"/>
       <w:r>
         <w:lastRenderedPageBreak/>
         <w:t>AvidConfig.Xml</w:t>
       </w:r>
-      <w:proofErr w:type="spellEnd"/>
     </w:p>
     <w:p>
       <w:r>
@@ -1240,7 +1070,7 @@
 </file>
 
 <file path=word/numbering.xml><?xml version="1.0" encoding="utf-8"?>
-<w:numbering xmlns:wpc="http://schemas.microsoft.com/office/word/2010/wordprocessingCanvas" xmlns:mc="http://schemas.openxmlformats.org/markup-compatibility/2006" xmlns:o="urn:schemas-microsoft-com:office:office" xmlns:r="http://schemas.openxmlformats.org/officeDocument/2006/relationships" xmlns:m="http://schemas.openxmlformats.org/officeDocument/2006/math" xmlns:v="urn:schemas-microsoft-com:vml" xmlns:wp14="http://schemas.microsoft.com/office/word/2010/wordprocessingDrawing" xmlns:wp="http://schemas.openxmlformats.org/drawingml/2006/wordprocessingDrawing" xmlns:w10="urn:schemas-microsoft-com:office:word" xmlns:w="http://schemas.openxmlformats.org/wordprocessingml/2006/main" xmlns:w14="http://schemas.microsoft.com/office/word/2010/wordml" xmlns:w15="http://schemas.microsoft.com/office/word/2012/wordml" xmlns:wpg="http://schemas.microsoft.com/office/word/2010/wordprocessingGroup" xmlns:wpi="http://schemas.microsoft.com/office/word/2010/wordprocessingInk" xmlns:wne="http://schemas.microsoft.com/office/word/2006/wordml" xmlns:wps="http://schemas.microsoft.com/office/word/2010/wordprocessingShape" mc:Ignorable="w14 w15 wp14">
+<w:numbering xmlns:wpc="http://schemas.microsoft.com/office/word/2010/wordprocessingCanvas" xmlns:cx="http://schemas.microsoft.com/office/drawing/2014/chartex" xmlns:cx1="http://schemas.microsoft.com/office/drawing/2015/9/8/chartex" xmlns:cx2="http://schemas.microsoft.com/office/drawing/2015/10/21/chartex" xmlns:mc="http://schemas.openxmlformats.org/markup-compatibility/2006" xmlns:o="urn:schemas-microsoft-com:office:office" xmlns:r="http://schemas.openxmlformats.org/officeDocument/2006/relationships" xmlns:m="http://schemas.openxmlformats.org/officeDocument/2006/math" xmlns:v="urn:schemas-microsoft-com:vml" xmlns:wp14="http://schemas.microsoft.com/office/word/2010/wordprocessingDrawing" xmlns:wp="http://schemas.openxmlformats.org/drawingml/2006/wordprocessingDrawing" xmlns:w10="urn:schemas-microsoft-com:office:word" xmlns:w="http://schemas.openxmlformats.org/wordprocessingml/2006/main" xmlns:w14="http://schemas.microsoft.com/office/word/2010/wordml" xmlns:w15="http://schemas.microsoft.com/office/word/2012/wordml" xmlns:w16se="http://schemas.microsoft.com/office/word/2015/wordml/symex" xmlns:wpg="http://schemas.microsoft.com/office/word/2010/wordprocessingGroup" xmlns:wpi="http://schemas.microsoft.com/office/word/2010/wordprocessingInk" xmlns:wne="http://schemas.microsoft.com/office/word/2006/wordml" xmlns:wps="http://schemas.microsoft.com/office/word/2010/wordprocessingShape" mc:Ignorable="w14 w15 w16se wp14">
   <w:abstractNum w:abstractNumId="0" w15:restartNumberingAfterBreak="0">
     <w:nsid w:val="098D1302"/>
     <w:multiLevelType w:val="hybridMultilevel"/>
@@ -1355,6 +1185,119 @@
     </w:lvl>
   </w:abstractNum>
   <w:abstractNum w:abstractNumId="1" w15:restartNumberingAfterBreak="0">
+    <w:nsid w:val="10955EB6"/>
+    <w:multiLevelType w:val="hybridMultilevel"/>
+    <w:tmpl w:val="540231E4"/>
+    <w:lvl w:ilvl="0" w:tplc="08090001">
+      <w:start w:val="1"/>
+      <w:numFmt w:val="bullet"/>
+      <w:lvlText w:val=""/>
+      <w:lvlJc w:val="left"/>
+      <w:pPr>
+        <w:ind w:left="720" w:hanging="360"/>
+      </w:pPr>
+      <w:rPr>
+        <w:rFonts w:ascii="Symbol" w:hAnsi="Symbol" w:hint="default"/>
+      </w:rPr>
+    </w:lvl>
+    <w:lvl w:ilvl="1" w:tplc="08090003" w:tentative="1">
+      <w:start w:val="1"/>
+      <w:numFmt w:val="bullet"/>
+      <w:lvlText w:val="o"/>
+      <w:lvlJc w:val="left"/>
+      <w:pPr>
+        <w:ind w:left="1440" w:hanging="360"/>
+      </w:pPr>
+      <w:rPr>
+        <w:rFonts w:ascii="Courier New" w:hAnsi="Courier New" w:cs="Courier New" w:hint="default"/>
+      </w:rPr>
+    </w:lvl>
+    <w:lvl w:ilvl="2" w:tplc="08090005" w:tentative="1">
+      <w:start w:val="1"/>
+      <w:numFmt w:val="bullet"/>
+      <w:lvlText w:val=""/>
+      <w:lvlJc w:val="left"/>
+      <w:pPr>
+        <w:ind w:left="2160" w:hanging="360"/>
+      </w:pPr>
+      <w:rPr>
+        <w:rFonts w:ascii="Wingdings" w:hAnsi="Wingdings" w:hint="default"/>
+      </w:rPr>
+    </w:lvl>
+    <w:lvl w:ilvl="3" w:tplc="08090001" w:tentative="1">
+      <w:start w:val="1"/>
+      <w:numFmt w:val="bullet"/>
+      <w:lvlText w:val=""/>
+      <w:lvlJc w:val="left"/>
+      <w:pPr>
+        <w:ind w:left="2880" w:hanging="360"/>
+      </w:pPr>
+      <w:rPr>
+        <w:rFonts w:ascii="Symbol" w:hAnsi="Symbol" w:hint="default"/>
+      </w:rPr>
+    </w:lvl>
+    <w:lvl w:ilvl="4" w:tplc="08090003" w:tentative="1">
+      <w:start w:val="1"/>
+      <w:numFmt w:val="bullet"/>
+      <w:lvlText w:val="o"/>
+      <w:lvlJc w:val="left"/>
+      <w:pPr>
+        <w:ind w:left="3600" w:hanging="360"/>
+      </w:pPr>
+      <w:rPr>
+        <w:rFonts w:ascii="Courier New" w:hAnsi="Courier New" w:cs="Courier New" w:hint="default"/>
+      </w:rPr>
+    </w:lvl>
+    <w:lvl w:ilvl="5" w:tplc="08090005" w:tentative="1">
+      <w:start w:val="1"/>
+      <w:numFmt w:val="bullet"/>
+      <w:lvlText w:val=""/>
+      <w:lvlJc w:val="left"/>
+      <w:pPr>
+        <w:ind w:left="4320" w:hanging="360"/>
+      </w:pPr>
+      <w:rPr>
+        <w:rFonts w:ascii="Wingdings" w:hAnsi="Wingdings" w:hint="default"/>
+      </w:rPr>
+    </w:lvl>
+    <w:lvl w:ilvl="6" w:tplc="08090001" w:tentative="1">
+      <w:start w:val="1"/>
+      <w:numFmt w:val="bullet"/>
+      <w:lvlText w:val=""/>
+      <w:lvlJc w:val="left"/>
+      <w:pPr>
+        <w:ind w:left="5040" w:hanging="360"/>
+      </w:pPr>
+      <w:rPr>
+        <w:rFonts w:ascii="Symbol" w:hAnsi="Symbol" w:hint="default"/>
+      </w:rPr>
+    </w:lvl>
+    <w:lvl w:ilvl="7" w:tplc="08090003" w:tentative="1">
+      <w:start w:val="1"/>
+      <w:numFmt w:val="bullet"/>
+      <w:lvlText w:val="o"/>
+      <w:lvlJc w:val="left"/>
+      <w:pPr>
+        <w:ind w:left="5760" w:hanging="360"/>
+      </w:pPr>
+      <w:rPr>
+        <w:rFonts w:ascii="Courier New" w:hAnsi="Courier New" w:cs="Courier New" w:hint="default"/>
+      </w:rPr>
+    </w:lvl>
+    <w:lvl w:ilvl="8" w:tplc="08090005" w:tentative="1">
+      <w:start w:val="1"/>
+      <w:numFmt w:val="bullet"/>
+      <w:lvlText w:val=""/>
+      <w:lvlJc w:val="left"/>
+      <w:pPr>
+        <w:ind w:left="6480" w:hanging="360"/>
+      </w:pPr>
+      <w:rPr>
+        <w:rFonts w:ascii="Wingdings" w:hAnsi="Wingdings" w:hint="default"/>
+      </w:rPr>
+    </w:lvl>
+  </w:abstractNum>
+  <w:abstractNum w:abstractNumId="2" w15:restartNumberingAfterBreak="0">
     <w:nsid w:val="1549452A"/>
     <w:multiLevelType w:val="hybridMultilevel"/>
     <w:tmpl w:val="599E65B4"/>
@@ -1467,7 +1410,7 @@
       </w:rPr>
     </w:lvl>
   </w:abstractNum>
-  <w:abstractNum w:abstractNumId="2" w15:restartNumberingAfterBreak="0">
+  <w:abstractNum w:abstractNumId="3" w15:restartNumberingAfterBreak="0">
     <w:nsid w:val="1FAA0600"/>
     <w:multiLevelType w:val="hybridMultilevel"/>
     <w:tmpl w:val="9A4E148E"/>
@@ -1580,7 +1523,7 @@
       </w:rPr>
     </w:lvl>
   </w:abstractNum>
-  <w:abstractNum w:abstractNumId="3" w15:restartNumberingAfterBreak="0">
+  <w:abstractNum w:abstractNumId="4" w15:restartNumberingAfterBreak="0">
     <w:nsid w:val="2FA876FE"/>
     <w:multiLevelType w:val="hybridMultilevel"/>
     <w:tmpl w:val="94040406"/>
@@ -1693,7 +1636,120 @@
       </w:rPr>
     </w:lvl>
   </w:abstractNum>
-  <w:abstractNum w:abstractNumId="4" w15:restartNumberingAfterBreak="0">
+  <w:abstractNum w:abstractNumId="5" w15:restartNumberingAfterBreak="0">
+    <w:nsid w:val="30170E19"/>
+    <w:multiLevelType w:val="hybridMultilevel"/>
+    <w:tmpl w:val="EFDAFDE0"/>
+    <w:lvl w:ilvl="0" w:tplc="08090001">
+      <w:start w:val="1"/>
+      <w:numFmt w:val="bullet"/>
+      <w:lvlText w:val=""/>
+      <w:lvlJc w:val="left"/>
+      <w:pPr>
+        <w:ind w:left="720" w:hanging="360"/>
+      </w:pPr>
+      <w:rPr>
+        <w:rFonts w:ascii="Symbol" w:hAnsi="Symbol" w:hint="default"/>
+      </w:rPr>
+    </w:lvl>
+    <w:lvl w:ilvl="1" w:tplc="08090003" w:tentative="1">
+      <w:start w:val="1"/>
+      <w:numFmt w:val="bullet"/>
+      <w:lvlText w:val="o"/>
+      <w:lvlJc w:val="left"/>
+      <w:pPr>
+        <w:ind w:left="1440" w:hanging="360"/>
+      </w:pPr>
+      <w:rPr>
+        <w:rFonts w:ascii="Courier New" w:hAnsi="Courier New" w:cs="Courier New" w:hint="default"/>
+      </w:rPr>
+    </w:lvl>
+    <w:lvl w:ilvl="2" w:tplc="08090005" w:tentative="1">
+      <w:start w:val="1"/>
+      <w:numFmt w:val="bullet"/>
+      <w:lvlText w:val=""/>
+      <w:lvlJc w:val="left"/>
+      <w:pPr>
+        <w:ind w:left="2160" w:hanging="360"/>
+      </w:pPr>
+      <w:rPr>
+        <w:rFonts w:ascii="Wingdings" w:hAnsi="Wingdings" w:hint="default"/>
+      </w:rPr>
+    </w:lvl>
+    <w:lvl w:ilvl="3" w:tplc="08090001" w:tentative="1">
+      <w:start w:val="1"/>
+      <w:numFmt w:val="bullet"/>
+      <w:lvlText w:val=""/>
+      <w:lvlJc w:val="left"/>
+      <w:pPr>
+        <w:ind w:left="2880" w:hanging="360"/>
+      </w:pPr>
+      <w:rPr>
+        <w:rFonts w:ascii="Symbol" w:hAnsi="Symbol" w:hint="default"/>
+      </w:rPr>
+    </w:lvl>
+    <w:lvl w:ilvl="4" w:tplc="08090003" w:tentative="1">
+      <w:start w:val="1"/>
+      <w:numFmt w:val="bullet"/>
+      <w:lvlText w:val="o"/>
+      <w:lvlJc w:val="left"/>
+      <w:pPr>
+        <w:ind w:left="3600" w:hanging="360"/>
+      </w:pPr>
+      <w:rPr>
+        <w:rFonts w:ascii="Courier New" w:hAnsi="Courier New" w:cs="Courier New" w:hint="default"/>
+      </w:rPr>
+    </w:lvl>
+    <w:lvl w:ilvl="5" w:tplc="08090005" w:tentative="1">
+      <w:start w:val="1"/>
+      <w:numFmt w:val="bullet"/>
+      <w:lvlText w:val=""/>
+      <w:lvlJc w:val="left"/>
+      <w:pPr>
+        <w:ind w:left="4320" w:hanging="360"/>
+      </w:pPr>
+      <w:rPr>
+        <w:rFonts w:ascii="Wingdings" w:hAnsi="Wingdings" w:hint="default"/>
+      </w:rPr>
+    </w:lvl>
+    <w:lvl w:ilvl="6" w:tplc="08090001" w:tentative="1">
+      <w:start w:val="1"/>
+      <w:numFmt w:val="bullet"/>
+      <w:lvlText w:val=""/>
+      <w:lvlJc w:val="left"/>
+      <w:pPr>
+        <w:ind w:left="5040" w:hanging="360"/>
+      </w:pPr>
+      <w:rPr>
+        <w:rFonts w:ascii="Symbol" w:hAnsi="Symbol" w:hint="default"/>
+      </w:rPr>
+    </w:lvl>
+    <w:lvl w:ilvl="7" w:tplc="08090003" w:tentative="1">
+      <w:start w:val="1"/>
+      <w:numFmt w:val="bullet"/>
+      <w:lvlText w:val="o"/>
+      <w:lvlJc w:val="left"/>
+      <w:pPr>
+        <w:ind w:left="5760" w:hanging="360"/>
+      </w:pPr>
+      <w:rPr>
+        <w:rFonts w:ascii="Courier New" w:hAnsi="Courier New" w:cs="Courier New" w:hint="default"/>
+      </w:rPr>
+    </w:lvl>
+    <w:lvl w:ilvl="8" w:tplc="08090005" w:tentative="1">
+      <w:start w:val="1"/>
+      <w:numFmt w:val="bullet"/>
+      <w:lvlText w:val=""/>
+      <w:lvlJc w:val="left"/>
+      <w:pPr>
+        <w:ind w:left="6480" w:hanging="360"/>
+      </w:pPr>
+      <w:rPr>
+        <w:rFonts w:ascii="Wingdings" w:hAnsi="Wingdings" w:hint="default"/>
+      </w:rPr>
+    </w:lvl>
+  </w:abstractNum>
+  <w:abstractNum w:abstractNumId="6" w15:restartNumberingAfterBreak="0">
     <w:nsid w:val="47C80216"/>
     <w:multiLevelType w:val="hybridMultilevel"/>
     <w:tmpl w:val="897A89CA"/>
@@ -1806,7 +1862,7 @@
       </w:rPr>
     </w:lvl>
   </w:abstractNum>
-  <w:abstractNum w:abstractNumId="5" w15:restartNumberingAfterBreak="0">
+  <w:abstractNum w:abstractNumId="7" w15:restartNumberingAfterBreak="0">
     <w:nsid w:val="542F4DDC"/>
     <w:multiLevelType w:val="hybridMultilevel"/>
     <w:tmpl w:val="90745B10"/>
@@ -1919,7 +1975,120 @@
       </w:rPr>
     </w:lvl>
   </w:abstractNum>
-  <w:abstractNum w:abstractNumId="6" w15:restartNumberingAfterBreak="0">
+  <w:abstractNum w:abstractNumId="8" w15:restartNumberingAfterBreak="0">
+    <w:nsid w:val="614D111D"/>
+    <w:multiLevelType w:val="hybridMultilevel"/>
+    <w:tmpl w:val="5E58F254"/>
+    <w:lvl w:ilvl="0" w:tplc="08090001">
+      <w:start w:val="1"/>
+      <w:numFmt w:val="bullet"/>
+      <w:lvlText w:val=""/>
+      <w:lvlJc w:val="left"/>
+      <w:pPr>
+        <w:ind w:left="720" w:hanging="360"/>
+      </w:pPr>
+      <w:rPr>
+        <w:rFonts w:ascii="Symbol" w:hAnsi="Symbol" w:hint="default"/>
+      </w:rPr>
+    </w:lvl>
+    <w:lvl w:ilvl="1" w:tplc="08090003" w:tentative="1">
+      <w:start w:val="1"/>
+      <w:numFmt w:val="bullet"/>
+      <w:lvlText w:val="o"/>
+      <w:lvlJc w:val="left"/>
+      <w:pPr>
+        <w:ind w:left="1440" w:hanging="360"/>
+      </w:pPr>
+      <w:rPr>
+        <w:rFonts w:ascii="Courier New" w:hAnsi="Courier New" w:cs="Courier New" w:hint="default"/>
+      </w:rPr>
+    </w:lvl>
+    <w:lvl w:ilvl="2" w:tplc="08090005" w:tentative="1">
+      <w:start w:val="1"/>
+      <w:numFmt w:val="bullet"/>
+      <w:lvlText w:val=""/>
+      <w:lvlJc w:val="left"/>
+      <w:pPr>
+        <w:ind w:left="2160" w:hanging="360"/>
+      </w:pPr>
+      <w:rPr>
+        <w:rFonts w:ascii="Wingdings" w:hAnsi="Wingdings" w:hint="default"/>
+      </w:rPr>
+    </w:lvl>
+    <w:lvl w:ilvl="3" w:tplc="08090001" w:tentative="1">
+      <w:start w:val="1"/>
+      <w:numFmt w:val="bullet"/>
+      <w:lvlText w:val=""/>
+      <w:lvlJc w:val="left"/>
+      <w:pPr>
+        <w:ind w:left="2880" w:hanging="360"/>
+      </w:pPr>
+      <w:rPr>
+        <w:rFonts w:ascii="Symbol" w:hAnsi="Symbol" w:hint="default"/>
+      </w:rPr>
+    </w:lvl>
+    <w:lvl w:ilvl="4" w:tplc="08090003" w:tentative="1">
+      <w:start w:val="1"/>
+      <w:numFmt w:val="bullet"/>
+      <w:lvlText w:val="o"/>
+      <w:lvlJc w:val="left"/>
+      <w:pPr>
+        <w:ind w:left="3600" w:hanging="360"/>
+      </w:pPr>
+      <w:rPr>
+        <w:rFonts w:ascii="Courier New" w:hAnsi="Courier New" w:cs="Courier New" w:hint="default"/>
+      </w:rPr>
+    </w:lvl>
+    <w:lvl w:ilvl="5" w:tplc="08090005" w:tentative="1">
+      <w:start w:val="1"/>
+      <w:numFmt w:val="bullet"/>
+      <w:lvlText w:val=""/>
+      <w:lvlJc w:val="left"/>
+      <w:pPr>
+        <w:ind w:left="4320" w:hanging="360"/>
+      </w:pPr>
+      <w:rPr>
+        <w:rFonts w:ascii="Wingdings" w:hAnsi="Wingdings" w:hint="default"/>
+      </w:rPr>
+    </w:lvl>
+    <w:lvl w:ilvl="6" w:tplc="08090001" w:tentative="1">
+      <w:start w:val="1"/>
+      <w:numFmt w:val="bullet"/>
+      <w:lvlText w:val=""/>
+      <w:lvlJc w:val="left"/>
+      <w:pPr>
+        <w:ind w:left="5040" w:hanging="360"/>
+      </w:pPr>
+      <w:rPr>
+        <w:rFonts w:ascii="Symbol" w:hAnsi="Symbol" w:hint="default"/>
+      </w:rPr>
+    </w:lvl>
+    <w:lvl w:ilvl="7" w:tplc="08090003" w:tentative="1">
+      <w:start w:val="1"/>
+      <w:numFmt w:val="bullet"/>
+      <w:lvlText w:val="o"/>
+      <w:lvlJc w:val="left"/>
+      <w:pPr>
+        <w:ind w:left="5760" w:hanging="360"/>
+      </w:pPr>
+      <w:rPr>
+        <w:rFonts w:ascii="Courier New" w:hAnsi="Courier New" w:cs="Courier New" w:hint="default"/>
+      </w:rPr>
+    </w:lvl>
+    <w:lvl w:ilvl="8" w:tplc="08090005" w:tentative="1">
+      <w:start w:val="1"/>
+      <w:numFmt w:val="bullet"/>
+      <w:lvlText w:val=""/>
+      <w:lvlJc w:val="left"/>
+      <w:pPr>
+        <w:ind w:left="6480" w:hanging="360"/>
+      </w:pPr>
+      <w:rPr>
+        <w:rFonts w:ascii="Wingdings" w:hAnsi="Wingdings" w:hint="default"/>
+      </w:rPr>
+    </w:lvl>
+  </w:abstractNum>
+  <w:abstractNum w:abstractNumId="9" w15:restartNumberingAfterBreak="0">
     <w:nsid w:val="69802A73"/>
     <w:multiLevelType w:val="hybridMultilevel"/>
     <w:tmpl w:val="4CF4BFAE"/>
@@ -2032,7 +2201,7 @@
       </w:rPr>
     </w:lvl>
   </w:abstractNum>
-  <w:abstractNum w:abstractNumId="7" w15:restartNumberingAfterBreak="0">
+  <w:abstractNum w:abstractNumId="10" w15:restartNumberingAfterBreak="0">
     <w:nsid w:val="72C54FE2"/>
     <w:multiLevelType w:val="hybridMultilevel"/>
     <w:tmpl w:val="951E245C"/>
@@ -2149,34 +2318,43 @@
     <w:abstractNumId w:val="0"/>
   </w:num>
   <w:num w:numId="2">
+    <w:abstractNumId w:val="7"/>
+  </w:num>
+  <w:num w:numId="3">
+    <w:abstractNumId w:val="4"/>
+  </w:num>
+  <w:num w:numId="4">
+    <w:abstractNumId w:val="3"/>
+  </w:num>
+  <w:num w:numId="5">
+    <w:abstractNumId w:val="10"/>
+  </w:num>
+  <w:num w:numId="6">
+    <w:abstractNumId w:val="6"/>
+  </w:num>
+  <w:num w:numId="7">
+    <w:abstractNumId w:val="2"/>
+  </w:num>
+  <w:num w:numId="8">
+    <w:abstractNumId w:val="9"/>
+  </w:num>
+  <w:num w:numId="9">
+    <w:abstractNumId w:val="6"/>
+  </w:num>
+  <w:num w:numId="10">
     <w:abstractNumId w:val="5"/>
   </w:num>
-  <w:num w:numId="3">
-    <w:abstractNumId w:val="3"/>
-  </w:num>
-  <w:num w:numId="4">
-    <w:abstractNumId w:val="2"/>
-  </w:num>
-  <w:num w:numId="5">
-    <w:abstractNumId w:val="7"/>
-  </w:num>
-  <w:num w:numId="6">
-    <w:abstractNumId w:val="4"/>
-  </w:num>
-  <w:num w:numId="7">
+  <w:num w:numId="11">
     <w:abstractNumId w:val="1"/>
   </w:num>
-  <w:num w:numId="8">
-    <w:abstractNumId w:val="6"/>
-  </w:num>
-  <w:num w:numId="9">
-    <w:abstractNumId w:val="4"/>
+  <w:num w:numId="12">
+    <w:abstractNumId w:val="8"/>
   </w:num>
 </w:numbering>
 </file>
 
 <file path=word/styles.xml><?xml version="1.0" encoding="utf-8"?>
-<w:styles xmlns:mc="http://schemas.openxmlformats.org/markup-compatibility/2006" xmlns:r="http://schemas.openxmlformats.org/officeDocument/2006/relationships" xmlns:w="http://schemas.openxmlformats.org/wordprocessingml/2006/main" xmlns:w14="http://schemas.microsoft.com/office/word/2010/wordml" xmlns:w15="http://schemas.microsoft.com/office/word/2012/wordml" mc:Ignorable="w14 w15">
+<w:styles xmlns:mc="http://schemas.openxmlformats.org/markup-compatibility/2006" xmlns:r="http://schemas.openxmlformats.org/officeDocument/2006/relationships" xmlns:w="http://schemas.openxmlformats.org/wordprocessingml/2006/main" xmlns:w14="http://schemas.microsoft.com/office/word/2010/wordml" xmlns:w15="http://schemas.microsoft.com/office/word/2012/wordml" xmlns:w16se="http://schemas.microsoft.com/office/word/2015/wordml/symex" mc:Ignorable="w14 w15 w16se">
   <w:docDefaults>
     <w:rPrDefault>
       <w:rPr>
@@ -2192,7 +2370,7 @@
       </w:pPr>
     </w:pPrDefault>
   </w:docDefaults>
-  <w:latentStyles w:defLockedState="0" w:defUIPriority="99" w:defSemiHidden="0" w:defUnhideWhenUsed="0" w:defQFormat="0" w:count="371">
+  <w:latentStyles w:defLockedState="0" w:defUIPriority="99" w:defSemiHidden="0" w:defUnhideWhenUsed="0" w:defQFormat="0" w:count="373">
     <w:lsdException w:name="Normal" w:uiPriority="0" w:qFormat="1"/>
     <w:lsdException w:name="heading 1" w:uiPriority="9" w:qFormat="1"/>
     <w:lsdException w:name="heading 2" w:semiHidden="1" w:uiPriority="9" w:unhideWhenUsed="1" w:qFormat="1"/>
@@ -2298,7 +2476,6 @@
     <w:lsdException w:name="HTML Sample" w:semiHidden="1" w:unhideWhenUsed="1"/>
     <w:lsdException w:name="HTML Typewriter" w:semiHidden="1" w:unhideWhenUsed="1"/>
     <w:lsdException w:name="HTML Variable" w:semiHidden="1" w:unhideWhenUsed="1"/>
-    <w:lsdException w:name="Normal Table" w:semiHidden="1" w:unhideWhenUsed="1"/>
     <w:lsdException w:name="annotation subject" w:semiHidden="1" w:unhideWhenUsed="1"/>
     <w:lsdException w:name="No List" w:semiHidden="1" w:unhideWhenUsed="1"/>
     <w:lsdException w:name="Outline List 1" w:semiHidden="1" w:unhideWhenUsed="1"/>
@@ -2344,11 +2521,9 @@
     <w:lsdException w:name="Table Subtle 1" w:semiHidden="1" w:unhideWhenUsed="1"/>
     <w:lsdException w:name="Table Subtle 2" w:semiHidden="1" w:unhideWhenUsed="1"/>
     <w:lsdException w:name="Table Web 1" w:semiHidden="1" w:unhideWhenUsed="1"/>
-    <w:lsdException w:name="Table Web 2" w:semiHidden="1" w:unhideWhenUsed="1"/>
     <w:lsdException w:name="Table Web 3" w:semiHidden="1" w:unhideWhenUsed="1"/>
     <w:lsdException w:name="Balloon Text" w:semiHidden="1" w:unhideWhenUsed="1"/>
     <w:lsdException w:name="Table Grid" w:uiPriority="39"/>
-    <w:lsdException w:name="Table Theme" w:semiHidden="1" w:unhideWhenUsed="1"/>
     <w:lsdException w:name="Placeholder Text" w:semiHidden="1"/>
     <w:lsdException w:name="No Spacing" w:uiPriority="1" w:qFormat="1"/>
     <w:lsdException w:name="Light Shading" w:uiPriority="60"/>
@@ -2564,6 +2739,8 @@
     <w:lsdException w:name="List Table 5 Dark Accent 6" w:uiPriority="50"/>
     <w:lsdException w:name="List Table 6 Colorful Accent 6" w:uiPriority="51"/>
     <w:lsdException w:name="List Table 7 Colorful Accent 6" w:uiPriority="52"/>
+    <w:lsdException w:name="Mention" w:semiHidden="1" w:unhideWhenUsed="1"/>
+    <w:lsdException w:name="Smart Hyperlink" w:semiHidden="1" w:unhideWhenUsed="1"/>
   </w:latentStyles>
   <w:style w:type="paragraph" w:default="1" w:styleId="Normal">
     <w:name w:val="Normal"/>
@@ -2786,6 +2963,56 @@
       <w:rFonts w:ascii="Segoe UI" w:hAnsi="Segoe UI" w:cs="Segoe UI"/>
       <w:sz w:val="18"/>
       <w:szCs w:val="18"/>
+    </w:rPr>
+  </w:style>
+  <w:style w:type="paragraph" w:styleId="HTMLPreformatted">
+    <w:name w:val="HTML Preformatted"/>
+    <w:basedOn w:val="Normal"/>
+    <w:link w:val="HTMLPreformattedChar"/>
+    <w:uiPriority w:val="99"/>
+    <w:semiHidden/>
+    <w:unhideWhenUsed/>
+    <w:rsid w:val="002A5B78"/>
+    <w:pPr>
+      <w:tabs>
+        <w:tab w:val="left" w:pos="916"/>
+        <w:tab w:val="left" w:pos="1832"/>
+        <w:tab w:val="left" w:pos="2748"/>
+        <w:tab w:val="left" w:pos="3664"/>
+        <w:tab w:val="left" w:pos="4580"/>
+        <w:tab w:val="left" w:pos="5496"/>
+        <w:tab w:val="left" w:pos="6412"/>
+        <w:tab w:val="left" w:pos="7328"/>
+        <w:tab w:val="left" w:pos="8244"/>
+        <w:tab w:val="left" w:pos="9160"/>
+        <w:tab w:val="left" w:pos="10076"/>
+        <w:tab w:val="left" w:pos="10992"/>
+        <w:tab w:val="left" w:pos="11908"/>
+        <w:tab w:val="left" w:pos="12824"/>
+        <w:tab w:val="left" w:pos="13740"/>
+        <w:tab w:val="left" w:pos="14656"/>
+      </w:tabs>
+      <w:spacing w:after="0" w:line="240" w:lineRule="auto"/>
+    </w:pPr>
+    <w:rPr>
+      <w:rFonts w:ascii="Courier New" w:eastAsia="Times New Roman" w:hAnsi="Courier New" w:cs="Courier New"/>
+      <w:sz w:val="20"/>
+      <w:szCs w:val="20"/>
+      <w:lang w:eastAsia="en-GB"/>
+    </w:rPr>
+  </w:style>
+  <w:style w:type="character" w:customStyle="1" w:styleId="HTMLPreformattedChar">
+    <w:name w:val="HTML Preformatted Char"/>
+    <w:basedOn w:val="DefaultParagraphFont"/>
+    <w:link w:val="HTMLPreformatted"/>
+    <w:uiPriority w:val="99"/>
+    <w:semiHidden/>
+    <w:rsid w:val="002A5B78"/>
+    <w:rPr>
+      <w:rFonts w:ascii="Courier New" w:eastAsia="Times New Roman" w:hAnsi="Courier New" w:cs="Courier New"/>
+      <w:sz w:val="20"/>
+      <w:szCs w:val="20"/>
+      <w:lang w:eastAsia="en-GB"/>
     </w:rPr>
   </w:style>
 </w:styles>

</xml_diff>